<commit_message>
Added information to the document
</commit_message>
<xml_diff>
--- a/Paper Work/Analysis.docx
+++ b/Paper Work/Analysis.docx
@@ -418,7 +418,7 @@
             <w:noProof/>
             <w:webHidden/>
           </w:rPr>
-          <w:t>3</w:t>
+          <w:t>4</w:t>
         </w:r>
         <w:r>
           <w:rPr>
@@ -490,7 +490,7 @@
             <w:noProof/>
             <w:webHidden/>
           </w:rPr>
-          <w:t>4</w:t>
+          <w:t>5</w:t>
         </w:r>
         <w:r>
           <w:rPr>
@@ -842,7 +842,7 @@
             <w:noProof/>
             <w:webHidden/>
           </w:rPr>
-          <w:t>6</w:t>
+          <w:t>5</w:t>
         </w:r>
         <w:r>
           <w:rPr>
@@ -930,7 +930,7 @@
             <w:noProof/>
             <w:webHidden/>
           </w:rPr>
-          <w:t>6</w:t>
+          <w:t>5</w:t>
         </w:r>
         <w:r>
           <w:rPr>
@@ -1459,7 +1459,7 @@
             <w:noProof/>
             <w:webHidden/>
           </w:rPr>
-          <w:t>8</w:t>
+          <w:t>7</w:t>
         </w:r>
         <w:r>
           <w:rPr>
@@ -2070,23 +2070,7 @@
           <w:sz w:val="18"/>
           <w:szCs w:val="24"/>
         </w:rPr>
-        <w:t>Backup on ejection (ejection through program</w:t>
-      </w:r>
-      <w:r>
-        <w:rPr>
-          <w:rFonts w:ascii="Arial" w:hAnsi="Arial" w:cs="Arial"/>
-          <w:sz w:val="18"/>
-          <w:szCs w:val="24"/>
-        </w:rPr>
-        <w:t xml:space="preserve"> that is</w:t>
-      </w:r>
-      <w:r>
-        <w:rPr>
-          <w:rFonts w:ascii="Arial" w:hAnsi="Arial" w:cs="Arial"/>
-          <w:sz w:val="18"/>
-          <w:szCs w:val="24"/>
-        </w:rPr>
-        <w:t>)</w:t>
+        <w:t>Backup on ejection (ejection through program that is)</w:t>
       </w:r>
     </w:p>
     <w:p>
@@ -2840,470 +2824,21 @@
         <w:rPr>
           <w:rFonts w:ascii="Arial" w:hAnsi="Arial" w:cs="Arial"/>
           <w:color w:val="000000"/>
-          <w:sz w:val="24"/>
+          <w:sz w:val="18"/>
           <w:szCs w:val="24"/>
           <w:lang w:eastAsia="en-GB"/>
         </w:rPr>
       </w:pPr>
-    </w:p>
-    <w:p>
-      <w:pPr>
-        <w:autoSpaceDE w:val="0"/>
-        <w:autoSpaceDN w:val="0"/>
-        <w:adjustRightInd w:val="0"/>
-        <w:spacing w:after="0" w:line="240" w:lineRule="auto"/>
-        <w:rPr>
-          <w:rFonts w:ascii="Arial" w:hAnsi="Arial" w:cs="Arial"/>
-          <w:b/>
-          <w:color w:val="FF0000"/>
-          <w:sz w:val="24"/>
-          <w:szCs w:val="24"/>
-          <w:shd w:val="clear" w:color="auto" w:fill="FFFFFF"/>
-        </w:rPr>
-      </w:pPr>
-      <w:r>
-        <w:rPr>
-          <w:rFonts w:ascii="Arial" w:hAnsi="Arial" w:cs="Arial"/>
-          <w:b/>
-          <w:color w:val="FF0000"/>
-          <w:sz w:val="24"/>
-          <w:szCs w:val="24"/>
-          <w:shd w:val="clear" w:color="auto" w:fill="FFFFFF"/>
-        </w:rPr>
-        <w:t>You are looking to understand how the system works at present. Observe the main processes of the current system, what you noticed and any problem areas IN AS MUCH DETAIL AS POSSIBLE. Ask questions while you watch. Make sure that what you see is typical; find out if anything different ever happens!</w:t>
-      </w:r>
-    </w:p>
-    <w:p>
-      <w:pPr>
-        <w:autoSpaceDE w:val="0"/>
-        <w:autoSpaceDN w:val="0"/>
-        <w:adjustRightInd w:val="0"/>
-        <w:spacing w:after="0" w:line="240" w:lineRule="auto"/>
-        <w:rPr>
-          <w:rFonts w:ascii="Arial" w:hAnsi="Arial" w:cs="Arial"/>
-          <w:b/>
-          <w:color w:val="FF0000"/>
-          <w:sz w:val="24"/>
-          <w:szCs w:val="24"/>
-          <w:shd w:val="clear" w:color="auto" w:fill="FFFFFF"/>
-        </w:rPr>
-      </w:pPr>
-      <w:r>
-        <w:rPr>
-          <w:rFonts w:ascii="Arial" w:hAnsi="Arial" w:cs="Arial"/>
-          <w:b/>
-          <w:color w:val="FF0000"/>
-          <w:sz w:val="24"/>
-          <w:szCs w:val="24"/>
-          <w:shd w:val="clear" w:color="auto" w:fill="FFFFFF"/>
-        </w:rPr>
-        <w:t>State where you went and who you watched.</w:t>
-      </w:r>
-    </w:p>
-    <w:p>
-      <w:pPr>
-        <w:autoSpaceDE w:val="0"/>
-        <w:autoSpaceDN w:val="0"/>
-        <w:adjustRightInd w:val="0"/>
-        <w:spacing w:after="0" w:line="240" w:lineRule="auto"/>
-        <w:rPr>
-          <w:rFonts w:ascii="Arial" w:hAnsi="Arial" w:cs="Arial"/>
-          <w:b/>
-          <w:color w:val="FF0000"/>
-          <w:sz w:val="24"/>
-          <w:szCs w:val="24"/>
-          <w:shd w:val="clear" w:color="auto" w:fill="FFFFFF"/>
-        </w:rPr>
-      </w:pPr>
-      <w:r>
-        <w:rPr>
-          <w:rFonts w:ascii="Arial" w:hAnsi="Arial" w:cs="Arial"/>
-          <w:b/>
-          <w:color w:val="FF0000"/>
-          <w:sz w:val="24"/>
-          <w:szCs w:val="24"/>
-          <w:shd w:val="clear" w:color="auto" w:fill="FFFFFF"/>
-        </w:rPr>
-        <w:t xml:space="preserve">Summarise </w:t>
-      </w:r>
-      <w:r>
-        <w:rPr>
-          <w:rFonts w:ascii="Arial" w:hAnsi="Arial" w:cs="Arial"/>
-          <w:b/>
-          <w:color w:val="FF0000"/>
-          <w:sz w:val="24"/>
-          <w:szCs w:val="24"/>
-          <w:shd w:val="clear" w:color="auto" w:fill="FFFFFF"/>
-        </w:rPr>
-        <w:t xml:space="preserve">what you saw and any problems </w:t>
-      </w:r>
-      <w:r>
-        <w:rPr>
-          <w:rFonts w:ascii="Arial" w:hAnsi="Arial" w:cs="Arial"/>
-          <w:b/>
-          <w:color w:val="FF0000"/>
-          <w:sz w:val="24"/>
-          <w:szCs w:val="24"/>
-          <w:shd w:val="clear" w:color="auto" w:fill="FFFFFF"/>
-        </w:rPr>
-        <w:t xml:space="preserve">in table form, e.g. </w:t>
-      </w:r>
-    </w:p>
-    <w:p>
-      <w:pPr>
-        <w:shd w:val="clear" w:color="auto" w:fill="FFFFFF"/>
-        <w:spacing w:before="96" w:after="120" w:line="288" w:lineRule="atLeast"/>
+      <w:r>
         <w:rPr>
           <w:rFonts w:ascii="Arial" w:hAnsi="Arial" w:cs="Arial"/>
           <w:color w:val="000000"/>
-          <w:sz w:val="24"/>
+          <w:sz w:val="18"/>
           <w:szCs w:val="24"/>
           <w:lang w:eastAsia="en-GB"/>
         </w:rPr>
-      </w:pPr>
-    </w:p>
-    <w:tbl>
-      <w:tblPr>
-        <w:tblW w:w="0" w:type="auto"/>
-        <w:tblBorders>
-          <w:top w:val="single" w:sz="4" w:space="0" w:color="000000"/>
-          <w:left w:val="single" w:sz="4" w:space="0" w:color="000000"/>
-          <w:bottom w:val="single" w:sz="4" w:space="0" w:color="000000"/>
-          <w:right w:val="single" w:sz="4" w:space="0" w:color="000000"/>
-          <w:insideH w:val="single" w:sz="4" w:space="0" w:color="000000"/>
-          <w:insideV w:val="single" w:sz="4" w:space="0" w:color="000000"/>
-        </w:tblBorders>
-        <w:tblLook w:val="04A0" w:firstRow="1" w:lastRow="0" w:firstColumn="1" w:lastColumn="0" w:noHBand="0" w:noVBand="1"/>
-      </w:tblPr>
-      <w:tblGrid>
-        <w:gridCol w:w="2728"/>
-        <w:gridCol w:w="3606"/>
-        <w:gridCol w:w="2908"/>
-      </w:tblGrid>
-      <w:tr>
-        <w:tc>
-          <w:tcPr>
-            <w:tcW w:w="3080" w:type="dxa"/>
-          </w:tcPr>
-          <w:p>
-            <w:pPr>
-              <w:spacing w:before="96" w:after="120" w:line="288" w:lineRule="atLeast"/>
-              <w:rPr>
-                <w:rFonts w:ascii="Arial" w:hAnsi="Arial" w:cs="Arial"/>
-                <w:b/>
-                <w:color w:val="000000"/>
-                <w:sz w:val="24"/>
-                <w:szCs w:val="24"/>
-                <w:lang w:eastAsia="en-GB"/>
-              </w:rPr>
-            </w:pPr>
-            <w:r>
-              <w:rPr>
-                <w:rFonts w:ascii="Arial" w:hAnsi="Arial" w:cs="Arial"/>
-                <w:b/>
-                <w:color w:val="000000"/>
-                <w:sz w:val="24"/>
-                <w:szCs w:val="24"/>
-                <w:lang w:eastAsia="en-GB"/>
-              </w:rPr>
-              <w:t>Process</w:t>
-            </w:r>
-          </w:p>
-        </w:tc>
-        <w:tc>
-          <w:tcPr>
-            <w:tcW w:w="4116" w:type="dxa"/>
-          </w:tcPr>
-          <w:p>
-            <w:pPr>
-              <w:spacing w:before="96" w:after="120" w:line="288" w:lineRule="atLeast"/>
-              <w:rPr>
-                <w:rFonts w:ascii="Arial" w:hAnsi="Arial" w:cs="Arial"/>
-                <w:b/>
-                <w:color w:val="000000"/>
-                <w:sz w:val="24"/>
-                <w:szCs w:val="24"/>
-                <w:lang w:eastAsia="en-GB"/>
-              </w:rPr>
-            </w:pPr>
-            <w:r>
-              <w:rPr>
-                <w:rFonts w:ascii="Arial" w:hAnsi="Arial" w:cs="Arial"/>
-                <w:b/>
-                <w:color w:val="000000"/>
-                <w:sz w:val="24"/>
-                <w:szCs w:val="24"/>
-                <w:lang w:eastAsia="en-GB"/>
-              </w:rPr>
-              <w:t>What I observed</w:t>
-            </w:r>
-          </w:p>
-        </w:tc>
-        <w:tc>
-          <w:tcPr>
-            <w:tcW w:w="3260" w:type="dxa"/>
-          </w:tcPr>
-          <w:p>
-            <w:pPr>
-              <w:spacing w:before="96" w:after="120" w:line="288" w:lineRule="atLeast"/>
-              <w:rPr>
-                <w:rFonts w:ascii="Arial" w:hAnsi="Arial" w:cs="Arial"/>
-                <w:b/>
-                <w:color w:val="000000"/>
-                <w:sz w:val="24"/>
-                <w:szCs w:val="24"/>
-                <w:lang w:eastAsia="en-GB"/>
-              </w:rPr>
-            </w:pPr>
-            <w:r>
-              <w:rPr>
-                <w:rFonts w:ascii="Arial" w:hAnsi="Arial" w:cs="Arial"/>
-                <w:b/>
-                <w:color w:val="000000"/>
-                <w:sz w:val="24"/>
-                <w:szCs w:val="24"/>
-                <w:lang w:eastAsia="en-GB"/>
-              </w:rPr>
-              <w:t>Any problems</w:t>
-            </w:r>
-          </w:p>
-        </w:tc>
-      </w:tr>
-      <w:tr>
-        <w:tc>
-          <w:tcPr>
-            <w:tcW w:w="3080" w:type="dxa"/>
-          </w:tcPr>
-          <w:p>
-            <w:pPr>
-              <w:pStyle w:val="ListParagraph"/>
-              <w:numPr>
-                <w:ilvl w:val="0"/>
-                <w:numId w:val="7"/>
-              </w:numPr>
-              <w:spacing w:before="96" w:after="120" w:line="288" w:lineRule="atLeast"/>
-              <w:ind w:left="284" w:hanging="284"/>
-              <w:rPr>
-                <w:rFonts w:ascii="Arial" w:hAnsi="Arial" w:cs="Arial"/>
-                <w:color w:val="000000"/>
-                <w:sz w:val="24"/>
-                <w:szCs w:val="24"/>
-                <w:lang w:eastAsia="en-GB"/>
-              </w:rPr>
-            </w:pPr>
-            <w:r>
-              <w:rPr>
-                <w:rFonts w:ascii="Arial" w:hAnsi="Arial" w:cs="Arial"/>
-                <w:color w:val="000000"/>
-                <w:sz w:val="24"/>
-                <w:szCs w:val="24"/>
-                <w:lang w:eastAsia="en-GB"/>
-              </w:rPr>
-              <w:t>Take order</w:t>
-            </w:r>
-          </w:p>
-        </w:tc>
-        <w:tc>
-          <w:tcPr>
-            <w:tcW w:w="4116" w:type="dxa"/>
-          </w:tcPr>
-          <w:p>
-            <w:pPr>
-              <w:spacing w:before="96" w:after="120" w:line="288" w:lineRule="atLeast"/>
-              <w:rPr>
-                <w:rFonts w:ascii="Arial" w:hAnsi="Arial" w:cs="Arial"/>
-                <w:color w:val="000000"/>
-                <w:sz w:val="24"/>
-                <w:szCs w:val="24"/>
-                <w:lang w:eastAsia="en-GB"/>
-              </w:rPr>
-            </w:pPr>
-            <w:r>
-              <w:rPr>
-                <w:rFonts w:ascii="Arial" w:hAnsi="Arial" w:cs="Arial"/>
-                <w:color w:val="000000"/>
-                <w:sz w:val="24"/>
-                <w:szCs w:val="24"/>
-                <w:lang w:eastAsia="en-GB"/>
-              </w:rPr>
-              <w:t>A customer phoned to place the order. Sam wrote down the order details on a note pad and calculated the total on a calculator. The note was then put into a tray marked “orders”.</w:t>
-            </w:r>
-          </w:p>
-          <w:p>
-            <w:pPr>
-              <w:spacing w:before="96" w:after="120" w:line="288" w:lineRule="atLeast"/>
-              <w:rPr>
-                <w:rFonts w:ascii="Arial" w:hAnsi="Arial" w:cs="Arial"/>
-                <w:color w:val="000000"/>
-                <w:sz w:val="24"/>
-                <w:szCs w:val="24"/>
-                <w:lang w:eastAsia="en-GB"/>
-              </w:rPr>
-            </w:pPr>
-            <w:r>
-              <w:rPr>
-                <w:rFonts w:ascii="Arial" w:hAnsi="Arial" w:cs="Arial"/>
-                <w:color w:val="000000"/>
-                <w:sz w:val="24"/>
-                <w:szCs w:val="24"/>
-                <w:lang w:eastAsia="en-GB"/>
-              </w:rPr>
-              <w:t xml:space="preserve">Apparently a few orders do come in by email. When this happens, the customer is still phoned for the details to be checked. </w:t>
-            </w:r>
-          </w:p>
-        </w:tc>
-        <w:tc>
-          <w:tcPr>
-            <w:tcW w:w="3260" w:type="dxa"/>
-          </w:tcPr>
-          <w:p>
-            <w:pPr>
-              <w:spacing w:before="96" w:after="120" w:line="288" w:lineRule="atLeast"/>
-              <w:rPr>
-                <w:rFonts w:ascii="Arial" w:hAnsi="Arial" w:cs="Arial"/>
-                <w:color w:val="000000"/>
-                <w:sz w:val="24"/>
-                <w:szCs w:val="24"/>
-                <w:lang w:eastAsia="en-GB"/>
-              </w:rPr>
-            </w:pPr>
-            <w:r>
-              <w:rPr>
-                <w:rFonts w:ascii="Arial" w:hAnsi="Arial" w:cs="Arial"/>
-                <w:color w:val="000000"/>
-                <w:sz w:val="24"/>
-                <w:szCs w:val="24"/>
-                <w:lang w:eastAsia="en-GB"/>
-              </w:rPr>
-              <w:t xml:space="preserve">The details of the order were hard to decipher as Sam had the phone in one hand while he wrote. </w:t>
-            </w:r>
-          </w:p>
-        </w:tc>
-      </w:tr>
-      <w:tr>
-        <w:tc>
-          <w:tcPr>
-            <w:tcW w:w="3080" w:type="dxa"/>
-          </w:tcPr>
-          <w:p>
-            <w:pPr>
-              <w:pStyle w:val="ListParagraph"/>
-              <w:numPr>
-                <w:ilvl w:val="0"/>
-                <w:numId w:val="7"/>
-              </w:numPr>
-              <w:spacing w:before="96" w:after="120" w:line="288" w:lineRule="atLeast"/>
-              <w:ind w:left="284" w:hanging="284"/>
-              <w:rPr>
-                <w:rFonts w:ascii="Arial" w:hAnsi="Arial" w:cs="Arial"/>
-                <w:color w:val="000000"/>
-                <w:sz w:val="24"/>
-                <w:szCs w:val="24"/>
-                <w:lang w:eastAsia="en-GB"/>
-              </w:rPr>
-            </w:pPr>
-            <w:r>
-              <w:rPr>
-                <w:rFonts w:ascii="Arial" w:hAnsi="Arial" w:cs="Arial"/>
-                <w:color w:val="000000"/>
-                <w:sz w:val="24"/>
-                <w:szCs w:val="24"/>
-                <w:lang w:eastAsia="en-GB"/>
-              </w:rPr>
-              <w:t>Check that the item stock</w:t>
-            </w:r>
-          </w:p>
-        </w:tc>
-        <w:tc>
-          <w:tcPr>
-            <w:tcW w:w="4116" w:type="dxa"/>
-          </w:tcPr>
-          <w:p>
-            <w:pPr>
-              <w:spacing w:before="96" w:after="120" w:line="288" w:lineRule="atLeast"/>
-              <w:rPr>
-                <w:rFonts w:ascii="Arial" w:hAnsi="Arial" w:cs="Arial"/>
-                <w:color w:val="000000"/>
-                <w:sz w:val="24"/>
-                <w:szCs w:val="24"/>
-                <w:lang w:eastAsia="en-GB"/>
-              </w:rPr>
-            </w:pPr>
-            <w:r>
-              <w:rPr>
-                <w:rFonts w:ascii="Arial" w:hAnsi="Arial" w:cs="Arial"/>
-                <w:color w:val="000000"/>
-                <w:sz w:val="24"/>
-                <w:szCs w:val="24"/>
-                <w:lang w:eastAsia="en-GB"/>
-              </w:rPr>
-              <w:t xml:space="preserve">Sam went to the stock room to check that the item was in stock. The item is then retrieved and put in a dispatch area. </w:t>
-            </w:r>
-          </w:p>
-        </w:tc>
-        <w:tc>
-          <w:tcPr>
-            <w:tcW w:w="3260" w:type="dxa"/>
-          </w:tcPr>
-          <w:p>
-            <w:pPr>
-              <w:spacing w:before="96" w:after="120" w:line="288" w:lineRule="atLeast"/>
-              <w:rPr>
-                <w:rFonts w:ascii="Arial" w:hAnsi="Arial" w:cs="Arial"/>
-                <w:color w:val="000000"/>
-                <w:sz w:val="24"/>
-                <w:szCs w:val="24"/>
-                <w:lang w:eastAsia="en-GB"/>
-              </w:rPr>
-            </w:pPr>
-            <w:r>
-              <w:rPr>
-                <w:rFonts w:ascii="Arial" w:hAnsi="Arial" w:cs="Arial"/>
-                <w:color w:val="000000"/>
-                <w:sz w:val="24"/>
-                <w:szCs w:val="24"/>
-                <w:lang w:eastAsia="en-GB"/>
-              </w:rPr>
-              <w:t xml:space="preserve">The stock room was a mess and it was hard to find anything. </w:t>
-            </w:r>
-          </w:p>
-          <w:p>
-            <w:pPr>
-              <w:spacing w:before="96" w:after="120" w:line="288" w:lineRule="atLeast"/>
-              <w:rPr>
-                <w:rFonts w:ascii="Arial" w:hAnsi="Arial" w:cs="Arial"/>
-                <w:color w:val="000000"/>
-                <w:sz w:val="24"/>
-                <w:szCs w:val="24"/>
-                <w:lang w:eastAsia="en-GB"/>
-              </w:rPr>
-            </w:pPr>
-            <w:r>
-              <w:rPr>
-                <w:rFonts w:ascii="Arial" w:hAnsi="Arial" w:cs="Arial"/>
-                <w:color w:val="000000"/>
-                <w:sz w:val="24"/>
-                <w:szCs w:val="24"/>
-                <w:lang w:eastAsia="en-GB"/>
-              </w:rPr>
-              <w:t xml:space="preserve">Apparently if there is no stock they have to call the customer back to say there will be a delay and the item must be ordered from supplier. </w:t>
-            </w:r>
-          </w:p>
-        </w:tc>
-      </w:tr>
-    </w:tbl>
-    <w:p>
-      <w:pPr>
-        <w:shd w:val="clear" w:color="auto" w:fill="FFFFFF"/>
-        <w:spacing w:before="96" w:after="120" w:line="288" w:lineRule="atLeast"/>
-        <w:rPr>
-          <w:rFonts w:ascii="Arial" w:hAnsi="Arial" w:cs="Arial"/>
-          <w:color w:val="000000"/>
-          <w:sz w:val="24"/>
-          <w:szCs w:val="24"/>
-          <w:lang w:eastAsia="en-GB"/>
-        </w:rPr>
-      </w:pPr>
+        <w:t xml:space="preserve">There is no current system in place, therefore there are no observations that need to be made. </w:t>
+      </w:r>
     </w:p>
     <w:p>
       <w:pPr>
@@ -3446,11 +2981,19 @@
         <w:adjustRightInd w:val="0"/>
         <w:spacing w:after="0" w:line="240" w:lineRule="auto"/>
         <w:rPr>
-          <w:rFonts w:ascii="HelveticaNeueLT-Light" w:hAnsi="HelveticaNeueLT-Light" w:cs="HelveticaNeueLT-Light"/>
-          <w:sz w:val="19"/>
+          <w:rFonts w:asciiTheme="minorHAnsi" w:hAnsiTheme="minorHAnsi" w:cs="HelveticaNeueLT-Light"/>
+          <w:sz w:val="18"/>
           <w:szCs w:val="19"/>
         </w:rPr>
       </w:pPr>
+      <w:r>
+        <w:rPr>
+          <w:rFonts w:asciiTheme="minorHAnsi" w:hAnsiTheme="minorHAnsi" w:cs="HelveticaNeueLT-Light"/>
+          <w:sz w:val="18"/>
+          <w:szCs w:val="19"/>
+        </w:rPr>
+        <w:t>The new system will need to backup USB drives when they are inserted into the computer. The system will be able to back up many drives simultaneously, and still not affect system performance too much. The system will need to back up the files securely and properly, and override the backup when the drive is inserted and files have been changed on the drive.</w:t>
+      </w:r>
     </w:p>
     <w:p>
       <w:pPr>
@@ -3459,49 +3002,19 @@
         <w:adjustRightInd w:val="0"/>
         <w:spacing w:after="0" w:line="240" w:lineRule="auto"/>
         <w:rPr>
-          <w:rFonts w:ascii="Arial" w:hAnsi="Arial" w:cs="Arial"/>
-          <w:b/>
-          <w:color w:val="FF0000"/>
-          <w:sz w:val="24"/>
-          <w:szCs w:val="24"/>
-          <w:shd w:val="clear" w:color="auto" w:fill="FFFFFF"/>
-        </w:rPr>
-      </w:pPr>
-      <w:r>
-        <w:rPr>
-          <w:rFonts w:ascii="Arial" w:hAnsi="Arial" w:cs="Arial"/>
-          <w:b/>
-          <w:color w:val="FF0000"/>
-          <w:sz w:val="24"/>
-          <w:szCs w:val="24"/>
-          <w:shd w:val="clear" w:color="auto" w:fill="FFFFFF"/>
-        </w:rPr>
-        <w:t xml:space="preserve">What </w:t>
-      </w:r>
-      <w:r>
-        <w:rPr>
-          <w:rFonts w:ascii="Arial" w:hAnsi="Arial" w:cs="Arial"/>
-          <w:b/>
-          <w:color w:val="FF0000"/>
-          <w:sz w:val="24"/>
-          <w:szCs w:val="24"/>
-          <w:shd w:val="clear" w:color="auto" w:fill="FFFFFF"/>
-        </w:rPr>
-        <w:t>the client and/or users want the new system to do in as much detail as possible.</w:t>
-      </w:r>
-    </w:p>
-    <w:p>
-      <w:pPr>
-        <w:autoSpaceDE w:val="0"/>
-        <w:autoSpaceDN w:val="0"/>
-        <w:adjustRightInd w:val="0"/>
-        <w:spacing w:after="0" w:line="240" w:lineRule="auto"/>
-        <w:rPr>
-          <w:rFonts w:ascii="HelveticaNeueLT-Light" w:hAnsi="HelveticaNeueLT-Light" w:cs="HelveticaNeueLT-Light"/>
-          <w:sz w:val="19"/>
+          <w:rFonts w:asciiTheme="minorHAnsi" w:hAnsiTheme="minorHAnsi" w:cs="HelveticaNeueLT-Light"/>
+          <w:sz w:val="18"/>
           <w:szCs w:val="19"/>
         </w:rPr>
       </w:pPr>
+      <w:r>
+        <w:rPr>
+          <w:rFonts w:asciiTheme="minorHAnsi" w:hAnsiTheme="minorHAnsi" w:cs="HelveticaNeueLT-Light"/>
+          <w:sz w:val="18"/>
+          <w:szCs w:val="19"/>
+        </w:rPr>
+        <w:t>The system is designed to remove any work loss when the user uses a portable storage device.</w:t>
+      </w:r>
     </w:p>
     <w:p>
       <w:pPr>
@@ -3527,11 +3040,43 @@
         <w:adjustRightInd w:val="0"/>
         <w:spacing w:after="0" w:line="240" w:lineRule="auto"/>
         <w:rPr>
-          <w:rFonts w:ascii="HelveticaNeueLT-Light" w:hAnsi="HelveticaNeueLT-Light" w:cs="HelveticaNeueLT-Light"/>
-          <w:sz w:val="19"/>
-          <w:szCs w:val="19"/>
-        </w:rPr>
-      </w:pPr>
+          <w:rFonts w:asciiTheme="minorHAnsi" w:hAnsiTheme="minorHAnsi" w:cs="HelveticaNeueLT-Light"/>
+          <w:sz w:val="18"/>
+          <w:szCs w:val="18"/>
+        </w:rPr>
+      </w:pPr>
+      <w:r>
+        <w:rPr>
+          <w:rFonts w:asciiTheme="minorHAnsi" w:hAnsiTheme="minorHAnsi" w:cs="HelveticaNeueLT-Light"/>
+          <w:sz w:val="18"/>
+          <w:szCs w:val="18"/>
+        </w:rPr>
+        <w:t>The system will be used by anyone t</w:t>
+      </w:r>
+      <w:r>
+        <w:rPr>
+          <w:rFonts w:asciiTheme="minorHAnsi" w:hAnsiTheme="minorHAnsi" w:cs="HelveticaNeueLT-Light"/>
+          <w:sz w:val="18"/>
+          <w:szCs w:val="18"/>
+        </w:rPr>
+        <w:t>hat uses USB drives, whether it’s</w:t>
+      </w:r>
+      <w:r>
+        <w:rPr>
+          <w:rFonts w:asciiTheme="minorHAnsi" w:hAnsiTheme="minorHAnsi" w:cs="HelveticaNeueLT-Light"/>
+          <w:sz w:val="18"/>
+          <w:szCs w:val="18"/>
+        </w:rPr>
+        <w:t xml:space="preserve"> for small businesses, or home users. </w:t>
+      </w:r>
+      <w:r>
+        <w:rPr>
+          <w:rFonts w:asciiTheme="minorHAnsi" w:hAnsiTheme="minorHAnsi" w:cs="HelveticaNeueLT-Light"/>
+          <w:sz w:val="18"/>
+          <w:szCs w:val="18"/>
+        </w:rPr>
+        <w:t xml:space="preserve"> Any user will set up the program and use the program. </w:t>
+      </w:r>
     </w:p>
     <w:p>
       <w:pPr>
@@ -3540,24 +3085,18 @@
         <w:adjustRightInd w:val="0"/>
         <w:spacing w:after="0" w:line="240" w:lineRule="auto"/>
         <w:rPr>
-          <w:rFonts w:ascii="Arial" w:hAnsi="Arial" w:cs="Arial"/>
-          <w:b/>
-          <w:color w:val="FF0000"/>
-          <w:sz w:val="24"/>
-          <w:szCs w:val="24"/>
-          <w:shd w:val="clear" w:color="auto" w:fill="FFFFFF"/>
-        </w:rPr>
-      </w:pPr>
-      <w:r>
-        <w:rPr>
-          <w:rFonts w:ascii="Arial" w:hAnsi="Arial" w:cs="Arial"/>
-          <w:b/>
-          <w:color w:val="FF0000"/>
-          <w:sz w:val="24"/>
-          <w:szCs w:val="24"/>
-          <w:shd w:val="clear" w:color="auto" w:fill="FFFFFF"/>
-        </w:rPr>
-        <w:t>Identify the person(s) that will be the end-user(s) of the system. This is not necessarily the client and should come from the “answers” to your interview questions. You could identify them by name and role, or by group. If different users will use different parts of the system you need to explain this too.</w:t>
+          <w:rFonts w:asciiTheme="minorHAnsi" w:hAnsiTheme="minorHAnsi" w:cs="HelveticaNeueLT-Light"/>
+          <w:sz w:val="18"/>
+          <w:szCs w:val="18"/>
+        </w:rPr>
+      </w:pPr>
+      <w:r>
+        <w:rPr>
+          <w:rFonts w:asciiTheme="minorHAnsi" w:hAnsiTheme="minorHAnsi" w:cs="HelveticaNeueLT-Light"/>
+          <w:sz w:val="18"/>
+          <w:szCs w:val="18"/>
+        </w:rPr>
+        <w:t xml:space="preserve">Chances are, the people that are going to use the program are going to have a very basic IT knowledge, however there may be people that also very computer savvy. I want to try and cater for both extremes, so the system will be very easy to use, but can be customized if needed. </w:t>
       </w:r>
     </w:p>
     <w:p>
@@ -3567,122 +3106,19 @@
         <w:adjustRightInd w:val="0"/>
         <w:spacing w:after="0" w:line="240" w:lineRule="auto"/>
         <w:rPr>
-          <w:rFonts w:ascii="Arial" w:hAnsi="Arial" w:cs="Arial"/>
-          <w:b/>
-          <w:color w:val="FF0000"/>
-          <w:sz w:val="24"/>
-          <w:szCs w:val="24"/>
-          <w:shd w:val="clear" w:color="auto" w:fill="FFFFFF"/>
-        </w:rPr>
-      </w:pPr>
-      <w:r>
-        <w:rPr>
-          <w:rFonts w:ascii="Arial" w:hAnsi="Arial" w:cs="Arial"/>
-          <w:b/>
-          <w:color w:val="FF0000"/>
-          <w:sz w:val="24"/>
-          <w:szCs w:val="24"/>
-          <w:shd w:val="clear" w:color="auto" w:fill="FFFFFF"/>
-        </w:rPr>
-        <w:t xml:space="preserve">e.g. Mrs Dowling, the IT teacher will enter students grades into the grade book..... or .......all of the IT Teachers will use the system to enter grades and produce progress reports. </w:t>
-      </w:r>
-    </w:p>
-    <w:p>
-      <w:pPr>
-        <w:autoSpaceDE w:val="0"/>
-        <w:autoSpaceDN w:val="0"/>
-        <w:adjustRightInd w:val="0"/>
-        <w:spacing w:after="0" w:line="240" w:lineRule="auto"/>
-        <w:rPr>
-          <w:rFonts w:ascii="Arial" w:hAnsi="Arial" w:cs="Arial"/>
-          <w:b/>
-          <w:color w:val="FF0000"/>
-          <w:sz w:val="24"/>
-          <w:szCs w:val="24"/>
-          <w:shd w:val="clear" w:color="auto" w:fill="FFFFFF"/>
-        </w:rPr>
-      </w:pPr>
-      <w:r>
-        <w:rPr>
-          <w:rFonts w:ascii="Arial" w:hAnsi="Arial" w:cs="Arial"/>
-          <w:b/>
-          <w:color w:val="FF0000"/>
-          <w:sz w:val="24"/>
-          <w:szCs w:val="24"/>
-          <w:shd w:val="clear" w:color="auto" w:fill="FFFFFF"/>
-        </w:rPr>
-        <w:t>Describe the competency of each end-user, or group of users, in terms of their IT skills. Do they use computers on a regular basis? Are they used to using the type of system that you envisage? Will any of them have any special requirements – e.g. for poor eyesight ?</w:t>
-      </w:r>
-      <w:r>
-        <w:rPr>
-          <w:rFonts w:ascii="Arial" w:hAnsi="Arial" w:cs="Arial"/>
-          <w:b/>
-          <w:color w:val="FF0000"/>
-          <w:sz w:val="24"/>
-          <w:szCs w:val="24"/>
-          <w:shd w:val="clear" w:color="auto" w:fill="FFFFFF"/>
-        </w:rPr>
-        <w:t xml:space="preserve"> </w:t>
-      </w:r>
-      <w:r>
-        <w:rPr>
-          <w:rFonts w:ascii="Arial" w:hAnsi="Arial" w:cs="Arial"/>
-          <w:b/>
-          <w:color w:val="FF0000"/>
-          <w:sz w:val="24"/>
-          <w:szCs w:val="24"/>
-          <w:shd w:val="clear" w:color="auto" w:fill="FFFFFF"/>
-        </w:rPr>
-        <w:t>What type of user documentation will they need?</w:t>
-      </w:r>
-      <w:r>
-        <w:rPr>
-          <w:rFonts w:ascii="Arial" w:hAnsi="Arial" w:cs="Arial"/>
-          <w:b/>
-          <w:color w:val="FF0000"/>
-          <w:sz w:val="24"/>
-          <w:szCs w:val="24"/>
-          <w:shd w:val="clear" w:color="auto" w:fill="FFFFFF"/>
-        </w:rPr>
-        <w:t xml:space="preserve"> </w:t>
-      </w:r>
-      <w:r>
-        <w:rPr>
-          <w:rFonts w:ascii="Arial" w:hAnsi="Arial" w:cs="Arial"/>
-          <w:b/>
-          <w:color w:val="FF0000"/>
-          <w:sz w:val="24"/>
-          <w:szCs w:val="24"/>
-          <w:shd w:val="clear" w:color="auto" w:fill="FFFFFF"/>
-        </w:rPr>
-        <w:t>What type (if any) of training will they need?</w:t>
-      </w:r>
-    </w:p>
-    <w:p>
-      <w:pPr>
-        <w:autoSpaceDE w:val="0"/>
-        <w:autoSpaceDN w:val="0"/>
-        <w:adjustRightInd w:val="0"/>
-        <w:spacing w:after="0" w:line="240" w:lineRule="auto"/>
-        <w:rPr>
-          <w:rFonts w:ascii="HelveticaNeueLT-Light" w:hAnsi="HelveticaNeueLT-Light" w:cs="HelveticaNeueLT-Light"/>
-          <w:sz w:val="19"/>
-          <w:szCs w:val="19"/>
-        </w:rPr>
-      </w:pPr>
-    </w:p>
-    <w:p>
-      <w:pPr>
-        <w:autoSpaceDE w:val="0"/>
-        <w:autoSpaceDN w:val="0"/>
-        <w:adjustRightInd w:val="0"/>
-        <w:spacing w:after="0" w:line="240" w:lineRule="auto"/>
-        <w:rPr>
-          <w:rFonts w:ascii="HelveticaNeueLT-Light" w:hAnsi="HelveticaNeueLT-Light" w:cs="HelveticaNeueLT-Light"/>
-          <w:sz w:val="19"/>
-          <w:szCs w:val="19"/>
-        </w:rPr>
-      </w:pPr>
+          <w:rFonts w:asciiTheme="minorHAnsi" w:hAnsiTheme="minorHAnsi" w:cs="HelveticaNeueLT-Light"/>
+          <w:sz w:val="18"/>
+          <w:szCs w:val="18"/>
+        </w:rPr>
+      </w:pPr>
+      <w:r>
+        <w:rPr>
+          <w:rFonts w:asciiTheme="minorHAnsi" w:hAnsiTheme="minorHAnsi" w:cs="HelveticaNeueLT-Light"/>
+          <w:sz w:val="18"/>
+          <w:szCs w:val="18"/>
+        </w:rPr>
+        <w:t>The system will be very simple and easy to use so that there is very little training needed, so they can just start using the program instantly</w:t>
+      </w:r>
     </w:p>
     <w:p>
       <w:pPr>
@@ -3699,40 +3135,20 @@
       <w:bookmarkEnd w:id="9"/>
     </w:p>
     <w:p>
-      <w:pPr>
-        <w:autoSpaceDE w:val="0"/>
-        <w:autoSpaceDN w:val="0"/>
-        <w:adjustRightInd w:val="0"/>
-        <w:spacing w:after="0" w:line="240" w:lineRule="auto"/>
-        <w:rPr>
-          <w:rFonts w:ascii="Arial" w:hAnsi="Arial" w:cs="Arial"/>
-          <w:sz w:val="18"/>
-          <w:szCs w:val="24"/>
-          <w:shd w:val="clear" w:color="auto" w:fill="FFFFFF"/>
-        </w:rPr>
-      </w:pPr>
-      <w:r>
-        <w:rPr>
-          <w:rFonts w:ascii="Arial" w:hAnsi="Arial" w:cs="Arial"/>
-          <w:sz w:val="18"/>
-          <w:szCs w:val="24"/>
-          <w:shd w:val="clear" w:color="auto" w:fill="FFFFFF"/>
-        </w:rPr>
-        <w:t>The software needs to run on windows, and be very lightweight when running. It needs to run a background service when the computer starts up, so it can scan any device from start up.</w:t>
-      </w:r>
-    </w:p>
-    <w:p>
-      <w:pPr>
-        <w:autoSpaceDE w:val="0"/>
-        <w:autoSpaceDN w:val="0"/>
-        <w:adjustRightInd w:val="0"/>
-        <w:spacing w:after="0" w:line="240" w:lineRule="auto"/>
-        <w:rPr>
-          <w:rFonts w:ascii="HelveticaNeueLT-Light" w:hAnsi="HelveticaNeueLT-Light" w:cs="HelveticaNeueLT-Light"/>
-          <w:sz w:val="19"/>
-          <w:szCs w:val="19"/>
-        </w:rPr>
-      </w:pPr>
+      <w:r>
+        <w:t xml:space="preserve">The main limitation for the program will be storage space. If the program runs and there isn’t </w:t>
+      </w:r>
+      <w:r>
+        <w:t xml:space="preserve">enough storage space, then the backup will fail, and a user may </w:t>
+      </w:r>
+      <w:r>
+        <w:t>lo</w:t>
+      </w:r>
+      <w:bookmarkStart w:id="10" w:name="_GoBack"/>
+      <w:bookmarkEnd w:id="10"/>
+      <w:r>
+        <w:t>se their drive, and have no backup of it.</w:t>
+      </w:r>
     </w:p>
     <w:p>
       <w:pPr>
@@ -3742,7 +3158,7 @@
           <w:numId w:val="12"/>
         </w:numPr>
       </w:pPr>
-      <w:bookmarkStart w:id="10" w:name="_Toc368343401"/>
+      <w:bookmarkStart w:id="11" w:name="_Toc368343401"/>
       <w:r>
         <w:t>D</w:t>
       </w:r>
@@ -3761,127 +3177,7 @@
       <w:r>
         <w:t>(s)</w:t>
       </w:r>
-      <w:bookmarkEnd w:id="10"/>
-    </w:p>
-    <w:p>
-      <w:pPr>
-        <w:autoSpaceDE w:val="0"/>
-        <w:autoSpaceDN w:val="0"/>
-        <w:adjustRightInd w:val="0"/>
-        <w:spacing w:after="0" w:line="240" w:lineRule="auto"/>
-        <w:rPr>
-          <w:rFonts w:ascii="Arial" w:hAnsi="Arial" w:cs="Arial"/>
-          <w:b/>
-          <w:color w:val="FF0000"/>
-          <w:sz w:val="24"/>
-          <w:szCs w:val="24"/>
-          <w:shd w:val="clear" w:color="auto" w:fill="FFFFFF"/>
-        </w:rPr>
-      </w:pPr>
-      <w:r>
-        <w:rPr>
-          <w:rFonts w:ascii="Arial" w:hAnsi="Arial" w:cs="Arial"/>
-          <w:b/>
-          <w:color w:val="FF0000"/>
-          <w:sz w:val="24"/>
-          <w:szCs w:val="24"/>
-          <w:shd w:val="clear" w:color="auto" w:fill="FFFFFF"/>
-        </w:rPr>
-        <w:t>Summari</w:t>
-      </w:r>
-      <w:r>
-        <w:rPr>
-          <w:rFonts w:ascii="Arial" w:hAnsi="Arial" w:cs="Arial"/>
-          <w:b/>
-          <w:color w:val="FF0000"/>
-          <w:sz w:val="24"/>
-          <w:szCs w:val="24"/>
-          <w:shd w:val="clear" w:color="auto" w:fill="FFFFFF"/>
-        </w:rPr>
-        <w:t>s</w:t>
-      </w:r>
-      <w:r>
-        <w:rPr>
-          <w:rFonts w:ascii="Arial" w:hAnsi="Arial" w:cs="Arial"/>
-          <w:b/>
-          <w:color w:val="FF0000"/>
-          <w:sz w:val="24"/>
-          <w:szCs w:val="24"/>
-          <w:shd w:val="clear" w:color="auto" w:fill="FFFFFF"/>
-        </w:rPr>
-        <w:t xml:space="preserve">e where the data for the system </w:t>
-      </w:r>
-      <w:r>
-        <w:rPr>
-          <w:rFonts w:ascii="Arial" w:hAnsi="Arial" w:cs="Arial"/>
-          <w:b/>
-          <w:color w:val="FF0000"/>
-          <w:sz w:val="24"/>
-          <w:szCs w:val="24"/>
-          <w:shd w:val="clear" w:color="auto" w:fill="FFFFFF"/>
-        </w:rPr>
-        <w:t xml:space="preserve">will </w:t>
-      </w:r>
-      <w:r>
-        <w:rPr>
-          <w:rFonts w:ascii="Arial" w:hAnsi="Arial" w:cs="Arial"/>
-          <w:b/>
-          <w:color w:val="FF0000"/>
-          <w:sz w:val="24"/>
-          <w:szCs w:val="24"/>
-          <w:shd w:val="clear" w:color="auto" w:fill="FFFFFF"/>
-        </w:rPr>
-        <w:t>come from. Is it provided by customers? Does any of it come from another system?</w:t>
-      </w:r>
-    </w:p>
-    <w:p>
-      <w:pPr>
-        <w:autoSpaceDE w:val="0"/>
-        <w:autoSpaceDN w:val="0"/>
-        <w:adjustRightInd w:val="0"/>
-        <w:spacing w:after="0" w:line="240" w:lineRule="auto"/>
-        <w:rPr>
-          <w:rFonts w:ascii="Arial" w:hAnsi="Arial" w:cs="Arial"/>
-          <w:b/>
-          <w:color w:val="FF0000"/>
-          <w:sz w:val="24"/>
-          <w:szCs w:val="24"/>
-          <w:shd w:val="clear" w:color="auto" w:fill="FFFFFF"/>
-        </w:rPr>
-      </w:pPr>
-      <w:r>
-        <w:rPr>
-          <w:rFonts w:ascii="Arial" w:hAnsi="Arial" w:cs="Arial"/>
-          <w:b/>
-          <w:color w:val="FF0000"/>
-          <w:sz w:val="24"/>
-          <w:szCs w:val="24"/>
-          <w:shd w:val="clear" w:color="auto" w:fill="FFFFFF"/>
-        </w:rPr>
-        <w:t xml:space="preserve">Where will data and/or information </w:t>
-      </w:r>
-      <w:r>
-        <w:rPr>
-          <w:rFonts w:ascii="Arial" w:hAnsi="Arial" w:cs="Arial"/>
-          <w:b/>
-          <w:color w:val="FF0000"/>
-          <w:sz w:val="24"/>
-          <w:szCs w:val="24"/>
-          <w:shd w:val="clear" w:color="auto" w:fill="FFFFFF"/>
-        </w:rPr>
-        <w:t xml:space="preserve">that is produced </w:t>
-      </w:r>
-      <w:r>
-        <w:rPr>
-          <w:rFonts w:ascii="Arial" w:hAnsi="Arial" w:cs="Arial"/>
-          <w:b/>
-          <w:color w:val="FF0000"/>
-          <w:sz w:val="24"/>
-          <w:szCs w:val="24"/>
-          <w:shd w:val="clear" w:color="auto" w:fill="FFFFFF"/>
-        </w:rPr>
-        <w:t>from the system go to? Customers? Head Office? Other departments? Inland Revenue?</w:t>
-      </w:r>
+      <w:bookmarkEnd w:id="11"/>
     </w:p>
     <w:p>
       <w:pPr>
@@ -3907,7 +3203,7 @@
           <w:numId w:val="12"/>
         </w:numPr>
       </w:pPr>
-      <w:bookmarkStart w:id="11" w:name="_Toc368343402"/>
+      <w:bookmarkStart w:id="12" w:name="_Toc368343402"/>
       <w:r>
         <w:t>Data</w:t>
       </w:r>
@@ -3917,7 +3213,7 @@
       <w:r>
         <w:t>Volumes</w:t>
       </w:r>
-      <w:bookmarkEnd w:id="11"/>
+      <w:bookmarkEnd w:id="12"/>
     </w:p>
     <w:p>
       <w:pPr>
@@ -3951,8 +3247,6 @@
         </w:rPr>
         <w:t>er starts up the computer, or when the user inserts a removable device into the computer. Data will be kept for all the time that the computer keeps a backup record of the drive.</w:t>
       </w:r>
-      <w:bookmarkStart w:id="12" w:name="_GoBack"/>
-      <w:bookmarkEnd w:id="12"/>
     </w:p>
     <w:p>
       <w:pPr>
@@ -4147,296 +3441,6 @@
         <w:t xml:space="preserve"> any restrictions/rules for the values that are allowed. </w:t>
       </w:r>
     </w:p>
-    <w:p/>
-    <w:p/>
-    <w:p/>
-    <w:tbl>
-      <w:tblPr>
-        <w:tblpPr w:leftFromText="180" w:rightFromText="180" w:vertAnchor="page" w:horzAnchor="margin" w:tblpY="1789"/>
-        <w:tblW w:w="9606" w:type="dxa"/>
-        <w:tblBorders>
-          <w:top w:val="single" w:sz="4" w:space="0" w:color="000000"/>
-          <w:left w:val="single" w:sz="4" w:space="0" w:color="000000"/>
-          <w:bottom w:val="single" w:sz="4" w:space="0" w:color="000000"/>
-          <w:right w:val="single" w:sz="4" w:space="0" w:color="000000"/>
-          <w:insideH w:val="single" w:sz="4" w:space="0" w:color="000000"/>
-          <w:insideV w:val="single" w:sz="4" w:space="0" w:color="000000"/>
-        </w:tblBorders>
-        <w:tblLook w:val="04A0" w:firstRow="1" w:lastRow="0" w:firstColumn="1" w:lastColumn="0" w:noHBand="0" w:noVBand="1"/>
-      </w:tblPr>
-      <w:tblGrid>
-        <w:gridCol w:w="1848"/>
-        <w:gridCol w:w="2513"/>
-        <w:gridCol w:w="2693"/>
-        <w:gridCol w:w="2552"/>
-      </w:tblGrid>
-      <w:tr>
-        <w:tc>
-          <w:tcPr>
-            <w:tcW w:w="1848" w:type="dxa"/>
-          </w:tcPr>
-          <w:p>
-            <w:pPr>
-              <w:spacing w:after="0" w:line="240" w:lineRule="auto"/>
-              <w:rPr>
-                <w:b/>
-              </w:rPr>
-            </w:pPr>
-            <w:r>
-              <w:rPr>
-                <w:b/>
-              </w:rPr>
-              <w:t>Data Item</w:t>
-            </w:r>
-          </w:p>
-        </w:tc>
-        <w:tc>
-          <w:tcPr>
-            <w:tcW w:w="2513" w:type="dxa"/>
-          </w:tcPr>
-          <w:p>
-            <w:pPr>
-              <w:spacing w:after="0" w:line="240" w:lineRule="auto"/>
-              <w:rPr>
-                <w:b/>
-              </w:rPr>
-            </w:pPr>
-            <w:r>
-              <w:rPr>
-                <w:b/>
-              </w:rPr>
-              <w:t>Description</w:t>
-            </w:r>
-          </w:p>
-        </w:tc>
-        <w:tc>
-          <w:tcPr>
-            <w:tcW w:w="2693" w:type="dxa"/>
-          </w:tcPr>
-          <w:p>
-            <w:pPr>
-              <w:spacing w:after="0" w:line="240" w:lineRule="auto"/>
-              <w:rPr>
-                <w:b/>
-              </w:rPr>
-            </w:pPr>
-            <w:r>
-              <w:rPr>
-                <w:b/>
-              </w:rPr>
-              <w:t>Type (and length)</w:t>
-            </w:r>
-          </w:p>
-        </w:tc>
-        <w:tc>
-          <w:tcPr>
-            <w:tcW w:w="2552" w:type="dxa"/>
-          </w:tcPr>
-          <w:p>
-            <w:pPr>
-              <w:spacing w:after="0" w:line="240" w:lineRule="auto"/>
-              <w:rPr>
-                <w:b/>
-              </w:rPr>
-            </w:pPr>
-            <w:r>
-              <w:rPr>
-                <w:b/>
-              </w:rPr>
-              <w:t>Validation</w:t>
-            </w:r>
-          </w:p>
-        </w:tc>
-      </w:tr>
-      <w:tr>
-        <w:tc>
-          <w:tcPr>
-            <w:tcW w:w="1848" w:type="dxa"/>
-          </w:tcPr>
-          <w:p>
-            <w:pPr>
-              <w:spacing w:after="0" w:line="240" w:lineRule="auto"/>
-            </w:pPr>
-            <w:r>
-              <w:t>Product Code</w:t>
-            </w:r>
-          </w:p>
-        </w:tc>
-        <w:tc>
-          <w:tcPr>
-            <w:tcW w:w="2513" w:type="dxa"/>
-          </w:tcPr>
-          <w:p>
-            <w:pPr>
-              <w:spacing w:after="0" w:line="240" w:lineRule="auto"/>
-            </w:pPr>
-            <w:r>
-              <w:t>A Code made up of two letters and 4 numbers that uniquely identifies a product</w:t>
-            </w:r>
-          </w:p>
-        </w:tc>
-        <w:tc>
-          <w:tcPr>
-            <w:tcW w:w="2693" w:type="dxa"/>
-          </w:tcPr>
-          <w:p>
-            <w:pPr>
-              <w:spacing w:after="0" w:line="240" w:lineRule="auto"/>
-            </w:pPr>
-            <w:r>
-              <w:t>Two letters and four numbers (6 digits in total)</w:t>
-            </w:r>
-          </w:p>
-        </w:tc>
-        <w:tc>
-          <w:tcPr>
-            <w:tcW w:w="2552" w:type="dxa"/>
-          </w:tcPr>
-          <w:p>
-            <w:pPr>
-              <w:spacing w:after="0" w:line="240" w:lineRule="auto"/>
-            </w:pPr>
-            <w:r>
-              <w:t xml:space="preserve">Must conform to correct code pattern. </w:t>
-            </w:r>
-          </w:p>
-          <w:p>
-            <w:pPr>
-              <w:spacing w:after="0" w:line="240" w:lineRule="auto"/>
-            </w:pPr>
-            <w:r>
-              <w:t xml:space="preserve">Every item must have a valid product code. </w:t>
-            </w:r>
-          </w:p>
-        </w:tc>
-      </w:tr>
-      <w:tr>
-        <w:tc>
-          <w:tcPr>
-            <w:tcW w:w="1848" w:type="dxa"/>
-          </w:tcPr>
-          <w:p>
-            <w:pPr>
-              <w:spacing w:after="0" w:line="240" w:lineRule="auto"/>
-            </w:pPr>
-            <w:r>
-              <w:t>Price</w:t>
-            </w:r>
-          </w:p>
-        </w:tc>
-        <w:tc>
-          <w:tcPr>
-            <w:tcW w:w="2513" w:type="dxa"/>
-          </w:tcPr>
-          <w:p>
-            <w:pPr>
-              <w:spacing w:after="0" w:line="240" w:lineRule="auto"/>
-            </w:pPr>
-            <w:r>
-              <w:t xml:space="preserve">Used to store current price of </w:t>
-            </w:r>
-            <w:r>
-              <w:t>each product</w:t>
-            </w:r>
-          </w:p>
-        </w:tc>
-        <w:tc>
-          <w:tcPr>
-            <w:tcW w:w="2693" w:type="dxa"/>
-          </w:tcPr>
-          <w:p>
-            <w:pPr>
-              <w:spacing w:after="0" w:line="240" w:lineRule="auto"/>
-            </w:pPr>
-            <w:r>
-              <w:t>Currency</w:t>
-            </w:r>
-          </w:p>
-          <w:p>
-            <w:pPr>
-              <w:spacing w:after="0" w:line="240" w:lineRule="auto"/>
-            </w:pPr>
-          </w:p>
-        </w:tc>
-        <w:tc>
-          <w:tcPr>
-            <w:tcW w:w="2552" w:type="dxa"/>
-          </w:tcPr>
-          <w:p>
-            <w:pPr>
-              <w:spacing w:after="0" w:line="240" w:lineRule="auto"/>
-            </w:pPr>
-            <w:r>
-              <w:t>In range £1 to £500</w:t>
-            </w:r>
-          </w:p>
-        </w:tc>
-      </w:tr>
-      <w:tr>
-        <w:tc>
-          <w:tcPr>
-            <w:tcW w:w="1848" w:type="dxa"/>
-          </w:tcPr>
-          <w:p>
-            <w:pPr>
-              <w:spacing w:after="0" w:line="240" w:lineRule="auto"/>
-            </w:pPr>
-            <w:r>
-              <w:t>Quantity</w:t>
-            </w:r>
-          </w:p>
-        </w:tc>
-        <w:tc>
-          <w:tcPr>
-            <w:tcW w:w="2513" w:type="dxa"/>
-          </w:tcPr>
-          <w:p>
-            <w:pPr>
-              <w:spacing w:after="0" w:line="240" w:lineRule="auto"/>
-            </w:pPr>
-            <w:r>
-              <w:t xml:space="preserve">Used to store </w:t>
-            </w:r>
-            <w:r>
-              <w:t xml:space="preserve">the quantity </w:t>
-            </w:r>
-            <w:r>
-              <w:t xml:space="preserve">of </w:t>
-            </w:r>
-            <w:r>
-              <w:t>each product in stock</w:t>
-            </w:r>
-          </w:p>
-        </w:tc>
-        <w:tc>
-          <w:tcPr>
-            <w:tcW w:w="2693" w:type="dxa"/>
-          </w:tcPr>
-          <w:p>
-            <w:pPr>
-              <w:spacing w:after="0" w:line="240" w:lineRule="auto"/>
-            </w:pPr>
-            <w:r>
-              <w:t>Numeric</w:t>
-            </w:r>
-          </w:p>
-        </w:tc>
-        <w:tc>
-          <w:tcPr>
-            <w:tcW w:w="2552" w:type="dxa"/>
-          </w:tcPr>
-          <w:p>
-            <w:pPr>
-              <w:spacing w:after="0" w:line="240" w:lineRule="auto"/>
-            </w:pPr>
-            <w:r>
-              <w:t>In range 0 - 100</w:t>
-            </w:r>
-          </w:p>
-        </w:tc>
-      </w:tr>
-    </w:tbl>
-    <w:p/>
     <w:p>
       <w:pPr>
         <w:pStyle w:val="Heading2"/>
@@ -5824,10 +4828,9 @@
       </w:r>
     </w:p>
     <w:sectPr>
-      <w:headerReference w:type="default" r:id="rId8"/>
-      <w:footerReference w:type="default" r:id="rId9"/>
+      <w:footerReference w:type="default" r:id="rId8"/>
       <w:pgSz w:w="11906" w:h="16838"/>
-      <w:pgMar w:top="1440" w:right="1440" w:bottom="1440" w:left="1440" w:header="708" w:footer="708" w:gutter="0"/>
+      <w:pgMar w:top="1440" w:right="1440" w:bottom="1440" w:left="1440" w:header="709" w:footer="708" w:gutter="0"/>
       <w:cols w:space="708"/>
       <w:docGrid w:linePitch="360"/>
     </w:sectPr>
@@ -5931,19 +4934,6 @@
     </w:p>
   </w:footnote>
 </w:footnotes>
-</file>
-
-<file path=word/header1.xml><?xml version="1.0" encoding="utf-8"?>
-<w:hdr xmlns:wpc="http://schemas.microsoft.com/office/word/2010/wordprocessingCanvas" xmlns:mc="http://schemas.openxmlformats.org/markup-compatibility/2006" xmlns:o="urn:schemas-microsoft-com:office:office" xmlns:r="http://schemas.openxmlformats.org/officeDocument/2006/relationships" xmlns:m="http://schemas.openxmlformats.org/officeDocument/2006/math" xmlns:v="urn:schemas-microsoft-com:vml" xmlns:wp14="http://schemas.microsoft.com/office/word/2010/wordprocessingDrawing" xmlns:wp="http://schemas.openxmlformats.org/drawingml/2006/wordprocessingDrawing" xmlns:w10="urn:schemas-microsoft-com:office:word" xmlns:w="http://schemas.openxmlformats.org/wordprocessingml/2006/main" xmlns:w14="http://schemas.microsoft.com/office/word/2010/wordml" xmlns:wpg="http://schemas.microsoft.com/office/word/2010/wordprocessingGroup" xmlns:wpi="http://schemas.microsoft.com/office/word/2010/wordprocessingInk" xmlns:wne="http://schemas.microsoft.com/office/word/2006/wordml" xmlns:wps="http://schemas.microsoft.com/office/word/2010/wordprocessingShape" mc:Ignorable="w14 wp14">
-  <w:p>
-    <w:pPr>
-      <w:pStyle w:val="Header"/>
-    </w:pPr>
-    <w:r>
-      <w:t>A2 Computing Project</w:t>
-    </w:r>
-  </w:p>
-</w:hdr>
 </file>
 
 <file path=word/numbering.xml><?xml version="1.0" encoding="utf-8"?>
@@ -8168,7 +7158,6 @@
     <w:basedOn w:val="Normal"/>
     <w:link w:val="HeaderChar"/>
     <w:uiPriority w:val="99"/>
-    <w:semiHidden/>
     <w:unhideWhenUsed/>
     <w:rsid w:val="00D157BB"/>
     <w:pPr>
@@ -8184,7 +7173,6 @@
     <w:basedOn w:val="DefaultParagraphFont"/>
     <w:link w:val="Header"/>
     <w:uiPriority w:val="99"/>
-    <w:semiHidden/>
     <w:rsid w:val="00D157BB"/>
   </w:style>
   <w:style w:type="paragraph" w:styleId="Footer">
@@ -8192,7 +7180,6 @@
     <w:basedOn w:val="Normal"/>
     <w:link w:val="FooterChar"/>
     <w:uiPriority w:val="99"/>
-    <w:semiHidden/>
     <w:unhideWhenUsed/>
     <w:rsid w:val="00D157BB"/>
     <w:pPr>
@@ -8208,7 +7195,6 @@
     <w:basedOn w:val="DefaultParagraphFont"/>
     <w:link w:val="Footer"/>
     <w:uiPriority w:val="99"/>
-    <w:semiHidden/>
     <w:rsid w:val="00D157BB"/>
   </w:style>
   <w:style w:type="paragraph" w:styleId="ListParagraph">
@@ -9076,7 +8062,6 @@
     <w:basedOn w:val="Normal"/>
     <w:link w:val="HeaderChar"/>
     <w:uiPriority w:val="99"/>
-    <w:semiHidden/>
     <w:unhideWhenUsed/>
     <w:rsid w:val="00D157BB"/>
     <w:pPr>
@@ -9092,7 +8077,6 @@
     <w:basedOn w:val="DefaultParagraphFont"/>
     <w:link w:val="Header"/>
     <w:uiPriority w:val="99"/>
-    <w:semiHidden/>
     <w:rsid w:val="00D157BB"/>
   </w:style>
   <w:style w:type="paragraph" w:styleId="Footer">
@@ -9100,7 +8084,6 @@
     <w:basedOn w:val="Normal"/>
     <w:link w:val="FooterChar"/>
     <w:uiPriority w:val="99"/>
-    <w:semiHidden/>
     <w:unhideWhenUsed/>
     <w:rsid w:val="00D157BB"/>
     <w:pPr>
@@ -9116,7 +8099,6 @@
     <w:basedOn w:val="DefaultParagraphFont"/>
     <w:link w:val="Footer"/>
     <w:uiPriority w:val="99"/>
-    <w:semiHidden/>
     <w:rsid w:val="00D157BB"/>
   </w:style>
   <w:style w:type="paragraph" w:styleId="ListParagraph">

</xml_diff>

<commit_message>
Added data item table
</commit_message>
<xml_diff>
--- a/Paper Work/Analysis.docx
+++ b/Paper Work/Analysis.docx
@@ -3144,8 +3144,6 @@
       <w:r>
         <w:t>lo</w:t>
       </w:r>
-      <w:bookmarkStart w:id="10" w:name="_GoBack"/>
-      <w:bookmarkEnd w:id="10"/>
       <w:r>
         <w:t>se their drive, and have no backup of it.</w:t>
       </w:r>
@@ -3158,7 +3156,7 @@
           <w:numId w:val="12"/>
         </w:numPr>
       </w:pPr>
-      <w:bookmarkStart w:id="11" w:name="_Toc368343401"/>
+      <w:bookmarkStart w:id="10" w:name="_Toc368343401"/>
       <w:r>
         <w:t>D</w:t>
       </w:r>
@@ -3177,7 +3175,7 @@
       <w:r>
         <w:t>(s)</w:t>
       </w:r>
-      <w:bookmarkEnd w:id="11"/>
+      <w:bookmarkEnd w:id="10"/>
     </w:p>
     <w:p>
       <w:pPr>
@@ -3203,7 +3201,7 @@
           <w:numId w:val="12"/>
         </w:numPr>
       </w:pPr>
-      <w:bookmarkStart w:id="12" w:name="_Toc368343402"/>
+      <w:bookmarkStart w:id="11" w:name="_Toc368343402"/>
       <w:r>
         <w:t>Data</w:t>
       </w:r>
@@ -3213,7 +3211,7 @@
       <w:r>
         <w:t>Volumes</w:t>
       </w:r>
-      <w:bookmarkEnd w:id="12"/>
+      <w:bookmarkEnd w:id="11"/>
     </w:p>
     <w:p>
       <w:pPr>
@@ -3256,7 +3254,7 @@
           <w:numId w:val="12"/>
         </w:numPr>
       </w:pPr>
-      <w:bookmarkStart w:id="13" w:name="_Toc368343403"/>
+      <w:bookmarkStart w:id="12" w:name="_Toc368343403"/>
       <w:r>
         <w:t>Analysis</w:t>
       </w:r>
@@ -3275,7 +3273,7 @@
       <w:r>
         <w:t>end user)</w:t>
       </w:r>
-      <w:bookmarkEnd w:id="13"/>
+      <w:bookmarkEnd w:id="12"/>
     </w:p>
     <w:p>
       <w:pPr>
@@ -3441,6 +3439,1050 @@
         <w:t xml:space="preserve"> any restrictions/rules for the values that are allowed. </w:t>
       </w:r>
     </w:p>
+    <w:tbl>
+      <w:tblPr>
+        <w:tblStyle w:val="TableGrid"/>
+        <w:tblW w:w="9344" w:type="dxa"/>
+        <w:tblLook w:val="04A0" w:firstRow="1" w:lastRow="0" w:firstColumn="1" w:lastColumn="0" w:noHBand="0" w:noVBand="1"/>
+      </w:tblPr>
+      <w:tblGrid>
+        <w:gridCol w:w="2336"/>
+        <w:gridCol w:w="2336"/>
+        <w:gridCol w:w="2336"/>
+        <w:gridCol w:w="2336"/>
+      </w:tblGrid>
+      <w:tr>
+        <w:trPr>
+          <w:trHeight w:val="745"/>
+        </w:trPr>
+        <w:tc>
+          <w:tcPr>
+            <w:tcW w:w="2336" w:type="dxa"/>
+          </w:tcPr>
+          <w:p>
+            <w:pPr>
+              <w:autoSpaceDE w:val="0"/>
+              <w:autoSpaceDN w:val="0"/>
+              <w:adjustRightInd w:val="0"/>
+              <w:spacing w:after="0" w:line="240" w:lineRule="auto"/>
+              <w:jc w:val="center"/>
+              <w:rPr>
+                <w:rFonts w:ascii="Arial" w:hAnsi="Arial" w:cs="Arial"/>
+                <w:sz w:val="20"/>
+                <w:szCs w:val="24"/>
+                <w:shd w:val="clear" w:color="auto" w:fill="FFFFFF"/>
+              </w:rPr>
+            </w:pPr>
+            <w:r>
+              <w:rPr>
+                <w:rFonts w:ascii="Arial" w:hAnsi="Arial" w:cs="Arial"/>
+                <w:sz w:val="20"/>
+                <w:szCs w:val="24"/>
+                <w:shd w:val="clear" w:color="auto" w:fill="FFFFFF"/>
+              </w:rPr>
+              <w:t>Data Item</w:t>
+            </w:r>
+          </w:p>
+        </w:tc>
+        <w:tc>
+          <w:tcPr>
+            <w:tcW w:w="2336" w:type="dxa"/>
+          </w:tcPr>
+          <w:p>
+            <w:pPr>
+              <w:autoSpaceDE w:val="0"/>
+              <w:autoSpaceDN w:val="0"/>
+              <w:adjustRightInd w:val="0"/>
+              <w:spacing w:after="0" w:line="240" w:lineRule="auto"/>
+              <w:jc w:val="center"/>
+              <w:rPr>
+                <w:rFonts w:ascii="Arial" w:hAnsi="Arial" w:cs="Arial"/>
+                <w:sz w:val="20"/>
+                <w:szCs w:val="24"/>
+                <w:shd w:val="clear" w:color="auto" w:fill="FFFFFF"/>
+              </w:rPr>
+            </w:pPr>
+            <w:r>
+              <w:rPr>
+                <w:rFonts w:ascii="Arial" w:hAnsi="Arial" w:cs="Arial"/>
+                <w:sz w:val="20"/>
+                <w:szCs w:val="24"/>
+                <w:shd w:val="clear" w:color="auto" w:fill="FFFFFF"/>
+              </w:rPr>
+              <w:t>Description</w:t>
+            </w:r>
+          </w:p>
+        </w:tc>
+        <w:tc>
+          <w:tcPr>
+            <w:tcW w:w="2336" w:type="dxa"/>
+          </w:tcPr>
+          <w:p>
+            <w:pPr>
+              <w:autoSpaceDE w:val="0"/>
+              <w:autoSpaceDN w:val="0"/>
+              <w:adjustRightInd w:val="0"/>
+              <w:spacing w:after="0" w:line="240" w:lineRule="auto"/>
+              <w:jc w:val="center"/>
+              <w:rPr>
+                <w:rFonts w:ascii="Arial" w:hAnsi="Arial" w:cs="Arial"/>
+                <w:sz w:val="20"/>
+                <w:szCs w:val="24"/>
+                <w:shd w:val="clear" w:color="auto" w:fill="FFFFFF"/>
+              </w:rPr>
+            </w:pPr>
+            <w:r>
+              <w:rPr>
+                <w:rFonts w:ascii="Arial" w:hAnsi="Arial" w:cs="Arial"/>
+                <w:sz w:val="20"/>
+                <w:szCs w:val="24"/>
+                <w:shd w:val="clear" w:color="auto" w:fill="FFFFFF"/>
+              </w:rPr>
+              <w:t>Type (and length)</w:t>
+            </w:r>
+          </w:p>
+        </w:tc>
+        <w:tc>
+          <w:tcPr>
+            <w:tcW w:w="2336" w:type="dxa"/>
+          </w:tcPr>
+          <w:p>
+            <w:pPr>
+              <w:autoSpaceDE w:val="0"/>
+              <w:autoSpaceDN w:val="0"/>
+              <w:adjustRightInd w:val="0"/>
+              <w:spacing w:after="0" w:line="240" w:lineRule="auto"/>
+              <w:jc w:val="center"/>
+              <w:rPr>
+                <w:rFonts w:ascii="Arial" w:hAnsi="Arial" w:cs="Arial"/>
+                <w:sz w:val="20"/>
+                <w:szCs w:val="24"/>
+                <w:shd w:val="clear" w:color="auto" w:fill="FFFFFF"/>
+              </w:rPr>
+            </w:pPr>
+            <w:r>
+              <w:rPr>
+                <w:rFonts w:ascii="Arial" w:hAnsi="Arial" w:cs="Arial"/>
+                <w:sz w:val="20"/>
+                <w:szCs w:val="24"/>
+                <w:shd w:val="clear" w:color="auto" w:fill="FFFFFF"/>
+              </w:rPr>
+              <w:t>Validation</w:t>
+            </w:r>
+          </w:p>
+        </w:tc>
+      </w:tr>
+      <w:tr>
+        <w:trPr>
+          <w:trHeight w:val="485"/>
+        </w:trPr>
+        <w:tc>
+          <w:tcPr>
+            <w:tcW w:w="2336" w:type="dxa"/>
+          </w:tcPr>
+          <w:p>
+            <w:pPr>
+              <w:autoSpaceDE w:val="0"/>
+              <w:autoSpaceDN w:val="0"/>
+              <w:adjustRightInd w:val="0"/>
+              <w:spacing w:after="0" w:line="240" w:lineRule="auto"/>
+              <w:jc w:val="center"/>
+              <w:rPr>
+                <w:rFonts w:ascii="Arial" w:hAnsi="Arial" w:cs="Arial"/>
+                <w:sz w:val="20"/>
+                <w:szCs w:val="24"/>
+                <w:shd w:val="clear" w:color="auto" w:fill="FFFFFF"/>
+              </w:rPr>
+            </w:pPr>
+            <w:r>
+              <w:rPr>
+                <w:rFonts w:ascii="Arial" w:hAnsi="Arial" w:cs="Arial"/>
+                <w:szCs w:val="24"/>
+                <w:shd w:val="clear" w:color="auto" w:fill="FFFFFF"/>
+              </w:rPr>
+              <w:t>Drive Name</w:t>
+            </w:r>
+          </w:p>
+        </w:tc>
+        <w:tc>
+          <w:tcPr>
+            <w:tcW w:w="2336" w:type="dxa"/>
+          </w:tcPr>
+          <w:p>
+            <w:pPr>
+              <w:autoSpaceDE w:val="0"/>
+              <w:autoSpaceDN w:val="0"/>
+              <w:adjustRightInd w:val="0"/>
+              <w:spacing w:after="0" w:line="240" w:lineRule="auto"/>
+              <w:jc w:val="center"/>
+              <w:rPr>
+                <w:rFonts w:ascii="Arial" w:hAnsi="Arial" w:cs="Arial"/>
+                <w:sz w:val="20"/>
+                <w:szCs w:val="24"/>
+                <w:shd w:val="clear" w:color="auto" w:fill="FFFFFF"/>
+              </w:rPr>
+            </w:pPr>
+            <w:r>
+              <w:rPr>
+                <w:rFonts w:ascii="Arial" w:hAnsi="Arial" w:cs="Arial"/>
+                <w:sz w:val="20"/>
+                <w:szCs w:val="24"/>
+                <w:shd w:val="clear" w:color="auto" w:fill="FFFFFF"/>
+              </w:rPr>
+              <w:t>Stores the name of the removable drive</w:t>
+            </w:r>
+          </w:p>
+        </w:tc>
+        <w:tc>
+          <w:tcPr>
+            <w:tcW w:w="2336" w:type="dxa"/>
+          </w:tcPr>
+          <w:p>
+            <w:pPr>
+              <w:autoSpaceDE w:val="0"/>
+              <w:autoSpaceDN w:val="0"/>
+              <w:adjustRightInd w:val="0"/>
+              <w:spacing w:after="0" w:line="240" w:lineRule="auto"/>
+              <w:jc w:val="center"/>
+              <w:rPr>
+                <w:rFonts w:ascii="Arial" w:hAnsi="Arial" w:cs="Arial"/>
+                <w:sz w:val="20"/>
+                <w:szCs w:val="24"/>
+                <w:shd w:val="clear" w:color="auto" w:fill="FFFFFF"/>
+              </w:rPr>
+            </w:pPr>
+            <w:r>
+              <w:rPr>
+                <w:rFonts w:ascii="Arial" w:hAnsi="Arial" w:cs="Arial"/>
+                <w:sz w:val="20"/>
+                <w:szCs w:val="24"/>
+                <w:shd w:val="clear" w:color="auto" w:fill="FFFFFF"/>
+              </w:rPr>
+              <w:t>Text (11 char max (set by windows))</w:t>
+            </w:r>
+          </w:p>
+        </w:tc>
+        <w:tc>
+          <w:tcPr>
+            <w:tcW w:w="2336" w:type="dxa"/>
+          </w:tcPr>
+          <w:p>
+            <w:pPr>
+              <w:autoSpaceDE w:val="0"/>
+              <w:autoSpaceDN w:val="0"/>
+              <w:adjustRightInd w:val="0"/>
+              <w:spacing w:after="0" w:line="240" w:lineRule="auto"/>
+              <w:jc w:val="center"/>
+              <w:rPr>
+                <w:rFonts w:ascii="Arial" w:hAnsi="Arial" w:cs="Arial"/>
+                <w:sz w:val="20"/>
+                <w:szCs w:val="24"/>
+                <w:shd w:val="clear" w:color="auto" w:fill="FFFFFF"/>
+              </w:rPr>
+            </w:pPr>
+            <w:r>
+              <w:rPr>
+                <w:rFonts w:ascii="Arial" w:hAnsi="Arial" w:cs="Arial"/>
+                <w:sz w:val="20"/>
+                <w:szCs w:val="24"/>
+                <w:shd w:val="clear" w:color="auto" w:fill="FFFFFF"/>
+              </w:rPr>
+              <w:t>Computer Generated</w:t>
+            </w:r>
+          </w:p>
+        </w:tc>
+      </w:tr>
+      <w:tr>
+        <w:trPr>
+          <w:trHeight w:val="485"/>
+        </w:trPr>
+        <w:tc>
+          <w:tcPr>
+            <w:tcW w:w="2336" w:type="dxa"/>
+          </w:tcPr>
+          <w:p>
+            <w:pPr>
+              <w:autoSpaceDE w:val="0"/>
+              <w:autoSpaceDN w:val="0"/>
+              <w:adjustRightInd w:val="0"/>
+              <w:spacing w:after="0" w:line="240" w:lineRule="auto"/>
+              <w:jc w:val="center"/>
+              <w:rPr>
+                <w:rFonts w:ascii="Arial" w:hAnsi="Arial" w:cs="Arial"/>
+                <w:sz w:val="20"/>
+                <w:szCs w:val="24"/>
+                <w:shd w:val="clear" w:color="auto" w:fill="FFFFFF"/>
+              </w:rPr>
+            </w:pPr>
+            <w:r>
+              <w:rPr>
+                <w:rFonts w:ascii="Arial" w:hAnsi="Arial" w:cs="Arial"/>
+                <w:sz w:val="20"/>
+                <w:szCs w:val="24"/>
+                <w:shd w:val="clear" w:color="auto" w:fill="FFFFFF"/>
+              </w:rPr>
+              <w:t>Drive Capacity</w:t>
+            </w:r>
+          </w:p>
+        </w:tc>
+        <w:tc>
+          <w:tcPr>
+            <w:tcW w:w="2336" w:type="dxa"/>
+          </w:tcPr>
+          <w:p>
+            <w:pPr>
+              <w:autoSpaceDE w:val="0"/>
+              <w:autoSpaceDN w:val="0"/>
+              <w:adjustRightInd w:val="0"/>
+              <w:spacing w:after="0" w:line="240" w:lineRule="auto"/>
+              <w:jc w:val="center"/>
+              <w:rPr>
+                <w:rFonts w:ascii="Arial" w:hAnsi="Arial" w:cs="Arial"/>
+                <w:sz w:val="20"/>
+                <w:szCs w:val="24"/>
+                <w:shd w:val="clear" w:color="auto" w:fill="FFFFFF"/>
+              </w:rPr>
+            </w:pPr>
+            <w:r>
+              <w:rPr>
+                <w:rFonts w:ascii="Arial" w:hAnsi="Arial" w:cs="Arial"/>
+                <w:sz w:val="20"/>
+                <w:szCs w:val="24"/>
+                <w:shd w:val="clear" w:color="auto" w:fill="FFFFFF"/>
+              </w:rPr>
+              <w:t>Stores the capacity of the removable drive</w:t>
+            </w:r>
+          </w:p>
+        </w:tc>
+        <w:tc>
+          <w:tcPr>
+            <w:tcW w:w="2336" w:type="dxa"/>
+          </w:tcPr>
+          <w:p>
+            <w:pPr>
+              <w:autoSpaceDE w:val="0"/>
+              <w:autoSpaceDN w:val="0"/>
+              <w:adjustRightInd w:val="0"/>
+              <w:spacing w:after="0" w:line="240" w:lineRule="auto"/>
+              <w:jc w:val="center"/>
+              <w:rPr>
+                <w:rFonts w:ascii="Arial" w:hAnsi="Arial" w:cs="Arial"/>
+                <w:sz w:val="20"/>
+                <w:szCs w:val="24"/>
+                <w:shd w:val="clear" w:color="auto" w:fill="FFFFFF"/>
+              </w:rPr>
+            </w:pPr>
+            <w:r>
+              <w:rPr>
+                <w:rFonts w:ascii="Arial" w:hAnsi="Arial" w:cs="Arial"/>
+                <w:sz w:val="20"/>
+                <w:szCs w:val="24"/>
+                <w:shd w:val="clear" w:color="auto" w:fill="FFFFFF"/>
+              </w:rPr>
+              <w:t>Number</w:t>
+            </w:r>
+            <w:r>
+              <w:rPr>
+                <w:rFonts w:ascii="Arial" w:hAnsi="Arial" w:cs="Arial"/>
+                <w:sz w:val="20"/>
+                <w:szCs w:val="24"/>
+                <w:shd w:val="clear" w:color="auto" w:fill="FFFFFF"/>
+              </w:rPr>
+              <w:t xml:space="preserve"> </w:t>
+            </w:r>
+            <w:r>
+              <w:rPr>
+                <w:rFonts w:ascii="Arial" w:hAnsi="Arial" w:cs="Arial"/>
+                <w:sz w:val="20"/>
+                <w:szCs w:val="24"/>
+                <w:shd w:val="clear" w:color="auto" w:fill="FFFFFF"/>
+              </w:rPr>
+              <w:t>(no max length)</w:t>
+            </w:r>
+          </w:p>
+        </w:tc>
+        <w:tc>
+          <w:tcPr>
+            <w:tcW w:w="2336" w:type="dxa"/>
+          </w:tcPr>
+          <w:p>
+            <w:pPr>
+              <w:autoSpaceDE w:val="0"/>
+              <w:autoSpaceDN w:val="0"/>
+              <w:adjustRightInd w:val="0"/>
+              <w:spacing w:after="0" w:line="240" w:lineRule="auto"/>
+              <w:jc w:val="center"/>
+              <w:rPr>
+                <w:rFonts w:ascii="Arial" w:hAnsi="Arial" w:cs="Arial"/>
+                <w:sz w:val="20"/>
+                <w:szCs w:val="24"/>
+                <w:shd w:val="clear" w:color="auto" w:fill="FFFFFF"/>
+              </w:rPr>
+            </w:pPr>
+            <w:r>
+              <w:rPr>
+                <w:rFonts w:ascii="Arial" w:hAnsi="Arial" w:cs="Arial"/>
+                <w:sz w:val="20"/>
+                <w:szCs w:val="24"/>
+                <w:shd w:val="clear" w:color="auto" w:fill="FFFFFF"/>
+              </w:rPr>
+              <w:t>Computer Generated</w:t>
+            </w:r>
+          </w:p>
+        </w:tc>
+      </w:tr>
+      <w:tr>
+        <w:trPr>
+          <w:trHeight w:val="485"/>
+        </w:trPr>
+        <w:tc>
+          <w:tcPr>
+            <w:tcW w:w="2336" w:type="dxa"/>
+          </w:tcPr>
+          <w:p>
+            <w:pPr>
+              <w:autoSpaceDE w:val="0"/>
+              <w:autoSpaceDN w:val="0"/>
+              <w:adjustRightInd w:val="0"/>
+              <w:spacing w:after="0" w:line="240" w:lineRule="auto"/>
+              <w:jc w:val="center"/>
+              <w:rPr>
+                <w:rFonts w:ascii="Arial" w:hAnsi="Arial" w:cs="Arial"/>
+                <w:sz w:val="20"/>
+                <w:szCs w:val="24"/>
+                <w:shd w:val="clear" w:color="auto" w:fill="FFFFFF"/>
+              </w:rPr>
+            </w:pPr>
+            <w:r>
+              <w:rPr>
+                <w:rFonts w:ascii="Arial" w:hAnsi="Arial" w:cs="Arial"/>
+                <w:sz w:val="20"/>
+                <w:szCs w:val="24"/>
+                <w:shd w:val="clear" w:color="auto" w:fill="FFFFFF"/>
+              </w:rPr>
+              <w:t>Drive Format</w:t>
+            </w:r>
+          </w:p>
+        </w:tc>
+        <w:tc>
+          <w:tcPr>
+            <w:tcW w:w="2336" w:type="dxa"/>
+          </w:tcPr>
+          <w:p>
+            <w:pPr>
+              <w:autoSpaceDE w:val="0"/>
+              <w:autoSpaceDN w:val="0"/>
+              <w:adjustRightInd w:val="0"/>
+              <w:spacing w:after="0" w:line="240" w:lineRule="auto"/>
+              <w:jc w:val="center"/>
+              <w:rPr>
+                <w:rFonts w:ascii="Arial" w:hAnsi="Arial" w:cs="Arial"/>
+                <w:sz w:val="20"/>
+                <w:szCs w:val="24"/>
+                <w:shd w:val="clear" w:color="auto" w:fill="FFFFFF"/>
+              </w:rPr>
+            </w:pPr>
+            <w:r>
+              <w:rPr>
+                <w:rFonts w:ascii="Arial" w:hAnsi="Arial" w:cs="Arial"/>
+                <w:sz w:val="20"/>
+                <w:szCs w:val="24"/>
+                <w:shd w:val="clear" w:color="auto" w:fill="FFFFFF"/>
+              </w:rPr>
+              <w:t>Stores the format of the drive (type of file system)</w:t>
+            </w:r>
+          </w:p>
+        </w:tc>
+        <w:tc>
+          <w:tcPr>
+            <w:tcW w:w="2336" w:type="dxa"/>
+          </w:tcPr>
+          <w:p>
+            <w:pPr>
+              <w:autoSpaceDE w:val="0"/>
+              <w:autoSpaceDN w:val="0"/>
+              <w:adjustRightInd w:val="0"/>
+              <w:spacing w:after="0" w:line="240" w:lineRule="auto"/>
+              <w:jc w:val="center"/>
+              <w:rPr>
+                <w:rFonts w:ascii="Arial" w:hAnsi="Arial" w:cs="Arial"/>
+                <w:sz w:val="20"/>
+                <w:szCs w:val="24"/>
+                <w:shd w:val="clear" w:color="auto" w:fill="FFFFFF"/>
+              </w:rPr>
+            </w:pPr>
+            <w:r>
+              <w:rPr>
+                <w:rFonts w:ascii="Arial" w:hAnsi="Arial" w:cs="Arial"/>
+                <w:sz w:val="20"/>
+                <w:szCs w:val="24"/>
+                <w:shd w:val="clear" w:color="auto" w:fill="FFFFFF"/>
+              </w:rPr>
+              <w:t>Text</w:t>
+            </w:r>
+            <w:r>
+              <w:rPr>
+                <w:rFonts w:ascii="Arial" w:hAnsi="Arial" w:cs="Arial"/>
+                <w:sz w:val="20"/>
+                <w:szCs w:val="24"/>
+                <w:shd w:val="clear" w:color="auto" w:fill="FFFFFF"/>
+              </w:rPr>
+              <w:t xml:space="preserve"> </w:t>
+            </w:r>
+            <w:r>
+              <w:rPr>
+                <w:rFonts w:ascii="Arial" w:hAnsi="Arial" w:cs="Arial"/>
+                <w:sz w:val="20"/>
+                <w:szCs w:val="24"/>
+                <w:shd w:val="clear" w:color="auto" w:fill="FFFFFF"/>
+              </w:rPr>
+              <w:t>(7 char max)</w:t>
+            </w:r>
+          </w:p>
+        </w:tc>
+        <w:tc>
+          <w:tcPr>
+            <w:tcW w:w="2336" w:type="dxa"/>
+          </w:tcPr>
+          <w:p>
+            <w:pPr>
+              <w:autoSpaceDE w:val="0"/>
+              <w:autoSpaceDN w:val="0"/>
+              <w:adjustRightInd w:val="0"/>
+              <w:spacing w:after="0" w:line="240" w:lineRule="auto"/>
+              <w:jc w:val="center"/>
+              <w:rPr>
+                <w:rFonts w:ascii="Arial" w:hAnsi="Arial" w:cs="Arial"/>
+                <w:sz w:val="20"/>
+                <w:szCs w:val="24"/>
+                <w:shd w:val="clear" w:color="auto" w:fill="FFFFFF"/>
+              </w:rPr>
+            </w:pPr>
+            <w:r>
+              <w:rPr>
+                <w:rFonts w:ascii="Arial" w:hAnsi="Arial" w:cs="Arial"/>
+                <w:sz w:val="20"/>
+                <w:szCs w:val="24"/>
+                <w:shd w:val="clear" w:color="auto" w:fill="FFFFFF"/>
+              </w:rPr>
+              <w:t>Computer Generated</w:t>
+            </w:r>
+          </w:p>
+        </w:tc>
+      </w:tr>
+      <w:tr>
+        <w:trPr>
+          <w:trHeight w:val="485"/>
+        </w:trPr>
+        <w:tc>
+          <w:tcPr>
+            <w:tcW w:w="2336" w:type="dxa"/>
+          </w:tcPr>
+          <w:p>
+            <w:pPr>
+              <w:autoSpaceDE w:val="0"/>
+              <w:autoSpaceDN w:val="0"/>
+              <w:adjustRightInd w:val="0"/>
+              <w:spacing w:after="0" w:line="240" w:lineRule="auto"/>
+              <w:jc w:val="center"/>
+              <w:rPr>
+                <w:rFonts w:ascii="Arial" w:hAnsi="Arial" w:cs="Arial"/>
+                <w:sz w:val="20"/>
+                <w:szCs w:val="24"/>
+                <w:shd w:val="clear" w:color="auto" w:fill="FFFFFF"/>
+              </w:rPr>
+            </w:pPr>
+            <w:r>
+              <w:rPr>
+                <w:rFonts w:ascii="Arial" w:hAnsi="Arial" w:cs="Arial"/>
+                <w:sz w:val="20"/>
+                <w:szCs w:val="24"/>
+                <w:shd w:val="clear" w:color="auto" w:fill="FFFFFF"/>
+              </w:rPr>
+              <w:t>Device Type</w:t>
+            </w:r>
+          </w:p>
+        </w:tc>
+        <w:tc>
+          <w:tcPr>
+            <w:tcW w:w="2336" w:type="dxa"/>
+          </w:tcPr>
+          <w:p>
+            <w:pPr>
+              <w:autoSpaceDE w:val="0"/>
+              <w:autoSpaceDN w:val="0"/>
+              <w:adjustRightInd w:val="0"/>
+              <w:spacing w:after="0" w:line="240" w:lineRule="auto"/>
+              <w:jc w:val="center"/>
+              <w:rPr>
+                <w:rFonts w:ascii="Arial" w:hAnsi="Arial" w:cs="Arial"/>
+                <w:sz w:val="20"/>
+                <w:szCs w:val="24"/>
+                <w:shd w:val="clear" w:color="auto" w:fill="FFFFFF"/>
+              </w:rPr>
+            </w:pPr>
+            <w:r>
+              <w:rPr>
+                <w:rFonts w:ascii="Arial" w:hAnsi="Arial" w:cs="Arial"/>
+                <w:sz w:val="20"/>
+                <w:szCs w:val="24"/>
+                <w:shd w:val="clear" w:color="auto" w:fill="FFFFFF"/>
+              </w:rPr>
+              <w:t>Stores what type of drive it is (removable, CD etc)</w:t>
+            </w:r>
+          </w:p>
+        </w:tc>
+        <w:tc>
+          <w:tcPr>
+            <w:tcW w:w="2336" w:type="dxa"/>
+          </w:tcPr>
+          <w:p>
+            <w:pPr>
+              <w:autoSpaceDE w:val="0"/>
+              <w:autoSpaceDN w:val="0"/>
+              <w:adjustRightInd w:val="0"/>
+              <w:spacing w:after="0" w:line="240" w:lineRule="auto"/>
+              <w:jc w:val="center"/>
+              <w:rPr>
+                <w:rFonts w:ascii="Arial" w:hAnsi="Arial" w:cs="Arial"/>
+                <w:sz w:val="20"/>
+                <w:szCs w:val="24"/>
+                <w:shd w:val="clear" w:color="auto" w:fill="FFFFFF"/>
+              </w:rPr>
+            </w:pPr>
+            <w:r>
+              <w:rPr>
+                <w:rFonts w:ascii="Arial" w:hAnsi="Arial" w:cs="Arial"/>
+                <w:sz w:val="20"/>
+                <w:szCs w:val="24"/>
+                <w:shd w:val="clear" w:color="auto" w:fill="FFFFFF"/>
+              </w:rPr>
+              <w:t>Text</w:t>
+            </w:r>
+            <w:r>
+              <w:rPr>
+                <w:rFonts w:ascii="Arial" w:hAnsi="Arial" w:cs="Arial"/>
+                <w:sz w:val="20"/>
+                <w:szCs w:val="24"/>
+                <w:shd w:val="clear" w:color="auto" w:fill="FFFFFF"/>
+              </w:rPr>
+              <w:t xml:space="preserve"> </w:t>
+            </w:r>
+            <w:r>
+              <w:rPr>
+                <w:rFonts w:ascii="Arial" w:hAnsi="Arial" w:cs="Arial"/>
+                <w:sz w:val="20"/>
+                <w:szCs w:val="24"/>
+                <w:shd w:val="clear" w:color="auto" w:fill="FFFFFF"/>
+              </w:rPr>
+              <w:t>(15 char max)</w:t>
+            </w:r>
+          </w:p>
+        </w:tc>
+        <w:tc>
+          <w:tcPr>
+            <w:tcW w:w="2336" w:type="dxa"/>
+          </w:tcPr>
+          <w:p>
+            <w:pPr>
+              <w:autoSpaceDE w:val="0"/>
+              <w:autoSpaceDN w:val="0"/>
+              <w:adjustRightInd w:val="0"/>
+              <w:spacing w:after="0" w:line="240" w:lineRule="auto"/>
+              <w:jc w:val="center"/>
+              <w:rPr>
+                <w:rFonts w:ascii="Arial" w:hAnsi="Arial" w:cs="Arial"/>
+                <w:sz w:val="20"/>
+                <w:szCs w:val="24"/>
+                <w:shd w:val="clear" w:color="auto" w:fill="FFFFFF"/>
+              </w:rPr>
+            </w:pPr>
+            <w:r>
+              <w:rPr>
+                <w:rFonts w:ascii="Arial" w:hAnsi="Arial" w:cs="Arial"/>
+                <w:sz w:val="20"/>
+                <w:szCs w:val="24"/>
+                <w:shd w:val="clear" w:color="auto" w:fill="FFFFFF"/>
+              </w:rPr>
+              <w:t>Computer Generated</w:t>
+            </w:r>
+          </w:p>
+        </w:tc>
+      </w:tr>
+      <w:tr>
+        <w:trPr>
+          <w:trHeight w:val="485"/>
+        </w:trPr>
+        <w:tc>
+          <w:tcPr>
+            <w:tcW w:w="2336" w:type="dxa"/>
+          </w:tcPr>
+          <w:p>
+            <w:pPr>
+              <w:autoSpaceDE w:val="0"/>
+              <w:autoSpaceDN w:val="0"/>
+              <w:adjustRightInd w:val="0"/>
+              <w:spacing w:after="0" w:line="240" w:lineRule="auto"/>
+              <w:jc w:val="center"/>
+              <w:rPr>
+                <w:rFonts w:ascii="Arial" w:hAnsi="Arial" w:cs="Arial"/>
+                <w:sz w:val="20"/>
+                <w:szCs w:val="24"/>
+                <w:shd w:val="clear" w:color="auto" w:fill="FFFFFF"/>
+              </w:rPr>
+            </w:pPr>
+            <w:r>
+              <w:rPr>
+                <w:rFonts w:ascii="Arial" w:hAnsi="Arial" w:cs="Arial"/>
+                <w:sz w:val="20"/>
+                <w:szCs w:val="24"/>
+                <w:shd w:val="clear" w:color="auto" w:fill="FFFFFF"/>
+              </w:rPr>
+              <w:t>Date last backed up</w:t>
+            </w:r>
+          </w:p>
+        </w:tc>
+        <w:tc>
+          <w:tcPr>
+            <w:tcW w:w="2336" w:type="dxa"/>
+          </w:tcPr>
+          <w:p>
+            <w:pPr>
+              <w:autoSpaceDE w:val="0"/>
+              <w:autoSpaceDN w:val="0"/>
+              <w:adjustRightInd w:val="0"/>
+              <w:spacing w:after="0" w:line="240" w:lineRule="auto"/>
+              <w:jc w:val="center"/>
+              <w:rPr>
+                <w:rFonts w:ascii="Arial" w:hAnsi="Arial" w:cs="Arial"/>
+                <w:sz w:val="20"/>
+                <w:szCs w:val="24"/>
+                <w:shd w:val="clear" w:color="auto" w:fill="FFFFFF"/>
+              </w:rPr>
+            </w:pPr>
+            <w:r>
+              <w:rPr>
+                <w:rFonts w:ascii="Arial" w:hAnsi="Arial" w:cs="Arial"/>
+                <w:sz w:val="20"/>
+                <w:szCs w:val="24"/>
+                <w:shd w:val="clear" w:color="auto" w:fill="FFFFFF"/>
+              </w:rPr>
+              <w:t>Date of the last backup</w:t>
+            </w:r>
+          </w:p>
+        </w:tc>
+        <w:tc>
+          <w:tcPr>
+            <w:tcW w:w="2336" w:type="dxa"/>
+          </w:tcPr>
+          <w:p>
+            <w:pPr>
+              <w:autoSpaceDE w:val="0"/>
+              <w:autoSpaceDN w:val="0"/>
+              <w:adjustRightInd w:val="0"/>
+              <w:spacing w:after="0" w:line="240" w:lineRule="auto"/>
+              <w:jc w:val="center"/>
+              <w:rPr>
+                <w:rFonts w:ascii="Arial" w:hAnsi="Arial" w:cs="Arial"/>
+                <w:sz w:val="20"/>
+                <w:szCs w:val="24"/>
+                <w:shd w:val="clear" w:color="auto" w:fill="FFFFFF"/>
+              </w:rPr>
+            </w:pPr>
+            <w:r>
+              <w:rPr>
+                <w:rFonts w:ascii="Arial" w:hAnsi="Arial" w:cs="Arial"/>
+                <w:sz w:val="20"/>
+                <w:szCs w:val="24"/>
+                <w:shd w:val="clear" w:color="auto" w:fill="FFFFFF"/>
+              </w:rPr>
+              <w:t>Number (20 char max)</w:t>
+            </w:r>
+          </w:p>
+        </w:tc>
+        <w:tc>
+          <w:tcPr>
+            <w:tcW w:w="2336" w:type="dxa"/>
+          </w:tcPr>
+          <w:p>
+            <w:pPr>
+              <w:autoSpaceDE w:val="0"/>
+              <w:autoSpaceDN w:val="0"/>
+              <w:adjustRightInd w:val="0"/>
+              <w:spacing w:after="0" w:line="240" w:lineRule="auto"/>
+              <w:jc w:val="center"/>
+              <w:rPr>
+                <w:rFonts w:ascii="Arial" w:hAnsi="Arial" w:cs="Arial"/>
+                <w:sz w:val="20"/>
+                <w:szCs w:val="24"/>
+                <w:shd w:val="clear" w:color="auto" w:fill="FFFFFF"/>
+              </w:rPr>
+            </w:pPr>
+            <w:r>
+              <w:rPr>
+                <w:rFonts w:ascii="Arial" w:hAnsi="Arial" w:cs="Arial"/>
+                <w:sz w:val="20"/>
+                <w:szCs w:val="24"/>
+                <w:shd w:val="clear" w:color="auto" w:fill="FFFFFF"/>
+              </w:rPr>
+              <w:t>Computer Generated</w:t>
+            </w:r>
+          </w:p>
+        </w:tc>
+      </w:tr>
+      <w:tr>
+        <w:trPr>
+          <w:trHeight w:val="485"/>
+        </w:trPr>
+        <w:tc>
+          <w:tcPr>
+            <w:tcW w:w="2336" w:type="dxa"/>
+          </w:tcPr>
+          <w:p>
+            <w:pPr>
+              <w:autoSpaceDE w:val="0"/>
+              <w:autoSpaceDN w:val="0"/>
+              <w:adjustRightInd w:val="0"/>
+              <w:spacing w:after="0" w:line="240" w:lineRule="auto"/>
+              <w:jc w:val="center"/>
+              <w:rPr>
+                <w:rFonts w:ascii="Arial" w:hAnsi="Arial" w:cs="Arial"/>
+                <w:sz w:val="20"/>
+                <w:szCs w:val="24"/>
+                <w:shd w:val="clear" w:color="auto" w:fill="FFFFFF"/>
+              </w:rPr>
+            </w:pPr>
+            <w:r>
+              <w:rPr>
+                <w:rFonts w:ascii="Arial" w:hAnsi="Arial" w:cs="Arial"/>
+                <w:sz w:val="20"/>
+                <w:szCs w:val="24"/>
+                <w:shd w:val="clear" w:color="auto" w:fill="FFFFFF"/>
+              </w:rPr>
+              <w:t>Date Backup Set</w:t>
+            </w:r>
+          </w:p>
+        </w:tc>
+        <w:tc>
+          <w:tcPr>
+            <w:tcW w:w="2336" w:type="dxa"/>
+          </w:tcPr>
+          <w:p>
+            <w:pPr>
+              <w:autoSpaceDE w:val="0"/>
+              <w:autoSpaceDN w:val="0"/>
+              <w:adjustRightInd w:val="0"/>
+              <w:spacing w:after="0" w:line="240" w:lineRule="auto"/>
+              <w:jc w:val="center"/>
+              <w:rPr>
+                <w:rFonts w:ascii="Arial" w:hAnsi="Arial" w:cs="Arial"/>
+                <w:sz w:val="20"/>
+                <w:szCs w:val="24"/>
+                <w:shd w:val="clear" w:color="auto" w:fill="FFFFFF"/>
+              </w:rPr>
+            </w:pPr>
+            <w:r>
+              <w:rPr>
+                <w:rFonts w:ascii="Arial" w:hAnsi="Arial" w:cs="Arial"/>
+                <w:sz w:val="20"/>
+                <w:szCs w:val="24"/>
+                <w:shd w:val="clear" w:color="auto" w:fill="FFFFFF"/>
+              </w:rPr>
+              <w:t>Date that the backup rule was created</w:t>
+            </w:r>
+          </w:p>
+        </w:tc>
+        <w:tc>
+          <w:tcPr>
+            <w:tcW w:w="2336" w:type="dxa"/>
+          </w:tcPr>
+          <w:p>
+            <w:pPr>
+              <w:autoSpaceDE w:val="0"/>
+              <w:autoSpaceDN w:val="0"/>
+              <w:adjustRightInd w:val="0"/>
+              <w:spacing w:after="0" w:line="240" w:lineRule="auto"/>
+              <w:jc w:val="center"/>
+              <w:rPr>
+                <w:rFonts w:ascii="Arial" w:hAnsi="Arial" w:cs="Arial"/>
+                <w:sz w:val="20"/>
+                <w:szCs w:val="24"/>
+                <w:shd w:val="clear" w:color="auto" w:fill="FFFFFF"/>
+              </w:rPr>
+            </w:pPr>
+            <w:r>
+              <w:rPr>
+                <w:rFonts w:ascii="Arial" w:hAnsi="Arial" w:cs="Arial"/>
+                <w:sz w:val="20"/>
+                <w:szCs w:val="24"/>
+                <w:shd w:val="clear" w:color="auto" w:fill="FFFFFF"/>
+              </w:rPr>
+              <w:t>Number (20 char max)</w:t>
+            </w:r>
+          </w:p>
+        </w:tc>
+        <w:tc>
+          <w:tcPr>
+            <w:tcW w:w="2336" w:type="dxa"/>
+          </w:tcPr>
+          <w:p>
+            <w:pPr>
+              <w:autoSpaceDE w:val="0"/>
+              <w:autoSpaceDN w:val="0"/>
+              <w:adjustRightInd w:val="0"/>
+              <w:spacing w:after="0" w:line="240" w:lineRule="auto"/>
+              <w:jc w:val="center"/>
+              <w:rPr>
+                <w:rFonts w:ascii="Arial" w:hAnsi="Arial" w:cs="Arial"/>
+                <w:sz w:val="20"/>
+                <w:szCs w:val="24"/>
+                <w:shd w:val="clear" w:color="auto" w:fill="FFFFFF"/>
+              </w:rPr>
+            </w:pPr>
+            <w:r>
+              <w:rPr>
+                <w:rFonts w:ascii="Arial" w:hAnsi="Arial" w:cs="Arial"/>
+                <w:sz w:val="20"/>
+                <w:szCs w:val="24"/>
+                <w:shd w:val="clear" w:color="auto" w:fill="FFFFFF"/>
+              </w:rPr>
+              <w:t>Computer Generated</w:t>
+            </w:r>
+          </w:p>
+        </w:tc>
+      </w:tr>
+      <w:tr>
+        <w:trPr>
+          <w:trHeight w:val="485"/>
+        </w:trPr>
+        <w:tc>
+          <w:tcPr>
+            <w:tcW w:w="2336" w:type="dxa"/>
+          </w:tcPr>
+          <w:p>
+            <w:pPr>
+              <w:autoSpaceDE w:val="0"/>
+              <w:autoSpaceDN w:val="0"/>
+              <w:adjustRightInd w:val="0"/>
+              <w:spacing w:after="0" w:line="240" w:lineRule="auto"/>
+              <w:jc w:val="center"/>
+              <w:rPr>
+                <w:rFonts w:ascii="Arial" w:hAnsi="Arial" w:cs="Arial"/>
+                <w:szCs w:val="24"/>
+                <w:shd w:val="clear" w:color="auto" w:fill="FFFFFF"/>
+              </w:rPr>
+            </w:pPr>
+            <w:r>
+              <w:rPr>
+                <w:rFonts w:ascii="Arial" w:hAnsi="Arial" w:cs="Arial"/>
+                <w:szCs w:val="24"/>
+                <w:shd w:val="clear" w:color="auto" w:fill="FFFFFF"/>
+              </w:rPr>
+              <w:t>Latest Hash</w:t>
+            </w:r>
+          </w:p>
+        </w:tc>
+        <w:tc>
+          <w:tcPr>
+            <w:tcW w:w="2336" w:type="dxa"/>
+          </w:tcPr>
+          <w:p>
+            <w:pPr>
+              <w:autoSpaceDE w:val="0"/>
+              <w:autoSpaceDN w:val="0"/>
+              <w:adjustRightInd w:val="0"/>
+              <w:spacing w:after="0" w:line="240" w:lineRule="auto"/>
+              <w:jc w:val="center"/>
+              <w:rPr>
+                <w:rFonts w:ascii="Arial" w:hAnsi="Arial" w:cs="Arial"/>
+                <w:szCs w:val="24"/>
+                <w:shd w:val="clear" w:color="auto" w:fill="FFFFFF"/>
+              </w:rPr>
+            </w:pPr>
+            <w:r>
+              <w:rPr>
+                <w:rFonts w:ascii="Arial" w:hAnsi="Arial" w:cs="Arial"/>
+                <w:szCs w:val="24"/>
+                <w:shd w:val="clear" w:color="auto" w:fill="FFFFFF"/>
+              </w:rPr>
+              <w:t>Hash of all the files, done to see if tey have changed since last backup</w:t>
+            </w:r>
+          </w:p>
+        </w:tc>
+        <w:tc>
+          <w:tcPr>
+            <w:tcW w:w="2336" w:type="dxa"/>
+          </w:tcPr>
+          <w:p>
+            <w:pPr>
+              <w:autoSpaceDE w:val="0"/>
+              <w:autoSpaceDN w:val="0"/>
+              <w:adjustRightInd w:val="0"/>
+              <w:spacing w:after="0" w:line="240" w:lineRule="auto"/>
+              <w:jc w:val="center"/>
+              <w:rPr>
+                <w:rFonts w:ascii="Arial" w:hAnsi="Arial" w:cs="Arial"/>
+                <w:szCs w:val="24"/>
+                <w:shd w:val="clear" w:color="auto" w:fill="FFFFFF"/>
+              </w:rPr>
+            </w:pPr>
+            <w:r>
+              <w:rPr>
+                <w:rFonts w:ascii="Arial" w:hAnsi="Arial" w:cs="Arial"/>
+                <w:szCs w:val="24"/>
+                <w:shd w:val="clear" w:color="auto" w:fill="FFFFFF"/>
+              </w:rPr>
+              <w:t>Text</w:t>
+            </w:r>
+          </w:p>
+        </w:tc>
+        <w:tc>
+          <w:tcPr>
+            <w:tcW w:w="2336" w:type="dxa"/>
+          </w:tcPr>
+          <w:p>
+            <w:pPr>
+              <w:autoSpaceDE w:val="0"/>
+              <w:autoSpaceDN w:val="0"/>
+              <w:adjustRightInd w:val="0"/>
+              <w:spacing w:after="0" w:line="240" w:lineRule="auto"/>
+              <w:jc w:val="center"/>
+              <w:rPr>
+                <w:rFonts w:ascii="Arial" w:hAnsi="Arial" w:cs="Arial"/>
+                <w:szCs w:val="24"/>
+                <w:shd w:val="clear" w:color="auto" w:fill="FFFFFF"/>
+              </w:rPr>
+            </w:pPr>
+            <w:r>
+              <w:rPr>
+                <w:rFonts w:ascii="Arial" w:hAnsi="Arial" w:cs="Arial"/>
+                <w:szCs w:val="24"/>
+                <w:shd w:val="clear" w:color="auto" w:fill="FFFFFF"/>
+              </w:rPr>
+              <w:t>Computer Generated. Must be a valid hash!</w:t>
+            </w:r>
+            <w:bookmarkStart w:id="13" w:name="_GoBack"/>
+            <w:bookmarkEnd w:id="13"/>
+          </w:p>
+        </w:tc>
+      </w:tr>
+    </w:tbl>
+    <w:p>
+      <w:pPr>
+        <w:autoSpaceDE w:val="0"/>
+        <w:autoSpaceDN w:val="0"/>
+        <w:adjustRightInd w:val="0"/>
+        <w:spacing w:after="0" w:line="240" w:lineRule="auto"/>
+        <w:rPr>
+          <w:rFonts w:ascii="Arial" w:hAnsi="Arial" w:cs="Arial"/>
+          <w:b/>
+          <w:color w:val="FF0000"/>
+          <w:sz w:val="24"/>
+          <w:szCs w:val="24"/>
+          <w:shd w:val="clear" w:color="auto" w:fill="FFFFFF"/>
+        </w:rPr>
+      </w:pPr>
+    </w:p>
     <w:p>
       <w:pPr>
         <w:pStyle w:val="Heading2"/>
@@ -3744,11 +4786,6 @@
           <w:ilvl w:val="0"/>
           <w:numId w:val="12"/>
         </w:numPr>
-        <w:rPr>
-          <w:rFonts w:ascii="HelveticaNeueLT-Light" w:hAnsi="HelveticaNeueLT-Light" w:cs="HelveticaNeueLT-Light"/>
-          <w:sz w:val="19"/>
-          <w:szCs w:val="19"/>
-        </w:rPr>
       </w:pPr>
       <w:bookmarkStart w:id="17" w:name="_Toc368343407"/>
       <w:r>
@@ -3762,6 +4799,648 @@
       </w:r>
       <w:bookmarkEnd w:id="17"/>
     </w:p>
+    <w:p/>
+    <w:tbl>
+      <w:tblPr>
+        <w:tblStyle w:val="TableGrid"/>
+        <w:tblW w:w="0" w:type="auto"/>
+        <w:tblLook w:val="04A0" w:firstRow="1" w:lastRow="0" w:firstColumn="1" w:lastColumn="0" w:noHBand="0" w:noVBand="1"/>
+      </w:tblPr>
+      <w:tblGrid>
+        <w:gridCol w:w="1526"/>
+        <w:gridCol w:w="7055"/>
+      </w:tblGrid>
+      <w:tr>
+        <w:trPr>
+          <w:trHeight w:val="499"/>
+        </w:trPr>
+        <w:tc>
+          <w:tcPr>
+            <w:tcW w:w="1526" w:type="dxa"/>
+            <w:vAlign w:val="center"/>
+          </w:tcPr>
+          <w:p>
+            <w:pPr>
+              <w:autoSpaceDE w:val="0"/>
+              <w:autoSpaceDN w:val="0"/>
+              <w:adjustRightInd w:val="0"/>
+              <w:spacing w:after="0" w:line="240" w:lineRule="auto"/>
+              <w:jc w:val="center"/>
+              <w:rPr>
+                <w:rFonts w:ascii="HelveticaNeueLT-Light" w:hAnsi="HelveticaNeueLT-Light" w:cs="HelveticaNeueLT-Light"/>
+                <w:b/>
+                <w:sz w:val="25"/>
+                <w:szCs w:val="19"/>
+              </w:rPr>
+            </w:pPr>
+            <w:r>
+              <w:rPr>
+                <w:rFonts w:ascii="HelveticaNeueLT-Light" w:hAnsi="HelveticaNeueLT-Light" w:cs="HelveticaNeueLT-Light"/>
+                <w:b/>
+                <w:sz w:val="25"/>
+                <w:szCs w:val="19"/>
+              </w:rPr>
+              <w:t>1</w:t>
+            </w:r>
+          </w:p>
+        </w:tc>
+        <w:tc>
+          <w:tcPr>
+            <w:tcW w:w="7055" w:type="dxa"/>
+            <w:vAlign w:val="center"/>
+          </w:tcPr>
+          <w:p>
+            <w:pPr>
+              <w:autoSpaceDE w:val="0"/>
+              <w:autoSpaceDN w:val="0"/>
+              <w:adjustRightInd w:val="0"/>
+              <w:spacing w:after="0" w:line="240" w:lineRule="auto"/>
+              <w:jc w:val="center"/>
+              <w:rPr>
+                <w:rFonts w:ascii="HelveticaNeueLT-Light" w:hAnsi="HelveticaNeueLT-Light" w:cs="HelveticaNeueLT-Light"/>
+                <w:sz w:val="19"/>
+                <w:szCs w:val="19"/>
+              </w:rPr>
+            </w:pPr>
+            <w:r>
+              <w:rPr>
+                <w:rFonts w:ascii="HelveticaNeueLT-Light" w:hAnsi="HelveticaNeueLT-Light" w:cs="HelveticaNeueLT-Light"/>
+                <w:sz w:val="19"/>
+                <w:szCs w:val="19"/>
+              </w:rPr>
+              <w:t>Allow users to see what drives are connected</w:t>
+            </w:r>
+          </w:p>
+        </w:tc>
+      </w:tr>
+      <w:tr>
+        <w:trPr>
+          <w:trHeight w:val="499"/>
+        </w:trPr>
+        <w:tc>
+          <w:tcPr>
+            <w:tcW w:w="1526" w:type="dxa"/>
+            <w:vAlign w:val="center"/>
+          </w:tcPr>
+          <w:p>
+            <w:pPr>
+              <w:autoSpaceDE w:val="0"/>
+              <w:autoSpaceDN w:val="0"/>
+              <w:adjustRightInd w:val="0"/>
+              <w:spacing w:after="0" w:line="240" w:lineRule="auto"/>
+              <w:jc w:val="center"/>
+              <w:rPr>
+                <w:rFonts w:ascii="HelveticaNeueLT-Light" w:hAnsi="HelveticaNeueLT-Light" w:cs="HelveticaNeueLT-Light"/>
+                <w:b/>
+                <w:sz w:val="25"/>
+                <w:szCs w:val="19"/>
+              </w:rPr>
+            </w:pPr>
+            <w:r>
+              <w:rPr>
+                <w:rFonts w:ascii="HelveticaNeueLT-Light" w:hAnsi="HelveticaNeueLT-Light" w:cs="HelveticaNeueLT-Light"/>
+                <w:b/>
+                <w:sz w:val="25"/>
+                <w:szCs w:val="19"/>
+              </w:rPr>
+              <w:t>2</w:t>
+            </w:r>
+          </w:p>
+        </w:tc>
+        <w:tc>
+          <w:tcPr>
+            <w:tcW w:w="7055" w:type="dxa"/>
+            <w:vAlign w:val="center"/>
+          </w:tcPr>
+          <w:p>
+            <w:pPr>
+              <w:autoSpaceDE w:val="0"/>
+              <w:autoSpaceDN w:val="0"/>
+              <w:adjustRightInd w:val="0"/>
+              <w:spacing w:after="0" w:line="240" w:lineRule="auto"/>
+              <w:jc w:val="center"/>
+              <w:rPr>
+                <w:rFonts w:ascii="HelveticaNeueLT-Light" w:hAnsi="HelveticaNeueLT-Light" w:cs="HelveticaNeueLT-Light"/>
+                <w:sz w:val="19"/>
+                <w:szCs w:val="19"/>
+              </w:rPr>
+            </w:pPr>
+            <w:r>
+              <w:rPr>
+                <w:rFonts w:ascii="HelveticaNeueLT-Light" w:hAnsi="HelveticaNeueLT-Light" w:cs="HelveticaNeueLT-Light"/>
+                <w:sz w:val="19"/>
+                <w:szCs w:val="19"/>
+              </w:rPr>
+              <w:t>Allow the user to add drives for backup</w:t>
+            </w:r>
+          </w:p>
+        </w:tc>
+      </w:tr>
+      <w:tr>
+        <w:trPr>
+          <w:trHeight w:val="488"/>
+        </w:trPr>
+        <w:tc>
+          <w:tcPr>
+            <w:tcW w:w="1526" w:type="dxa"/>
+            <w:vAlign w:val="center"/>
+          </w:tcPr>
+          <w:p>
+            <w:pPr>
+              <w:autoSpaceDE w:val="0"/>
+              <w:autoSpaceDN w:val="0"/>
+              <w:adjustRightInd w:val="0"/>
+              <w:spacing w:after="0" w:line="240" w:lineRule="auto"/>
+              <w:jc w:val="center"/>
+              <w:rPr>
+                <w:rFonts w:ascii="HelveticaNeueLT-Light" w:hAnsi="HelveticaNeueLT-Light" w:cs="HelveticaNeueLT-Light"/>
+                <w:b/>
+                <w:sz w:val="25"/>
+                <w:szCs w:val="19"/>
+              </w:rPr>
+            </w:pPr>
+            <w:r>
+              <w:rPr>
+                <w:rFonts w:ascii="HelveticaNeueLT-Light" w:hAnsi="HelveticaNeueLT-Light" w:cs="HelveticaNeueLT-Light"/>
+                <w:b/>
+                <w:sz w:val="25"/>
+                <w:szCs w:val="19"/>
+              </w:rPr>
+              <w:t>3</w:t>
+            </w:r>
+          </w:p>
+        </w:tc>
+        <w:tc>
+          <w:tcPr>
+            <w:tcW w:w="7055" w:type="dxa"/>
+            <w:vAlign w:val="center"/>
+          </w:tcPr>
+          <w:p>
+            <w:pPr>
+              <w:autoSpaceDE w:val="0"/>
+              <w:autoSpaceDN w:val="0"/>
+              <w:adjustRightInd w:val="0"/>
+              <w:spacing w:after="0" w:line="240" w:lineRule="auto"/>
+              <w:jc w:val="center"/>
+              <w:rPr>
+                <w:rFonts w:ascii="HelveticaNeueLT-Light" w:hAnsi="HelveticaNeueLT-Light" w:cs="HelveticaNeueLT-Light"/>
+                <w:sz w:val="19"/>
+                <w:szCs w:val="19"/>
+              </w:rPr>
+            </w:pPr>
+            <w:r>
+              <w:rPr>
+                <w:rFonts w:ascii="HelveticaNeueLT-Light" w:hAnsi="HelveticaNeueLT-Light" w:cs="HelveticaNeueLT-Light"/>
+                <w:sz w:val="19"/>
+                <w:szCs w:val="19"/>
+              </w:rPr>
+              <w:t>Allow the user to backup content from the drive to their computer</w:t>
+            </w:r>
+          </w:p>
+        </w:tc>
+      </w:tr>
+      <w:tr>
+        <w:trPr>
+          <w:trHeight w:val="499"/>
+        </w:trPr>
+        <w:tc>
+          <w:tcPr>
+            <w:tcW w:w="1526" w:type="dxa"/>
+            <w:vAlign w:val="center"/>
+          </w:tcPr>
+          <w:p>
+            <w:pPr>
+              <w:autoSpaceDE w:val="0"/>
+              <w:autoSpaceDN w:val="0"/>
+              <w:adjustRightInd w:val="0"/>
+              <w:spacing w:after="0" w:line="240" w:lineRule="auto"/>
+              <w:jc w:val="center"/>
+              <w:rPr>
+                <w:rFonts w:ascii="HelveticaNeueLT-Light" w:hAnsi="HelveticaNeueLT-Light" w:cs="HelveticaNeueLT-Light"/>
+                <w:b/>
+                <w:sz w:val="25"/>
+                <w:szCs w:val="19"/>
+              </w:rPr>
+            </w:pPr>
+            <w:r>
+              <w:rPr>
+                <w:rFonts w:ascii="HelveticaNeueLT-Light" w:hAnsi="HelveticaNeueLT-Light" w:cs="HelveticaNeueLT-Light"/>
+                <w:b/>
+                <w:sz w:val="25"/>
+                <w:szCs w:val="19"/>
+              </w:rPr>
+              <w:t>4</w:t>
+            </w:r>
+          </w:p>
+        </w:tc>
+        <w:tc>
+          <w:tcPr>
+            <w:tcW w:w="7055" w:type="dxa"/>
+            <w:vAlign w:val="center"/>
+          </w:tcPr>
+          <w:p>
+            <w:pPr>
+              <w:autoSpaceDE w:val="0"/>
+              <w:autoSpaceDN w:val="0"/>
+              <w:adjustRightInd w:val="0"/>
+              <w:spacing w:after="0" w:line="240" w:lineRule="auto"/>
+              <w:jc w:val="center"/>
+              <w:rPr>
+                <w:rFonts w:ascii="HelveticaNeueLT-Light" w:hAnsi="HelveticaNeueLT-Light" w:cs="HelveticaNeueLT-Light"/>
+                <w:sz w:val="19"/>
+                <w:szCs w:val="19"/>
+              </w:rPr>
+            </w:pPr>
+            <w:r>
+              <w:rPr>
+                <w:rFonts w:ascii="HelveticaNeueLT-Light" w:hAnsi="HelveticaNeueLT-Light" w:cs="HelveticaNeueLT-Light"/>
+                <w:sz w:val="19"/>
+                <w:szCs w:val="19"/>
+              </w:rPr>
+              <w:t>Allow users to manage backups on their computer</w:t>
+            </w:r>
+          </w:p>
+        </w:tc>
+      </w:tr>
+      <w:tr>
+        <w:trPr>
+          <w:trHeight w:val="499"/>
+        </w:trPr>
+        <w:tc>
+          <w:tcPr>
+            <w:tcW w:w="1526" w:type="dxa"/>
+            <w:vAlign w:val="center"/>
+          </w:tcPr>
+          <w:p>
+            <w:pPr>
+              <w:autoSpaceDE w:val="0"/>
+              <w:autoSpaceDN w:val="0"/>
+              <w:adjustRightInd w:val="0"/>
+              <w:spacing w:after="0" w:line="240" w:lineRule="auto"/>
+              <w:jc w:val="center"/>
+              <w:rPr>
+                <w:rFonts w:ascii="HelveticaNeueLT-Light" w:hAnsi="HelveticaNeueLT-Light" w:cs="HelveticaNeueLT-Light"/>
+                <w:b/>
+                <w:sz w:val="25"/>
+                <w:szCs w:val="19"/>
+              </w:rPr>
+            </w:pPr>
+            <w:r>
+              <w:rPr>
+                <w:rFonts w:ascii="HelveticaNeueLT-Light" w:hAnsi="HelveticaNeueLT-Light" w:cs="HelveticaNeueLT-Light"/>
+                <w:b/>
+                <w:sz w:val="25"/>
+                <w:szCs w:val="19"/>
+              </w:rPr>
+              <w:t>5</w:t>
+            </w:r>
+          </w:p>
+        </w:tc>
+        <w:tc>
+          <w:tcPr>
+            <w:tcW w:w="7055" w:type="dxa"/>
+            <w:vAlign w:val="center"/>
+          </w:tcPr>
+          <w:p>
+            <w:pPr>
+              <w:autoSpaceDE w:val="0"/>
+              <w:autoSpaceDN w:val="0"/>
+              <w:adjustRightInd w:val="0"/>
+              <w:spacing w:after="0" w:line="240" w:lineRule="auto"/>
+              <w:jc w:val="center"/>
+              <w:rPr>
+                <w:rFonts w:ascii="HelveticaNeueLT-Light" w:hAnsi="HelveticaNeueLT-Light" w:cs="HelveticaNeueLT-Light"/>
+                <w:sz w:val="19"/>
+                <w:szCs w:val="19"/>
+              </w:rPr>
+            </w:pPr>
+            <w:r>
+              <w:rPr>
+                <w:rFonts w:ascii="HelveticaNeueLT-Light" w:hAnsi="HelveticaNeueLT-Light" w:cs="HelveticaNeueLT-Light"/>
+                <w:sz w:val="19"/>
+                <w:szCs w:val="19"/>
+              </w:rPr>
+              <w:t>Allow users to restore backups onto another drive</w:t>
+            </w:r>
+          </w:p>
+        </w:tc>
+      </w:tr>
+      <w:tr>
+        <w:trPr>
+          <w:trHeight w:val="499"/>
+        </w:trPr>
+        <w:tc>
+          <w:tcPr>
+            <w:tcW w:w="1526" w:type="dxa"/>
+            <w:vAlign w:val="center"/>
+          </w:tcPr>
+          <w:p>
+            <w:pPr>
+              <w:autoSpaceDE w:val="0"/>
+              <w:autoSpaceDN w:val="0"/>
+              <w:adjustRightInd w:val="0"/>
+              <w:spacing w:after="0" w:line="240" w:lineRule="auto"/>
+              <w:jc w:val="center"/>
+              <w:rPr>
+                <w:rFonts w:ascii="HelveticaNeueLT-Light" w:hAnsi="HelveticaNeueLT-Light" w:cs="HelveticaNeueLT-Light"/>
+                <w:b/>
+                <w:sz w:val="25"/>
+                <w:szCs w:val="19"/>
+              </w:rPr>
+            </w:pPr>
+            <w:r>
+              <w:rPr>
+                <w:rFonts w:ascii="HelveticaNeueLT-Light" w:hAnsi="HelveticaNeueLT-Light" w:cs="HelveticaNeueLT-Light"/>
+                <w:b/>
+                <w:sz w:val="25"/>
+                <w:szCs w:val="19"/>
+              </w:rPr>
+              <w:t>6</w:t>
+            </w:r>
+          </w:p>
+        </w:tc>
+        <w:tc>
+          <w:tcPr>
+            <w:tcW w:w="7055" w:type="dxa"/>
+            <w:vAlign w:val="center"/>
+          </w:tcPr>
+          <w:p>
+            <w:pPr>
+              <w:autoSpaceDE w:val="0"/>
+              <w:autoSpaceDN w:val="0"/>
+              <w:adjustRightInd w:val="0"/>
+              <w:spacing w:after="0" w:line="240" w:lineRule="auto"/>
+              <w:jc w:val="center"/>
+              <w:rPr>
+                <w:rFonts w:ascii="HelveticaNeueLT-Light" w:hAnsi="HelveticaNeueLT-Light" w:cs="HelveticaNeueLT-Light"/>
+                <w:sz w:val="19"/>
+                <w:szCs w:val="19"/>
+              </w:rPr>
+            </w:pPr>
+            <w:r>
+              <w:rPr>
+                <w:rFonts w:ascii="HelveticaNeueLT-Light" w:hAnsi="HelveticaNeueLT-Light" w:cs="HelveticaNeueLT-Light"/>
+                <w:sz w:val="19"/>
+                <w:szCs w:val="19"/>
+              </w:rPr>
+              <w:t>Allow different users to have different backup rules on the same computer</w:t>
+            </w:r>
+          </w:p>
+        </w:tc>
+      </w:tr>
+      <w:tr>
+        <w:trPr>
+          <w:trHeight w:val="499"/>
+        </w:trPr>
+        <w:tc>
+          <w:tcPr>
+            <w:tcW w:w="1526" w:type="dxa"/>
+            <w:vAlign w:val="center"/>
+          </w:tcPr>
+          <w:p>
+            <w:pPr>
+              <w:autoSpaceDE w:val="0"/>
+              <w:autoSpaceDN w:val="0"/>
+              <w:adjustRightInd w:val="0"/>
+              <w:spacing w:after="0" w:line="240" w:lineRule="auto"/>
+              <w:jc w:val="center"/>
+              <w:rPr>
+                <w:rFonts w:ascii="HelveticaNeueLT-Light" w:hAnsi="HelveticaNeueLT-Light" w:cs="HelveticaNeueLT-Light"/>
+                <w:b/>
+                <w:sz w:val="25"/>
+                <w:szCs w:val="19"/>
+              </w:rPr>
+            </w:pPr>
+            <w:r>
+              <w:rPr>
+                <w:rFonts w:ascii="HelveticaNeueLT-Light" w:hAnsi="HelveticaNeueLT-Light" w:cs="HelveticaNeueLT-Light"/>
+                <w:b/>
+                <w:sz w:val="25"/>
+                <w:szCs w:val="19"/>
+              </w:rPr>
+              <w:t>7</w:t>
+            </w:r>
+          </w:p>
+        </w:tc>
+        <w:tc>
+          <w:tcPr>
+            <w:tcW w:w="7055" w:type="dxa"/>
+            <w:vAlign w:val="center"/>
+          </w:tcPr>
+          <w:p>
+            <w:pPr>
+              <w:autoSpaceDE w:val="0"/>
+              <w:autoSpaceDN w:val="0"/>
+              <w:adjustRightInd w:val="0"/>
+              <w:spacing w:after="0" w:line="240" w:lineRule="auto"/>
+              <w:jc w:val="center"/>
+              <w:rPr>
+                <w:rFonts w:ascii="HelveticaNeueLT-Light" w:hAnsi="HelveticaNeueLT-Light" w:cs="HelveticaNeueLT-Light"/>
+                <w:sz w:val="19"/>
+                <w:szCs w:val="19"/>
+              </w:rPr>
+            </w:pPr>
+            <w:r>
+              <w:rPr>
+                <w:rFonts w:ascii="HelveticaNeueLT-Light" w:hAnsi="HelveticaNeueLT-Light" w:cs="HelveticaNeueLT-Light"/>
+                <w:sz w:val="19"/>
+                <w:szCs w:val="19"/>
+              </w:rPr>
+              <w:t>Allow users to delete backup records</w:t>
+            </w:r>
+          </w:p>
+        </w:tc>
+      </w:tr>
+      <w:tr>
+        <w:trPr>
+          <w:trHeight w:val="499"/>
+        </w:trPr>
+        <w:tc>
+          <w:tcPr>
+            <w:tcW w:w="1526" w:type="dxa"/>
+            <w:vAlign w:val="center"/>
+          </w:tcPr>
+          <w:p>
+            <w:pPr>
+              <w:autoSpaceDE w:val="0"/>
+              <w:autoSpaceDN w:val="0"/>
+              <w:adjustRightInd w:val="0"/>
+              <w:spacing w:after="0" w:line="240" w:lineRule="auto"/>
+              <w:jc w:val="center"/>
+              <w:rPr>
+                <w:rFonts w:ascii="HelveticaNeueLT-Light" w:hAnsi="HelveticaNeueLT-Light" w:cs="HelveticaNeueLT-Light"/>
+                <w:b/>
+                <w:sz w:val="25"/>
+                <w:szCs w:val="19"/>
+              </w:rPr>
+            </w:pPr>
+            <w:r>
+              <w:rPr>
+                <w:rFonts w:ascii="HelveticaNeueLT-Light" w:hAnsi="HelveticaNeueLT-Light" w:cs="HelveticaNeueLT-Light"/>
+                <w:b/>
+                <w:sz w:val="25"/>
+                <w:szCs w:val="19"/>
+              </w:rPr>
+              <w:t>8</w:t>
+            </w:r>
+          </w:p>
+        </w:tc>
+        <w:tc>
+          <w:tcPr>
+            <w:tcW w:w="7055" w:type="dxa"/>
+            <w:vAlign w:val="center"/>
+          </w:tcPr>
+          <w:p>
+            <w:pPr>
+              <w:autoSpaceDE w:val="0"/>
+              <w:autoSpaceDN w:val="0"/>
+              <w:adjustRightInd w:val="0"/>
+              <w:spacing w:after="0" w:line="240" w:lineRule="auto"/>
+              <w:jc w:val="center"/>
+              <w:rPr>
+                <w:rFonts w:ascii="HelveticaNeueLT-Light" w:hAnsi="HelveticaNeueLT-Light" w:cs="HelveticaNeueLT-Light"/>
+                <w:sz w:val="19"/>
+                <w:szCs w:val="19"/>
+              </w:rPr>
+            </w:pPr>
+            <w:r>
+              <w:rPr>
+                <w:rFonts w:ascii="HelveticaNeueLT-Light" w:hAnsi="HelveticaNeueLT-Light" w:cs="HelveticaNeueLT-Light"/>
+                <w:sz w:val="19"/>
+                <w:szCs w:val="19"/>
+              </w:rPr>
+              <w:t>Use file compression to allow users to roll back through backups (compression needed to save file space)</w:t>
+            </w:r>
+          </w:p>
+        </w:tc>
+      </w:tr>
+      <w:tr>
+        <w:trPr>
+          <w:trHeight w:val="499"/>
+        </w:trPr>
+        <w:tc>
+          <w:tcPr>
+            <w:tcW w:w="1526" w:type="dxa"/>
+            <w:vAlign w:val="center"/>
+          </w:tcPr>
+          <w:p>
+            <w:pPr>
+              <w:autoSpaceDE w:val="0"/>
+              <w:autoSpaceDN w:val="0"/>
+              <w:adjustRightInd w:val="0"/>
+              <w:spacing w:after="0" w:line="240" w:lineRule="auto"/>
+              <w:jc w:val="center"/>
+              <w:rPr>
+                <w:rFonts w:ascii="HelveticaNeueLT-Light" w:hAnsi="HelveticaNeueLT-Light" w:cs="HelveticaNeueLT-Light"/>
+                <w:b/>
+                <w:sz w:val="25"/>
+                <w:szCs w:val="19"/>
+              </w:rPr>
+            </w:pPr>
+            <w:r>
+              <w:rPr>
+                <w:rFonts w:ascii="HelveticaNeueLT-Light" w:hAnsi="HelveticaNeueLT-Light" w:cs="HelveticaNeueLT-Light"/>
+                <w:b/>
+                <w:sz w:val="25"/>
+                <w:szCs w:val="19"/>
+              </w:rPr>
+              <w:t>9</w:t>
+            </w:r>
+          </w:p>
+        </w:tc>
+        <w:tc>
+          <w:tcPr>
+            <w:tcW w:w="7055" w:type="dxa"/>
+            <w:vAlign w:val="center"/>
+          </w:tcPr>
+          <w:p>
+            <w:pPr>
+              <w:autoSpaceDE w:val="0"/>
+              <w:autoSpaceDN w:val="0"/>
+              <w:adjustRightInd w:val="0"/>
+              <w:spacing w:after="0" w:line="240" w:lineRule="auto"/>
+              <w:jc w:val="center"/>
+              <w:rPr>
+                <w:rFonts w:ascii="HelveticaNeueLT-Light" w:hAnsi="HelveticaNeueLT-Light" w:cs="HelveticaNeueLT-Light"/>
+                <w:sz w:val="19"/>
+                <w:szCs w:val="19"/>
+              </w:rPr>
+            </w:pPr>
+            <w:r>
+              <w:rPr>
+                <w:rFonts w:ascii="HelveticaNeueLT-Light" w:hAnsi="HelveticaNeueLT-Light" w:cs="HelveticaNeueLT-Light"/>
+                <w:sz w:val="19"/>
+                <w:szCs w:val="19"/>
+              </w:rPr>
+              <w:t>Allow backups to run at the same time to different drives</w:t>
+            </w:r>
+          </w:p>
+        </w:tc>
+      </w:tr>
+      <w:tr>
+        <w:trPr>
+          <w:trHeight w:val="499"/>
+        </w:trPr>
+        <w:tc>
+          <w:tcPr>
+            <w:tcW w:w="1526" w:type="dxa"/>
+            <w:vAlign w:val="center"/>
+          </w:tcPr>
+          <w:p>
+            <w:pPr>
+              <w:autoSpaceDE w:val="0"/>
+              <w:autoSpaceDN w:val="0"/>
+              <w:adjustRightInd w:val="0"/>
+              <w:spacing w:after="0" w:line="240" w:lineRule="auto"/>
+              <w:jc w:val="center"/>
+              <w:rPr>
+                <w:rFonts w:ascii="HelveticaNeueLT-Light" w:hAnsi="HelveticaNeueLT-Light" w:cs="HelveticaNeueLT-Light"/>
+                <w:b/>
+                <w:sz w:val="25"/>
+                <w:szCs w:val="19"/>
+              </w:rPr>
+            </w:pPr>
+            <w:r>
+              <w:rPr>
+                <w:rFonts w:ascii="HelveticaNeueLT-Light" w:hAnsi="HelveticaNeueLT-Light" w:cs="HelveticaNeueLT-Light"/>
+                <w:b/>
+                <w:sz w:val="25"/>
+                <w:szCs w:val="19"/>
+              </w:rPr>
+              <w:t>10</w:t>
+            </w:r>
+          </w:p>
+        </w:tc>
+        <w:tc>
+          <w:tcPr>
+            <w:tcW w:w="7055" w:type="dxa"/>
+            <w:vAlign w:val="center"/>
+          </w:tcPr>
+          <w:p>
+            <w:pPr>
+              <w:autoSpaceDE w:val="0"/>
+              <w:autoSpaceDN w:val="0"/>
+              <w:adjustRightInd w:val="0"/>
+              <w:spacing w:after="0" w:line="240" w:lineRule="auto"/>
+              <w:jc w:val="center"/>
+              <w:rPr>
+                <w:rFonts w:ascii="HelveticaNeueLT-Light" w:hAnsi="HelveticaNeueLT-Light" w:cs="HelveticaNeueLT-Light"/>
+                <w:sz w:val="19"/>
+                <w:szCs w:val="19"/>
+              </w:rPr>
+            </w:pPr>
+            <w:r>
+              <w:rPr>
+                <w:rFonts w:ascii="HelveticaNeueLT-Light" w:hAnsi="HelveticaNeueLT-Light" w:cs="HelveticaNeueLT-Light"/>
+                <w:sz w:val="19"/>
+                <w:szCs w:val="19"/>
+              </w:rPr>
+              <w:t>Use MD5 Hash to calculate if drive has changed since last backup</w:t>
+            </w:r>
+          </w:p>
+        </w:tc>
+      </w:tr>
+    </w:tbl>
     <w:p>
       <w:pPr>
         <w:autoSpaceDE w:val="0"/>
@@ -4524,6 +6203,35 @@
                 <w:szCs w:val="19"/>
               </w:rPr>
             </w:pPr>
+            <w:r>
+              <w:rPr>
+                <w:rFonts w:ascii="HelveticaNeueLT-Light" w:eastAsia="Calibri" w:hAnsi="HelveticaNeueLT-Light" w:cs="HelveticaNeueLT-Light"/>
+                <w:sz w:val="19"/>
+                <w:szCs w:val="19"/>
+              </w:rPr>
+              <w:t>C#</w:t>
+            </w:r>
+          </w:p>
+          <w:p>
+            <w:pPr>
+              <w:autoSpaceDE w:val="0"/>
+              <w:autoSpaceDN w:val="0"/>
+              <w:adjustRightInd w:val="0"/>
+              <w:spacing w:after="0" w:line="240" w:lineRule="auto"/>
+              <w:rPr>
+                <w:rFonts w:ascii="HelveticaNeueLT-Light" w:eastAsia="Calibri" w:hAnsi="HelveticaNeueLT-Light" w:cs="HelveticaNeueLT-Light"/>
+                <w:sz w:val="19"/>
+                <w:szCs w:val="19"/>
+              </w:rPr>
+            </w:pPr>
+            <w:r>
+              <w:rPr>
+                <w:rFonts w:ascii="HelveticaNeueLT-Light" w:eastAsia="Calibri" w:hAnsi="HelveticaNeueLT-Light" w:cs="HelveticaNeueLT-Light"/>
+                <w:sz w:val="19"/>
+                <w:szCs w:val="19"/>
+              </w:rPr>
+              <w:t>I already know how to use this well</w:t>
+            </w:r>
           </w:p>
         </w:tc>
         <w:tc>
@@ -4542,6 +6250,35 @@
                 <w:szCs w:val="19"/>
               </w:rPr>
             </w:pPr>
+            <w:r>
+              <w:rPr>
+                <w:rFonts w:ascii="HelveticaNeueLT-Light" w:eastAsia="Calibri" w:hAnsi="HelveticaNeueLT-Light" w:cs="HelveticaNeueLT-Light"/>
+                <w:sz w:val="19"/>
+                <w:szCs w:val="19"/>
+              </w:rPr>
+              <w:t>Python</w:t>
+            </w:r>
+          </w:p>
+          <w:p>
+            <w:pPr>
+              <w:autoSpaceDE w:val="0"/>
+              <w:autoSpaceDN w:val="0"/>
+              <w:adjustRightInd w:val="0"/>
+              <w:spacing w:after="0" w:line="240" w:lineRule="auto"/>
+              <w:rPr>
+                <w:rFonts w:ascii="HelveticaNeueLT-Light" w:eastAsia="Calibri" w:hAnsi="HelveticaNeueLT-Light" w:cs="HelveticaNeueLT-Light"/>
+                <w:sz w:val="19"/>
+                <w:szCs w:val="19"/>
+              </w:rPr>
+            </w:pPr>
+            <w:r>
+              <w:rPr>
+                <w:rFonts w:ascii="HelveticaNeueLT-Light" w:eastAsia="Calibri" w:hAnsi="HelveticaNeueLT-Light" w:cs="HelveticaNeueLT-Light"/>
+                <w:sz w:val="19"/>
+                <w:szCs w:val="19"/>
+              </w:rPr>
+              <w:t>I know how to write this, and the people at college can help me if needbe</w:t>
+            </w:r>
           </w:p>
         </w:tc>
         <w:tc>
@@ -4560,6 +6297,35 @@
                 <w:szCs w:val="19"/>
               </w:rPr>
             </w:pPr>
+            <w:r>
+              <w:rPr>
+                <w:rFonts w:ascii="HelveticaNeueLT-Light" w:eastAsia="Calibri" w:hAnsi="HelveticaNeueLT-Light" w:cs="HelveticaNeueLT-Light"/>
+                <w:sz w:val="19"/>
+                <w:szCs w:val="19"/>
+              </w:rPr>
+              <w:t>C++</w:t>
+            </w:r>
+          </w:p>
+          <w:p>
+            <w:pPr>
+              <w:autoSpaceDE w:val="0"/>
+              <w:autoSpaceDN w:val="0"/>
+              <w:adjustRightInd w:val="0"/>
+              <w:spacing w:after="0" w:line="240" w:lineRule="auto"/>
+              <w:rPr>
+                <w:rFonts w:ascii="HelveticaNeueLT-Light" w:eastAsia="Calibri" w:hAnsi="HelveticaNeueLT-Light" w:cs="HelveticaNeueLT-Light"/>
+                <w:sz w:val="19"/>
+                <w:szCs w:val="19"/>
+              </w:rPr>
+            </w:pPr>
+            <w:r>
+              <w:rPr>
+                <w:rFonts w:ascii="HelveticaNeueLT-Light" w:eastAsia="Calibri" w:hAnsi="HelveticaNeueLT-Light" w:cs="HelveticaNeueLT-Light"/>
+                <w:sz w:val="19"/>
+                <w:szCs w:val="19"/>
+              </w:rPr>
+              <w:t>Very complicated, but I can do things my own way and not have to try and work with unusual libraries</w:t>
+            </w:r>
           </w:p>
         </w:tc>
       </w:tr>
@@ -4606,6 +6372,35 @@
                 <w:szCs w:val="19"/>
               </w:rPr>
             </w:pPr>
+            <w:r>
+              <w:rPr>
+                <w:rFonts w:ascii="HelveticaNeueLT-Light" w:eastAsia="Calibri" w:hAnsi="HelveticaNeueLT-Light" w:cs="HelveticaNeueLT-Light"/>
+                <w:sz w:val="19"/>
+                <w:szCs w:val="19"/>
+              </w:rPr>
+              <w:t>SQLITE</w:t>
+            </w:r>
+          </w:p>
+          <w:p>
+            <w:pPr>
+              <w:autoSpaceDE w:val="0"/>
+              <w:autoSpaceDN w:val="0"/>
+              <w:adjustRightInd w:val="0"/>
+              <w:spacing w:after="0" w:line="240" w:lineRule="auto"/>
+              <w:rPr>
+                <w:rFonts w:ascii="HelveticaNeueLT-Light" w:eastAsia="Calibri" w:hAnsi="HelveticaNeueLT-Light" w:cs="HelveticaNeueLT-Light"/>
+                <w:sz w:val="19"/>
+                <w:szCs w:val="19"/>
+              </w:rPr>
+            </w:pPr>
+            <w:r>
+              <w:rPr>
+                <w:rFonts w:ascii="HelveticaNeueLT-Light" w:eastAsia="Calibri" w:hAnsi="HelveticaNeueLT-Light" w:cs="HelveticaNeueLT-Light"/>
+                <w:sz w:val="19"/>
+                <w:szCs w:val="19"/>
+              </w:rPr>
+              <w:t>Easy to use, very lightweight, easy to implement and read</w:t>
+            </w:r>
           </w:p>
         </w:tc>
         <w:tc>
@@ -4624,6 +6419,35 @@
                 <w:szCs w:val="19"/>
               </w:rPr>
             </w:pPr>
+            <w:r>
+              <w:rPr>
+                <w:rFonts w:ascii="HelveticaNeueLT-Light" w:eastAsia="Calibri" w:hAnsi="HelveticaNeueLT-Light" w:cs="HelveticaNeueLT-Light"/>
+                <w:sz w:val="19"/>
+                <w:szCs w:val="19"/>
+              </w:rPr>
+              <w:t>MySql</w:t>
+            </w:r>
+          </w:p>
+          <w:p>
+            <w:pPr>
+              <w:autoSpaceDE w:val="0"/>
+              <w:autoSpaceDN w:val="0"/>
+              <w:adjustRightInd w:val="0"/>
+              <w:spacing w:after="0" w:line="240" w:lineRule="auto"/>
+              <w:rPr>
+                <w:rFonts w:ascii="HelveticaNeueLT-Light" w:eastAsia="Calibri" w:hAnsi="HelveticaNeueLT-Light" w:cs="HelveticaNeueLT-Light"/>
+                <w:sz w:val="19"/>
+                <w:szCs w:val="19"/>
+              </w:rPr>
+            </w:pPr>
+            <w:r>
+              <w:rPr>
+                <w:rFonts w:ascii="HelveticaNeueLT-Light" w:eastAsia="Calibri" w:hAnsi="HelveticaNeueLT-Light" w:cs="HelveticaNeueLT-Light"/>
+                <w:sz w:val="19"/>
+                <w:szCs w:val="19"/>
+              </w:rPr>
+              <w:t>Easy to use, and again taught by college</w:t>
+            </w:r>
           </w:p>
         </w:tc>
         <w:tc>
@@ -4642,6 +6466,43 @@
                 <w:szCs w:val="19"/>
               </w:rPr>
             </w:pPr>
+            <w:r>
+              <w:rPr>
+                <w:rFonts w:ascii="HelveticaNeueLT-Light" w:eastAsia="Calibri" w:hAnsi="HelveticaNeueLT-Light" w:cs="HelveticaNeueLT-Light"/>
+                <w:sz w:val="19"/>
+                <w:szCs w:val="19"/>
+              </w:rPr>
+              <w:t>SQLCE</w:t>
+            </w:r>
+          </w:p>
+          <w:p>
+            <w:pPr>
+              <w:autoSpaceDE w:val="0"/>
+              <w:autoSpaceDN w:val="0"/>
+              <w:adjustRightInd w:val="0"/>
+              <w:spacing w:after="0" w:line="240" w:lineRule="auto"/>
+              <w:rPr>
+                <w:rFonts w:ascii="HelveticaNeueLT-Light" w:eastAsia="Calibri" w:hAnsi="HelveticaNeueLT-Light" w:cs="HelveticaNeueLT-Light"/>
+                <w:sz w:val="19"/>
+                <w:szCs w:val="19"/>
+              </w:rPr>
+            </w:pPr>
+            <w:r>
+              <w:rPr>
+                <w:rFonts w:ascii="HelveticaNeueLT-Light" w:eastAsia="Calibri" w:hAnsi="HelveticaNeueLT-Light" w:cs="HelveticaNeueLT-Light"/>
+                <w:sz w:val="19"/>
+                <w:szCs w:val="19"/>
+              </w:rPr>
+              <w:t>Useful if there is little data to store</w:t>
+            </w:r>
+            <w:r>
+              <w:rPr>
+                <w:rFonts w:ascii="HelveticaNeueLT-Light" w:eastAsia="Calibri" w:hAnsi="HelveticaNeueLT-Light" w:cs="HelveticaNeueLT-Light"/>
+                <w:sz w:val="19"/>
+                <w:szCs w:val="19"/>
+              </w:rPr>
+              <w:t>, because its very compact</w:t>
+            </w:r>
           </w:p>
         </w:tc>
       </w:tr>
@@ -4688,6 +6549,43 @@
                 <w:szCs w:val="19"/>
               </w:rPr>
             </w:pPr>
+            <w:r>
+              <w:rPr>
+                <w:rFonts w:ascii="HelveticaNeueLT-Light" w:eastAsia="Calibri" w:hAnsi="HelveticaNeueLT-Light" w:cs="HelveticaNeueLT-Light"/>
+                <w:sz w:val="19"/>
+                <w:szCs w:val="19"/>
+              </w:rPr>
+              <w:t>C# (Windows Forms)</w:t>
+            </w:r>
+          </w:p>
+          <w:p>
+            <w:pPr>
+              <w:autoSpaceDE w:val="0"/>
+              <w:autoSpaceDN w:val="0"/>
+              <w:adjustRightInd w:val="0"/>
+              <w:spacing w:after="0" w:line="240" w:lineRule="auto"/>
+              <w:rPr>
+                <w:rFonts w:ascii="HelveticaNeueLT-Light" w:eastAsia="Calibri" w:hAnsi="HelveticaNeueLT-Light" w:cs="HelveticaNeueLT-Light"/>
+                <w:sz w:val="19"/>
+                <w:szCs w:val="19"/>
+              </w:rPr>
+            </w:pPr>
+            <w:r>
+              <w:rPr>
+                <w:rFonts w:ascii="HelveticaNeueLT-Light" w:eastAsia="Calibri" w:hAnsi="HelveticaNeueLT-Light" w:cs="HelveticaNeueLT-Light"/>
+                <w:sz w:val="19"/>
+                <w:szCs w:val="19"/>
+              </w:rPr>
+              <w:t>Easy to layout,</w:t>
+            </w:r>
+            <w:r>
+              <w:rPr>
+                <w:rFonts w:ascii="HelveticaNeueLT-Light" w:eastAsia="Calibri" w:hAnsi="HelveticaNeueLT-Light" w:cs="HelveticaNeueLT-Light"/>
+                <w:sz w:val="19"/>
+                <w:szCs w:val="19"/>
+              </w:rPr>
+              <w:t xml:space="preserve"> already supported by C# and has a load of libraries to help.</w:t>
+            </w:r>
           </w:p>
         </w:tc>
         <w:tc>
@@ -4706,6 +6604,51 @@
                 <w:szCs w:val="19"/>
               </w:rPr>
             </w:pPr>
+            <w:r>
+              <w:rPr>
+                <w:rFonts w:ascii="HelveticaNeueLT-Light" w:eastAsia="Calibri" w:hAnsi="HelveticaNeueLT-Light" w:cs="HelveticaNeueLT-Light"/>
+                <w:sz w:val="19"/>
+                <w:szCs w:val="19"/>
+              </w:rPr>
+              <w:t>Tkinter</w:t>
+            </w:r>
+          </w:p>
+          <w:p>
+            <w:pPr>
+              <w:autoSpaceDE w:val="0"/>
+              <w:autoSpaceDN w:val="0"/>
+              <w:adjustRightInd w:val="0"/>
+              <w:spacing w:after="0" w:line="240" w:lineRule="auto"/>
+              <w:rPr>
+                <w:rFonts w:ascii="HelveticaNeueLT-Light" w:eastAsia="Calibri" w:hAnsi="HelveticaNeueLT-Light" w:cs="HelveticaNeueLT-Light"/>
+                <w:sz w:val="19"/>
+                <w:szCs w:val="19"/>
+              </w:rPr>
+            </w:pPr>
+            <w:r>
+              <w:rPr>
+                <w:rFonts w:ascii="HelveticaNeueLT-Light" w:eastAsia="Calibri" w:hAnsi="HelveticaNeueLT-Light" w:cs="HelveticaNeueLT-Light"/>
+                <w:sz w:val="19"/>
+                <w:szCs w:val="19"/>
+              </w:rPr>
+              <w:t>Confusing, but college can help if need</w:t>
+            </w:r>
+            <w:r>
+              <w:rPr>
+                <w:rFonts w:ascii="HelveticaNeueLT-Light" w:eastAsia="Calibri" w:hAnsi="HelveticaNeueLT-Light" w:cs="HelveticaNeueLT-Light"/>
+                <w:sz w:val="19"/>
+                <w:szCs w:val="19"/>
+              </w:rPr>
+              <w:t xml:space="preserve"> </w:t>
+            </w:r>
+            <w:r>
+              <w:rPr>
+                <w:rFonts w:ascii="HelveticaNeueLT-Light" w:eastAsia="Calibri" w:hAnsi="HelveticaNeueLT-Light" w:cs="HelveticaNeueLT-Light"/>
+                <w:sz w:val="19"/>
+                <w:szCs w:val="19"/>
+              </w:rPr>
+              <w:t>be</w:t>
+            </w:r>
           </w:p>
         </w:tc>
         <w:tc>
@@ -4724,6 +6667,35 @@
                 <w:szCs w:val="19"/>
               </w:rPr>
             </w:pPr>
+            <w:r>
+              <w:rPr>
+                <w:rFonts w:ascii="HelveticaNeueLT-Light" w:eastAsia="Calibri" w:hAnsi="HelveticaNeueLT-Light" w:cs="HelveticaNeueLT-Light"/>
+                <w:sz w:val="19"/>
+                <w:szCs w:val="19"/>
+              </w:rPr>
+              <w:t>OpenGL</w:t>
+            </w:r>
+          </w:p>
+          <w:p>
+            <w:pPr>
+              <w:autoSpaceDE w:val="0"/>
+              <w:autoSpaceDN w:val="0"/>
+              <w:adjustRightInd w:val="0"/>
+              <w:spacing w:after="0" w:line="240" w:lineRule="auto"/>
+              <w:rPr>
+                <w:rFonts w:ascii="HelveticaNeueLT-Light" w:eastAsia="Calibri" w:hAnsi="HelveticaNeueLT-Light" w:cs="HelveticaNeueLT-Light"/>
+                <w:sz w:val="19"/>
+                <w:szCs w:val="19"/>
+              </w:rPr>
+            </w:pPr>
+            <w:r>
+              <w:rPr>
+                <w:rFonts w:ascii="HelveticaNeueLT-Light" w:eastAsia="Calibri" w:hAnsi="HelveticaNeueLT-Light" w:cs="HelveticaNeueLT-Light"/>
+                <w:sz w:val="19"/>
+                <w:szCs w:val="19"/>
+              </w:rPr>
+              <w:t>Very difficult, bulky, but but could look very good!</w:t>
+            </w:r>
           </w:p>
         </w:tc>
       </w:tr>
@@ -4775,56 +6747,32 @@
     </w:p>
     <w:p>
       <w:pPr>
-        <w:autoSpaceDE w:val="0"/>
-        <w:autoSpaceDN w:val="0"/>
-        <w:adjustRightInd w:val="0"/>
-        <w:spacing w:after="0" w:line="240" w:lineRule="auto"/>
-        <w:rPr>
-          <w:rFonts w:ascii="HelveticaNeueLT-Light" w:hAnsi="HelveticaNeueLT-Light" w:cs="HelveticaNeueLT-Light"/>
-          <w:sz w:val="19"/>
-          <w:szCs w:val="19"/>
-        </w:rPr>
-      </w:pPr>
-    </w:p>
-    <w:p>
-      <w:pPr>
+        <w:rPr>
+          <w:rFonts w:cs="Calibri"/>
+          <w:sz w:val="18"/>
+        </w:rPr>
+      </w:pPr>
+      <w:r>
         <w:rPr>
           <w:rFonts w:cs="Calibri"/>
           <w:b/>
           <w:color w:val="FF0000"/>
         </w:rPr>
-      </w:pPr>
+        <w:t xml:space="preserve"> </w:t>
+      </w:r>
       <w:r>
         <w:rPr>
           <w:rFonts w:cs="Calibri"/>
-          <w:b/>
-          <w:color w:val="FF0000"/>
-        </w:rPr>
-        <w:t xml:space="preserve">State what your recommended solution is and why. </w:t>
+          <w:sz w:val="18"/>
+        </w:rPr>
+        <w:t>I have chosen to write my project using C# for the back end, C# for the front end (Using .Net Runtime), and SQLCE for the database connection.</w:t>
       </w:r>
       <w:r>
         <w:rPr>
           <w:rFonts w:cs="Calibri"/>
-          <w:b/>
-          <w:color w:val="FF0000"/>
-        </w:rPr>
-        <w:t xml:space="preserve">Make sure you focus on meeting the system objectives. There should be some </w:t>
-      </w:r>
-      <w:r>
-        <w:rPr>
-          <w:rFonts w:cs="Calibri"/>
-          <w:b/>
-          <w:color w:val="FF0000"/>
-        </w:rPr>
-        <w:t>convincing reasons</w:t>
-      </w:r>
-      <w:r>
-        <w:rPr>
-          <w:rFonts w:cs="Calibri"/>
-          <w:b/>
-          <w:color w:val="FF0000"/>
-        </w:rPr>
-        <w:t xml:space="preserve"> why this is the best solution. </w:t>
+          <w:sz w:val="18"/>
+        </w:rPr>
+        <w:t xml:space="preserve"> The main reason for this is because TKinter isn’t great for making GUI’s properly, and C++ is just too complicated for me to use, and takes so much code to write something simple.</w:t>
       </w:r>
     </w:p>
     <w:sectPr>
@@ -7633,6 +9581,192 @@
       </w:tblBorders>
     </w:tblPr>
   </w:style>
+  <w:style w:type="table" w:styleId="LightShading-Accent5">
+    <w:name w:val="Light Shading Accent 5"/>
+    <w:basedOn w:val="TableNormal"/>
+    <w:uiPriority w:val="60"/>
+    <w:rsid w:val="00FB4BE8"/>
+    <w:rPr>
+      <w:color w:val="31849B" w:themeColor="accent5" w:themeShade="BF"/>
+    </w:rPr>
+    <w:tblPr>
+      <w:tblStyleRowBandSize w:val="1"/>
+      <w:tblStyleColBandSize w:val="1"/>
+      <w:tblBorders>
+        <w:top w:val="single" w:sz="8" w:space="0" w:color="4BACC6" w:themeColor="accent5"/>
+        <w:bottom w:val="single" w:sz="8" w:space="0" w:color="4BACC6" w:themeColor="accent5"/>
+      </w:tblBorders>
+    </w:tblPr>
+    <w:tblStylePr w:type="firstRow">
+      <w:pPr>
+        <w:spacing w:before="0" w:after="0" w:line="240" w:lineRule="auto"/>
+      </w:pPr>
+      <w:rPr>
+        <w:b/>
+        <w:bCs/>
+      </w:rPr>
+      <w:tblPr/>
+      <w:tcPr>
+        <w:tcBorders>
+          <w:top w:val="single" w:sz="8" w:space="0" w:color="4BACC6" w:themeColor="accent5"/>
+          <w:left w:val="nil"/>
+          <w:bottom w:val="single" w:sz="8" w:space="0" w:color="4BACC6" w:themeColor="accent5"/>
+          <w:right w:val="nil"/>
+          <w:insideH w:val="nil"/>
+          <w:insideV w:val="nil"/>
+        </w:tcBorders>
+      </w:tcPr>
+    </w:tblStylePr>
+    <w:tblStylePr w:type="lastRow">
+      <w:pPr>
+        <w:spacing w:before="0" w:after="0" w:line="240" w:lineRule="auto"/>
+      </w:pPr>
+      <w:rPr>
+        <w:b/>
+        <w:bCs/>
+      </w:rPr>
+      <w:tblPr/>
+      <w:tcPr>
+        <w:tcBorders>
+          <w:top w:val="single" w:sz="8" w:space="0" w:color="4BACC6" w:themeColor="accent5"/>
+          <w:left w:val="nil"/>
+          <w:bottom w:val="single" w:sz="8" w:space="0" w:color="4BACC6" w:themeColor="accent5"/>
+          <w:right w:val="nil"/>
+          <w:insideH w:val="nil"/>
+          <w:insideV w:val="nil"/>
+        </w:tcBorders>
+      </w:tcPr>
+    </w:tblStylePr>
+    <w:tblStylePr w:type="firstCol">
+      <w:rPr>
+        <w:b/>
+        <w:bCs/>
+      </w:rPr>
+    </w:tblStylePr>
+    <w:tblStylePr w:type="lastCol">
+      <w:rPr>
+        <w:b/>
+        <w:bCs/>
+      </w:rPr>
+    </w:tblStylePr>
+    <w:tblStylePr w:type="band1Vert">
+      <w:tblPr/>
+      <w:tcPr>
+        <w:tcBorders>
+          <w:left w:val="nil"/>
+          <w:right w:val="nil"/>
+          <w:insideH w:val="nil"/>
+          <w:insideV w:val="nil"/>
+        </w:tcBorders>
+        <w:shd w:val="clear" w:color="auto" w:fill="D2EAF1" w:themeFill="accent5" w:themeFillTint="3F"/>
+      </w:tcPr>
+    </w:tblStylePr>
+    <w:tblStylePr w:type="band1Horz">
+      <w:tblPr/>
+      <w:tcPr>
+        <w:tcBorders>
+          <w:left w:val="nil"/>
+          <w:right w:val="nil"/>
+          <w:insideH w:val="nil"/>
+          <w:insideV w:val="nil"/>
+        </w:tcBorders>
+        <w:shd w:val="clear" w:color="auto" w:fill="D2EAF1" w:themeFill="accent5" w:themeFillTint="3F"/>
+      </w:tcPr>
+    </w:tblStylePr>
+  </w:style>
+  <w:style w:type="table" w:styleId="LightShading-Accent1">
+    <w:name w:val="Light Shading Accent 1"/>
+    <w:basedOn w:val="TableNormal"/>
+    <w:uiPriority w:val="60"/>
+    <w:rsid w:val="00FB4BE8"/>
+    <w:rPr>
+      <w:color w:val="365F91" w:themeColor="accent1" w:themeShade="BF"/>
+    </w:rPr>
+    <w:tblPr>
+      <w:tblStyleRowBandSize w:val="1"/>
+      <w:tblStyleColBandSize w:val="1"/>
+      <w:tblBorders>
+        <w:top w:val="single" w:sz="8" w:space="0" w:color="4F81BD" w:themeColor="accent1"/>
+        <w:bottom w:val="single" w:sz="8" w:space="0" w:color="4F81BD" w:themeColor="accent1"/>
+      </w:tblBorders>
+    </w:tblPr>
+    <w:tblStylePr w:type="firstRow">
+      <w:pPr>
+        <w:spacing w:before="0" w:after="0" w:line="240" w:lineRule="auto"/>
+      </w:pPr>
+      <w:rPr>
+        <w:b/>
+        <w:bCs/>
+      </w:rPr>
+      <w:tblPr/>
+      <w:tcPr>
+        <w:tcBorders>
+          <w:top w:val="single" w:sz="8" w:space="0" w:color="4F81BD" w:themeColor="accent1"/>
+          <w:left w:val="nil"/>
+          <w:bottom w:val="single" w:sz="8" w:space="0" w:color="4F81BD" w:themeColor="accent1"/>
+          <w:right w:val="nil"/>
+          <w:insideH w:val="nil"/>
+          <w:insideV w:val="nil"/>
+        </w:tcBorders>
+      </w:tcPr>
+    </w:tblStylePr>
+    <w:tblStylePr w:type="lastRow">
+      <w:pPr>
+        <w:spacing w:before="0" w:after="0" w:line="240" w:lineRule="auto"/>
+      </w:pPr>
+      <w:rPr>
+        <w:b/>
+        <w:bCs/>
+      </w:rPr>
+      <w:tblPr/>
+      <w:tcPr>
+        <w:tcBorders>
+          <w:top w:val="single" w:sz="8" w:space="0" w:color="4F81BD" w:themeColor="accent1"/>
+          <w:left w:val="nil"/>
+          <w:bottom w:val="single" w:sz="8" w:space="0" w:color="4F81BD" w:themeColor="accent1"/>
+          <w:right w:val="nil"/>
+          <w:insideH w:val="nil"/>
+          <w:insideV w:val="nil"/>
+        </w:tcBorders>
+      </w:tcPr>
+    </w:tblStylePr>
+    <w:tblStylePr w:type="firstCol">
+      <w:rPr>
+        <w:b/>
+        <w:bCs/>
+      </w:rPr>
+    </w:tblStylePr>
+    <w:tblStylePr w:type="lastCol">
+      <w:rPr>
+        <w:b/>
+        <w:bCs/>
+      </w:rPr>
+    </w:tblStylePr>
+    <w:tblStylePr w:type="band1Vert">
+      <w:tblPr/>
+      <w:tcPr>
+        <w:tcBorders>
+          <w:left w:val="nil"/>
+          <w:right w:val="nil"/>
+          <w:insideH w:val="nil"/>
+          <w:insideV w:val="nil"/>
+        </w:tcBorders>
+        <w:shd w:val="clear" w:color="auto" w:fill="D3DFEE" w:themeFill="accent1" w:themeFillTint="3F"/>
+      </w:tcPr>
+    </w:tblStylePr>
+    <w:tblStylePr w:type="band1Horz">
+      <w:tblPr/>
+      <w:tcPr>
+        <w:tcBorders>
+          <w:left w:val="nil"/>
+          <w:right w:val="nil"/>
+          <w:insideH w:val="nil"/>
+          <w:insideV w:val="nil"/>
+        </w:tcBorders>
+        <w:shd w:val="clear" w:color="auto" w:fill="D3DFEE" w:themeFill="accent1" w:themeFillTint="3F"/>
+      </w:tcPr>
+    </w:tblStylePr>
+  </w:style>
 </w:styles>
 </file>
 
@@ -8537,6 +10671,192 @@
       </w:tblBorders>
     </w:tblPr>
   </w:style>
+  <w:style w:type="table" w:styleId="LightShading-Accent5">
+    <w:name w:val="Light Shading Accent 5"/>
+    <w:basedOn w:val="TableNormal"/>
+    <w:uiPriority w:val="60"/>
+    <w:rsid w:val="00FB4BE8"/>
+    <w:rPr>
+      <w:color w:val="31849B" w:themeColor="accent5" w:themeShade="BF"/>
+    </w:rPr>
+    <w:tblPr>
+      <w:tblStyleRowBandSize w:val="1"/>
+      <w:tblStyleColBandSize w:val="1"/>
+      <w:tblBorders>
+        <w:top w:val="single" w:sz="8" w:space="0" w:color="4BACC6" w:themeColor="accent5"/>
+        <w:bottom w:val="single" w:sz="8" w:space="0" w:color="4BACC6" w:themeColor="accent5"/>
+      </w:tblBorders>
+    </w:tblPr>
+    <w:tblStylePr w:type="firstRow">
+      <w:pPr>
+        <w:spacing w:before="0" w:after="0" w:line="240" w:lineRule="auto"/>
+      </w:pPr>
+      <w:rPr>
+        <w:b/>
+        <w:bCs/>
+      </w:rPr>
+      <w:tblPr/>
+      <w:tcPr>
+        <w:tcBorders>
+          <w:top w:val="single" w:sz="8" w:space="0" w:color="4BACC6" w:themeColor="accent5"/>
+          <w:left w:val="nil"/>
+          <w:bottom w:val="single" w:sz="8" w:space="0" w:color="4BACC6" w:themeColor="accent5"/>
+          <w:right w:val="nil"/>
+          <w:insideH w:val="nil"/>
+          <w:insideV w:val="nil"/>
+        </w:tcBorders>
+      </w:tcPr>
+    </w:tblStylePr>
+    <w:tblStylePr w:type="lastRow">
+      <w:pPr>
+        <w:spacing w:before="0" w:after="0" w:line="240" w:lineRule="auto"/>
+      </w:pPr>
+      <w:rPr>
+        <w:b/>
+        <w:bCs/>
+      </w:rPr>
+      <w:tblPr/>
+      <w:tcPr>
+        <w:tcBorders>
+          <w:top w:val="single" w:sz="8" w:space="0" w:color="4BACC6" w:themeColor="accent5"/>
+          <w:left w:val="nil"/>
+          <w:bottom w:val="single" w:sz="8" w:space="0" w:color="4BACC6" w:themeColor="accent5"/>
+          <w:right w:val="nil"/>
+          <w:insideH w:val="nil"/>
+          <w:insideV w:val="nil"/>
+        </w:tcBorders>
+      </w:tcPr>
+    </w:tblStylePr>
+    <w:tblStylePr w:type="firstCol">
+      <w:rPr>
+        <w:b/>
+        <w:bCs/>
+      </w:rPr>
+    </w:tblStylePr>
+    <w:tblStylePr w:type="lastCol">
+      <w:rPr>
+        <w:b/>
+        <w:bCs/>
+      </w:rPr>
+    </w:tblStylePr>
+    <w:tblStylePr w:type="band1Vert">
+      <w:tblPr/>
+      <w:tcPr>
+        <w:tcBorders>
+          <w:left w:val="nil"/>
+          <w:right w:val="nil"/>
+          <w:insideH w:val="nil"/>
+          <w:insideV w:val="nil"/>
+        </w:tcBorders>
+        <w:shd w:val="clear" w:color="auto" w:fill="D2EAF1" w:themeFill="accent5" w:themeFillTint="3F"/>
+      </w:tcPr>
+    </w:tblStylePr>
+    <w:tblStylePr w:type="band1Horz">
+      <w:tblPr/>
+      <w:tcPr>
+        <w:tcBorders>
+          <w:left w:val="nil"/>
+          <w:right w:val="nil"/>
+          <w:insideH w:val="nil"/>
+          <w:insideV w:val="nil"/>
+        </w:tcBorders>
+        <w:shd w:val="clear" w:color="auto" w:fill="D2EAF1" w:themeFill="accent5" w:themeFillTint="3F"/>
+      </w:tcPr>
+    </w:tblStylePr>
+  </w:style>
+  <w:style w:type="table" w:styleId="LightShading-Accent1">
+    <w:name w:val="Light Shading Accent 1"/>
+    <w:basedOn w:val="TableNormal"/>
+    <w:uiPriority w:val="60"/>
+    <w:rsid w:val="00FB4BE8"/>
+    <w:rPr>
+      <w:color w:val="365F91" w:themeColor="accent1" w:themeShade="BF"/>
+    </w:rPr>
+    <w:tblPr>
+      <w:tblStyleRowBandSize w:val="1"/>
+      <w:tblStyleColBandSize w:val="1"/>
+      <w:tblBorders>
+        <w:top w:val="single" w:sz="8" w:space="0" w:color="4F81BD" w:themeColor="accent1"/>
+        <w:bottom w:val="single" w:sz="8" w:space="0" w:color="4F81BD" w:themeColor="accent1"/>
+      </w:tblBorders>
+    </w:tblPr>
+    <w:tblStylePr w:type="firstRow">
+      <w:pPr>
+        <w:spacing w:before="0" w:after="0" w:line="240" w:lineRule="auto"/>
+      </w:pPr>
+      <w:rPr>
+        <w:b/>
+        <w:bCs/>
+      </w:rPr>
+      <w:tblPr/>
+      <w:tcPr>
+        <w:tcBorders>
+          <w:top w:val="single" w:sz="8" w:space="0" w:color="4F81BD" w:themeColor="accent1"/>
+          <w:left w:val="nil"/>
+          <w:bottom w:val="single" w:sz="8" w:space="0" w:color="4F81BD" w:themeColor="accent1"/>
+          <w:right w:val="nil"/>
+          <w:insideH w:val="nil"/>
+          <w:insideV w:val="nil"/>
+        </w:tcBorders>
+      </w:tcPr>
+    </w:tblStylePr>
+    <w:tblStylePr w:type="lastRow">
+      <w:pPr>
+        <w:spacing w:before="0" w:after="0" w:line="240" w:lineRule="auto"/>
+      </w:pPr>
+      <w:rPr>
+        <w:b/>
+        <w:bCs/>
+      </w:rPr>
+      <w:tblPr/>
+      <w:tcPr>
+        <w:tcBorders>
+          <w:top w:val="single" w:sz="8" w:space="0" w:color="4F81BD" w:themeColor="accent1"/>
+          <w:left w:val="nil"/>
+          <w:bottom w:val="single" w:sz="8" w:space="0" w:color="4F81BD" w:themeColor="accent1"/>
+          <w:right w:val="nil"/>
+          <w:insideH w:val="nil"/>
+          <w:insideV w:val="nil"/>
+        </w:tcBorders>
+      </w:tcPr>
+    </w:tblStylePr>
+    <w:tblStylePr w:type="firstCol">
+      <w:rPr>
+        <w:b/>
+        <w:bCs/>
+      </w:rPr>
+    </w:tblStylePr>
+    <w:tblStylePr w:type="lastCol">
+      <w:rPr>
+        <w:b/>
+        <w:bCs/>
+      </w:rPr>
+    </w:tblStylePr>
+    <w:tblStylePr w:type="band1Vert">
+      <w:tblPr/>
+      <w:tcPr>
+        <w:tcBorders>
+          <w:left w:val="nil"/>
+          <w:right w:val="nil"/>
+          <w:insideH w:val="nil"/>
+          <w:insideV w:val="nil"/>
+        </w:tcBorders>
+        <w:shd w:val="clear" w:color="auto" w:fill="D3DFEE" w:themeFill="accent1" w:themeFillTint="3F"/>
+      </w:tcPr>
+    </w:tblStylePr>
+    <w:tblStylePr w:type="band1Horz">
+      <w:tblPr/>
+      <w:tcPr>
+        <w:tcBorders>
+          <w:left w:val="nil"/>
+          <w:right w:val="nil"/>
+          <w:insideH w:val="nil"/>
+          <w:insideV w:val="nil"/>
+        </w:tcBorders>
+        <w:shd w:val="clear" w:color="auto" w:fill="D3DFEE" w:themeFill="accent1" w:themeFillTint="3F"/>
+      </w:tcPr>
+    </w:tblStylePr>
+  </w:style>
 </w:styles>
 </file>
 

</xml_diff>

<commit_message>
Added more detail to aims and data storage
</commit_message>
<xml_diff>
--- a/Paper Work/Analysis.docx
+++ b/Paper Work/Analysis.docx
@@ -1776,7 +1776,10 @@
     </w:p>
     <w:p>
       <w:r>
-        <w:t>Backup files of the removable media and config files (which are tiny) stored on the memory stick.</w:t>
+        <w:t xml:space="preserve">Backup files of the removable media and config files </w:t>
+      </w:r>
+      <w:r>
+        <w:t>on host computer.</w:t>
       </w:r>
     </w:p>
     <w:p>
@@ -2168,22 +2171,6 @@
         </w:rPr>
         <w:t>Only backup drives that have been set up.</w:t>
       </w:r>
-    </w:p>
-    <w:p>
-      <w:pPr>
-        <w:pStyle w:val="ListParagraph"/>
-        <w:numPr>
-          <w:ilvl w:val="1"/>
-          <w:numId w:val="6"/>
-        </w:numPr>
-        <w:shd w:val="clear" w:color="auto" w:fill="FFFFFF"/>
-        <w:spacing w:before="96" w:after="120" w:line="288" w:lineRule="atLeast"/>
-        <w:rPr>
-          <w:rFonts w:ascii="Arial" w:hAnsi="Arial" w:cs="Arial"/>
-          <w:sz w:val="18"/>
-          <w:szCs w:val="24"/>
-        </w:rPr>
-      </w:pPr>
     </w:p>
     <w:p>
       <w:pPr>
@@ -3589,15 +3576,137 @@
               <w:jc w:val="center"/>
               <w:rPr>
                 <w:rFonts w:ascii="Arial" w:hAnsi="Arial" w:cs="Arial"/>
-                <w:sz w:val="20"/>
-                <w:szCs w:val="24"/>
+                <w:sz w:val="18"/>
+                <w:szCs w:val="18"/>
                 <w:shd w:val="clear" w:color="auto" w:fill="FFFFFF"/>
               </w:rPr>
             </w:pPr>
             <w:r>
               <w:rPr>
                 <w:rFonts w:ascii="Arial" w:hAnsi="Arial" w:cs="Arial"/>
-                <w:szCs w:val="24"/>
+                <w:sz w:val="18"/>
+                <w:szCs w:val="18"/>
+                <w:shd w:val="clear" w:color="auto" w:fill="FFFFFF"/>
+              </w:rPr>
+              <w:t>Drive ID</w:t>
+            </w:r>
+          </w:p>
+        </w:tc>
+        <w:tc>
+          <w:tcPr>
+            <w:tcW w:w="2336" w:type="dxa"/>
+          </w:tcPr>
+          <w:p>
+            <w:pPr>
+              <w:autoSpaceDE w:val="0"/>
+              <w:autoSpaceDN w:val="0"/>
+              <w:adjustRightInd w:val="0"/>
+              <w:spacing w:after="0" w:line="240" w:lineRule="auto"/>
+              <w:jc w:val="center"/>
+              <w:rPr>
+                <w:rFonts w:ascii="Arial" w:hAnsi="Arial" w:cs="Arial"/>
+                <w:sz w:val="18"/>
+                <w:szCs w:val="18"/>
+                <w:shd w:val="clear" w:color="auto" w:fill="FFFFFF"/>
+              </w:rPr>
+            </w:pPr>
+            <w:r>
+              <w:rPr>
+                <w:rFonts w:ascii="Arial" w:hAnsi="Arial" w:cs="Arial"/>
+                <w:sz w:val="18"/>
+                <w:szCs w:val="18"/>
+                <w:shd w:val="clear" w:color="auto" w:fill="FFFFFF"/>
+              </w:rPr>
+              <w:t>Allows global reference to the drive</w:t>
+            </w:r>
+          </w:p>
+        </w:tc>
+        <w:tc>
+          <w:tcPr>
+            <w:tcW w:w="2336" w:type="dxa"/>
+          </w:tcPr>
+          <w:p>
+            <w:pPr>
+              <w:autoSpaceDE w:val="0"/>
+              <w:autoSpaceDN w:val="0"/>
+              <w:adjustRightInd w:val="0"/>
+              <w:spacing w:after="0" w:line="240" w:lineRule="auto"/>
+              <w:jc w:val="center"/>
+              <w:rPr>
+                <w:rFonts w:ascii="Arial" w:hAnsi="Arial" w:cs="Arial"/>
+                <w:sz w:val="18"/>
+                <w:szCs w:val="18"/>
+                <w:shd w:val="clear" w:color="auto" w:fill="FFFFFF"/>
+              </w:rPr>
+            </w:pPr>
+            <w:r>
+              <w:rPr>
+                <w:rFonts w:ascii="Arial" w:hAnsi="Arial" w:cs="Arial"/>
+                <w:sz w:val="18"/>
+                <w:szCs w:val="18"/>
+                <w:shd w:val="clear" w:color="auto" w:fill="FFFFFF"/>
+              </w:rPr>
+              <w:t>Text (hash)</w:t>
+            </w:r>
+          </w:p>
+        </w:tc>
+        <w:tc>
+          <w:tcPr>
+            <w:tcW w:w="2336" w:type="dxa"/>
+          </w:tcPr>
+          <w:p>
+            <w:pPr>
+              <w:autoSpaceDE w:val="0"/>
+              <w:autoSpaceDN w:val="0"/>
+              <w:adjustRightInd w:val="0"/>
+              <w:spacing w:after="0" w:line="240" w:lineRule="auto"/>
+              <w:jc w:val="center"/>
+              <w:rPr>
+                <w:rFonts w:ascii="Arial" w:hAnsi="Arial" w:cs="Arial"/>
+                <w:sz w:val="18"/>
+                <w:szCs w:val="18"/>
+                <w:shd w:val="clear" w:color="auto" w:fill="FFFFFF"/>
+              </w:rPr>
+            </w:pPr>
+            <w:r>
+              <w:rPr>
+                <w:rFonts w:ascii="Arial" w:hAnsi="Arial" w:cs="Arial"/>
+                <w:sz w:val="18"/>
+                <w:szCs w:val="18"/>
+                <w:shd w:val="clear" w:color="auto" w:fill="FFFFFF"/>
+              </w:rPr>
+              <w:t>Must be a valid hash!</w:t>
+            </w:r>
+          </w:p>
+        </w:tc>
+      </w:tr>
+      <w:tr>
+        <w:trPr>
+          <w:trHeight w:val="485"/>
+        </w:trPr>
+        <w:tc>
+          <w:tcPr>
+            <w:tcW w:w="2336" w:type="dxa"/>
+          </w:tcPr>
+          <w:p>
+            <w:pPr>
+              <w:autoSpaceDE w:val="0"/>
+              <w:autoSpaceDN w:val="0"/>
+              <w:adjustRightInd w:val="0"/>
+              <w:spacing w:after="0" w:line="240" w:lineRule="auto"/>
+              <w:jc w:val="center"/>
+              <w:rPr>
+                <w:rFonts w:ascii="Arial" w:hAnsi="Arial" w:cs="Arial"/>
+                <w:sz w:val="18"/>
+                <w:szCs w:val="18"/>
+                <w:shd w:val="clear" w:color="auto" w:fill="FFFFFF"/>
+              </w:rPr>
+            </w:pPr>
+            <w:r>
+              <w:rPr>
+                <w:rFonts w:ascii="Arial" w:hAnsi="Arial" w:cs="Arial"/>
+                <w:sz w:val="18"/>
+                <w:szCs w:val="18"/>
                 <w:shd w:val="clear" w:color="auto" w:fill="FFFFFF"/>
               </w:rPr>
               <w:t>Drive Name</w:t>
@@ -3617,16 +3726,16 @@
               <w:jc w:val="center"/>
               <w:rPr>
                 <w:rFonts w:ascii="Arial" w:hAnsi="Arial" w:cs="Arial"/>
-                <w:sz w:val="20"/>
-                <w:szCs w:val="24"/>
+                <w:sz w:val="18"/>
+                <w:szCs w:val="18"/>
                 <w:shd w:val="clear" w:color="auto" w:fill="FFFFFF"/>
               </w:rPr>
             </w:pPr>
             <w:r>
               <w:rPr>
                 <w:rFonts w:ascii="Arial" w:hAnsi="Arial" w:cs="Arial"/>
-                <w:sz w:val="20"/>
-                <w:szCs w:val="24"/>
+                <w:sz w:val="18"/>
+                <w:szCs w:val="18"/>
                 <w:shd w:val="clear" w:color="auto" w:fill="FFFFFF"/>
               </w:rPr>
               <w:t>Stores the name of the removable drive</w:t>
@@ -3646,16 +3755,16 @@
               <w:jc w:val="center"/>
               <w:rPr>
                 <w:rFonts w:ascii="Arial" w:hAnsi="Arial" w:cs="Arial"/>
-                <w:sz w:val="20"/>
-                <w:szCs w:val="24"/>
+                <w:sz w:val="18"/>
+                <w:szCs w:val="18"/>
                 <w:shd w:val="clear" w:color="auto" w:fill="FFFFFF"/>
               </w:rPr>
             </w:pPr>
             <w:r>
               <w:rPr>
                 <w:rFonts w:ascii="Arial" w:hAnsi="Arial" w:cs="Arial"/>
-                <w:sz w:val="20"/>
-                <w:szCs w:val="24"/>
+                <w:sz w:val="18"/>
+                <w:szCs w:val="18"/>
                 <w:shd w:val="clear" w:color="auto" w:fill="FFFFFF"/>
               </w:rPr>
               <w:t>Text (11 char max (set by windows))</w:t>
@@ -3675,16 +3784,16 @@
               <w:jc w:val="center"/>
               <w:rPr>
                 <w:rFonts w:ascii="Arial" w:hAnsi="Arial" w:cs="Arial"/>
-                <w:sz w:val="20"/>
-                <w:szCs w:val="24"/>
+                <w:sz w:val="18"/>
+                <w:szCs w:val="18"/>
                 <w:shd w:val="clear" w:color="auto" w:fill="FFFFFF"/>
               </w:rPr>
             </w:pPr>
             <w:r>
               <w:rPr>
                 <w:rFonts w:ascii="Arial" w:hAnsi="Arial" w:cs="Arial"/>
-                <w:sz w:val="20"/>
-                <w:szCs w:val="24"/>
+                <w:sz w:val="18"/>
+                <w:szCs w:val="18"/>
                 <w:shd w:val="clear" w:color="auto" w:fill="FFFFFF"/>
               </w:rPr>
               <w:t>Computer Generated</w:t>
@@ -3709,16 +3818,16 @@
               <w:jc w:val="center"/>
               <w:rPr>
                 <w:rFonts w:ascii="Arial" w:hAnsi="Arial" w:cs="Arial"/>
-                <w:sz w:val="20"/>
-                <w:szCs w:val="24"/>
+                <w:sz w:val="18"/>
+                <w:szCs w:val="18"/>
                 <w:shd w:val="clear" w:color="auto" w:fill="FFFFFF"/>
               </w:rPr>
             </w:pPr>
             <w:r>
               <w:rPr>
                 <w:rFonts w:ascii="Arial" w:hAnsi="Arial" w:cs="Arial"/>
-                <w:sz w:val="20"/>
-                <w:szCs w:val="24"/>
+                <w:sz w:val="18"/>
+                <w:szCs w:val="18"/>
                 <w:shd w:val="clear" w:color="auto" w:fill="FFFFFF"/>
               </w:rPr>
               <w:t>Drive Capacity</w:t>
@@ -3738,16 +3847,16 @@
               <w:jc w:val="center"/>
               <w:rPr>
                 <w:rFonts w:ascii="Arial" w:hAnsi="Arial" w:cs="Arial"/>
-                <w:sz w:val="20"/>
-                <w:szCs w:val="24"/>
+                <w:sz w:val="18"/>
+                <w:szCs w:val="18"/>
                 <w:shd w:val="clear" w:color="auto" w:fill="FFFFFF"/>
               </w:rPr>
             </w:pPr>
             <w:r>
               <w:rPr>
                 <w:rFonts w:ascii="Arial" w:hAnsi="Arial" w:cs="Arial"/>
-                <w:sz w:val="20"/>
-                <w:szCs w:val="24"/>
+                <w:sz w:val="18"/>
+                <w:szCs w:val="18"/>
                 <w:shd w:val="clear" w:color="auto" w:fill="FFFFFF"/>
               </w:rPr>
               <w:t>Stores the capacity of the removable drive</w:t>
@@ -3767,16 +3876,16 @@
               <w:jc w:val="center"/>
               <w:rPr>
                 <w:rFonts w:ascii="Arial" w:hAnsi="Arial" w:cs="Arial"/>
-                <w:sz w:val="20"/>
-                <w:szCs w:val="24"/>
+                <w:sz w:val="18"/>
+                <w:szCs w:val="18"/>
                 <w:shd w:val="clear" w:color="auto" w:fill="FFFFFF"/>
               </w:rPr>
             </w:pPr>
             <w:r>
               <w:rPr>
                 <w:rFonts w:ascii="Arial" w:hAnsi="Arial" w:cs="Arial"/>
-                <w:sz w:val="20"/>
-                <w:szCs w:val="24"/>
+                <w:sz w:val="18"/>
+                <w:szCs w:val="18"/>
                 <w:shd w:val="clear" w:color="auto" w:fill="FFFFFF"/>
               </w:rPr>
               <w:t>Number</w:t>
@@ -3784,8 +3893,8 @@
             <w:r>
               <w:rPr>
                 <w:rFonts w:ascii="Arial" w:hAnsi="Arial" w:cs="Arial"/>
-                <w:sz w:val="20"/>
-                <w:szCs w:val="24"/>
+                <w:sz w:val="18"/>
+                <w:szCs w:val="18"/>
                 <w:shd w:val="clear" w:color="auto" w:fill="FFFFFF"/>
               </w:rPr>
               <w:t xml:space="preserve"> </w:t>
@@ -3793,8 +3902,8 @@
             <w:r>
               <w:rPr>
                 <w:rFonts w:ascii="Arial" w:hAnsi="Arial" w:cs="Arial"/>
-                <w:sz w:val="20"/>
-                <w:szCs w:val="24"/>
+                <w:sz w:val="18"/>
+                <w:szCs w:val="18"/>
                 <w:shd w:val="clear" w:color="auto" w:fill="FFFFFF"/>
               </w:rPr>
               <w:t>(no max length)</w:t>
@@ -3814,16 +3923,16 @@
               <w:jc w:val="center"/>
               <w:rPr>
                 <w:rFonts w:ascii="Arial" w:hAnsi="Arial" w:cs="Arial"/>
-                <w:sz w:val="20"/>
-                <w:szCs w:val="24"/>
+                <w:sz w:val="18"/>
+                <w:szCs w:val="18"/>
                 <w:shd w:val="clear" w:color="auto" w:fill="FFFFFF"/>
               </w:rPr>
             </w:pPr>
             <w:r>
               <w:rPr>
                 <w:rFonts w:ascii="Arial" w:hAnsi="Arial" w:cs="Arial"/>
-                <w:sz w:val="20"/>
-                <w:szCs w:val="24"/>
+                <w:sz w:val="18"/>
+                <w:szCs w:val="18"/>
                 <w:shd w:val="clear" w:color="auto" w:fill="FFFFFF"/>
               </w:rPr>
               <w:t>Computer Generated</w:t>
@@ -3848,16 +3957,16 @@
               <w:jc w:val="center"/>
               <w:rPr>
                 <w:rFonts w:ascii="Arial" w:hAnsi="Arial" w:cs="Arial"/>
-                <w:sz w:val="20"/>
-                <w:szCs w:val="24"/>
+                <w:sz w:val="18"/>
+                <w:szCs w:val="18"/>
                 <w:shd w:val="clear" w:color="auto" w:fill="FFFFFF"/>
               </w:rPr>
             </w:pPr>
             <w:r>
               <w:rPr>
                 <w:rFonts w:ascii="Arial" w:hAnsi="Arial" w:cs="Arial"/>
-                <w:sz w:val="20"/>
-                <w:szCs w:val="24"/>
+                <w:sz w:val="18"/>
+                <w:szCs w:val="18"/>
                 <w:shd w:val="clear" w:color="auto" w:fill="FFFFFF"/>
               </w:rPr>
               <w:t>Drive Format</w:t>
@@ -3877,16 +3986,16 @@
               <w:jc w:val="center"/>
               <w:rPr>
                 <w:rFonts w:ascii="Arial" w:hAnsi="Arial" w:cs="Arial"/>
-                <w:sz w:val="20"/>
-                <w:szCs w:val="24"/>
+                <w:sz w:val="18"/>
+                <w:szCs w:val="18"/>
                 <w:shd w:val="clear" w:color="auto" w:fill="FFFFFF"/>
               </w:rPr>
             </w:pPr>
             <w:r>
               <w:rPr>
                 <w:rFonts w:ascii="Arial" w:hAnsi="Arial" w:cs="Arial"/>
-                <w:sz w:val="20"/>
-                <w:szCs w:val="24"/>
+                <w:sz w:val="18"/>
+                <w:szCs w:val="18"/>
                 <w:shd w:val="clear" w:color="auto" w:fill="FFFFFF"/>
               </w:rPr>
               <w:t>Stores the format of the drive (type of file system)</w:t>
@@ -3906,16 +4015,16 @@
               <w:jc w:val="center"/>
               <w:rPr>
                 <w:rFonts w:ascii="Arial" w:hAnsi="Arial" w:cs="Arial"/>
-                <w:sz w:val="20"/>
-                <w:szCs w:val="24"/>
+                <w:sz w:val="18"/>
+                <w:szCs w:val="18"/>
                 <w:shd w:val="clear" w:color="auto" w:fill="FFFFFF"/>
               </w:rPr>
             </w:pPr>
             <w:r>
               <w:rPr>
                 <w:rFonts w:ascii="Arial" w:hAnsi="Arial" w:cs="Arial"/>
-                <w:sz w:val="20"/>
-                <w:szCs w:val="24"/>
+                <w:sz w:val="18"/>
+                <w:szCs w:val="18"/>
                 <w:shd w:val="clear" w:color="auto" w:fill="FFFFFF"/>
               </w:rPr>
               <w:t>Text</w:t>
@@ -3923,8 +4032,8 @@
             <w:r>
               <w:rPr>
                 <w:rFonts w:ascii="Arial" w:hAnsi="Arial" w:cs="Arial"/>
-                <w:sz w:val="20"/>
-                <w:szCs w:val="24"/>
+                <w:sz w:val="18"/>
+                <w:szCs w:val="18"/>
                 <w:shd w:val="clear" w:color="auto" w:fill="FFFFFF"/>
               </w:rPr>
               <w:t xml:space="preserve"> </w:t>
@@ -3932,8 +4041,8 @@
             <w:r>
               <w:rPr>
                 <w:rFonts w:ascii="Arial" w:hAnsi="Arial" w:cs="Arial"/>
-                <w:sz w:val="20"/>
-                <w:szCs w:val="24"/>
+                <w:sz w:val="18"/>
+                <w:szCs w:val="18"/>
                 <w:shd w:val="clear" w:color="auto" w:fill="FFFFFF"/>
               </w:rPr>
               <w:t>(7 char max)</w:t>
@@ -3953,16 +4062,16 @@
               <w:jc w:val="center"/>
               <w:rPr>
                 <w:rFonts w:ascii="Arial" w:hAnsi="Arial" w:cs="Arial"/>
-                <w:sz w:val="20"/>
-                <w:szCs w:val="24"/>
+                <w:sz w:val="18"/>
+                <w:szCs w:val="18"/>
                 <w:shd w:val="clear" w:color="auto" w:fill="FFFFFF"/>
               </w:rPr>
             </w:pPr>
             <w:r>
               <w:rPr>
                 <w:rFonts w:ascii="Arial" w:hAnsi="Arial" w:cs="Arial"/>
-                <w:sz w:val="20"/>
-                <w:szCs w:val="24"/>
+                <w:sz w:val="18"/>
+                <w:szCs w:val="18"/>
                 <w:shd w:val="clear" w:color="auto" w:fill="FFFFFF"/>
               </w:rPr>
               <w:t>Computer Generated</w:t>
@@ -3987,16 +4096,16 @@
               <w:jc w:val="center"/>
               <w:rPr>
                 <w:rFonts w:ascii="Arial" w:hAnsi="Arial" w:cs="Arial"/>
-                <w:sz w:val="20"/>
-                <w:szCs w:val="24"/>
+                <w:sz w:val="18"/>
+                <w:szCs w:val="18"/>
                 <w:shd w:val="clear" w:color="auto" w:fill="FFFFFF"/>
               </w:rPr>
             </w:pPr>
             <w:r>
               <w:rPr>
                 <w:rFonts w:ascii="Arial" w:hAnsi="Arial" w:cs="Arial"/>
-                <w:sz w:val="20"/>
-                <w:szCs w:val="24"/>
+                <w:sz w:val="18"/>
+                <w:szCs w:val="18"/>
                 <w:shd w:val="clear" w:color="auto" w:fill="FFFFFF"/>
               </w:rPr>
               <w:t>Device Type</w:t>
@@ -4016,16 +4125,16 @@
               <w:jc w:val="center"/>
               <w:rPr>
                 <w:rFonts w:ascii="Arial" w:hAnsi="Arial" w:cs="Arial"/>
-                <w:sz w:val="20"/>
-                <w:szCs w:val="24"/>
+                <w:sz w:val="18"/>
+                <w:szCs w:val="18"/>
                 <w:shd w:val="clear" w:color="auto" w:fill="FFFFFF"/>
               </w:rPr>
             </w:pPr>
             <w:r>
               <w:rPr>
                 <w:rFonts w:ascii="Arial" w:hAnsi="Arial" w:cs="Arial"/>
-                <w:sz w:val="20"/>
-                <w:szCs w:val="24"/>
+                <w:sz w:val="18"/>
+                <w:szCs w:val="18"/>
                 <w:shd w:val="clear" w:color="auto" w:fill="FFFFFF"/>
               </w:rPr>
               <w:t>Stores what type of drive it is (removable, CD etc)</w:t>
@@ -4045,16 +4154,16 @@
               <w:jc w:val="center"/>
               <w:rPr>
                 <w:rFonts w:ascii="Arial" w:hAnsi="Arial" w:cs="Arial"/>
-                <w:sz w:val="20"/>
-                <w:szCs w:val="24"/>
+                <w:sz w:val="18"/>
+                <w:szCs w:val="18"/>
                 <w:shd w:val="clear" w:color="auto" w:fill="FFFFFF"/>
               </w:rPr>
             </w:pPr>
             <w:r>
               <w:rPr>
                 <w:rFonts w:ascii="Arial" w:hAnsi="Arial" w:cs="Arial"/>
-                <w:sz w:val="20"/>
-                <w:szCs w:val="24"/>
+                <w:sz w:val="18"/>
+                <w:szCs w:val="18"/>
                 <w:shd w:val="clear" w:color="auto" w:fill="FFFFFF"/>
               </w:rPr>
               <w:t>Text</w:t>
@@ -4062,8 +4171,8 @@
             <w:r>
               <w:rPr>
                 <w:rFonts w:ascii="Arial" w:hAnsi="Arial" w:cs="Arial"/>
-                <w:sz w:val="20"/>
-                <w:szCs w:val="24"/>
+                <w:sz w:val="18"/>
+                <w:szCs w:val="18"/>
                 <w:shd w:val="clear" w:color="auto" w:fill="FFFFFF"/>
               </w:rPr>
               <w:t xml:space="preserve"> </w:t>
@@ -4071,8 +4180,8 @@
             <w:r>
               <w:rPr>
                 <w:rFonts w:ascii="Arial" w:hAnsi="Arial" w:cs="Arial"/>
-                <w:sz w:val="20"/>
-                <w:szCs w:val="24"/>
+                <w:sz w:val="18"/>
+                <w:szCs w:val="18"/>
                 <w:shd w:val="clear" w:color="auto" w:fill="FFFFFF"/>
               </w:rPr>
               <w:t>(15 char max)</w:t>
@@ -4092,16 +4201,16 @@
               <w:jc w:val="center"/>
               <w:rPr>
                 <w:rFonts w:ascii="Arial" w:hAnsi="Arial" w:cs="Arial"/>
-                <w:sz w:val="20"/>
-                <w:szCs w:val="24"/>
+                <w:sz w:val="18"/>
+                <w:szCs w:val="18"/>
                 <w:shd w:val="clear" w:color="auto" w:fill="FFFFFF"/>
               </w:rPr>
             </w:pPr>
             <w:r>
               <w:rPr>
                 <w:rFonts w:ascii="Arial" w:hAnsi="Arial" w:cs="Arial"/>
-                <w:sz w:val="20"/>
-                <w:szCs w:val="24"/>
+                <w:sz w:val="18"/>
+                <w:szCs w:val="18"/>
                 <w:shd w:val="clear" w:color="auto" w:fill="FFFFFF"/>
               </w:rPr>
               <w:t>Computer Generated</w:t>
@@ -4126,16 +4235,16 @@
               <w:jc w:val="center"/>
               <w:rPr>
                 <w:rFonts w:ascii="Arial" w:hAnsi="Arial" w:cs="Arial"/>
-                <w:sz w:val="20"/>
-                <w:szCs w:val="24"/>
+                <w:sz w:val="18"/>
+                <w:szCs w:val="18"/>
                 <w:shd w:val="clear" w:color="auto" w:fill="FFFFFF"/>
               </w:rPr>
             </w:pPr>
             <w:r>
               <w:rPr>
                 <w:rFonts w:ascii="Arial" w:hAnsi="Arial" w:cs="Arial"/>
-                <w:sz w:val="20"/>
-                <w:szCs w:val="24"/>
+                <w:sz w:val="18"/>
+                <w:szCs w:val="18"/>
                 <w:shd w:val="clear" w:color="auto" w:fill="FFFFFF"/>
               </w:rPr>
               <w:t>Date last backed up</w:t>
@@ -4155,16 +4264,16 @@
               <w:jc w:val="center"/>
               <w:rPr>
                 <w:rFonts w:ascii="Arial" w:hAnsi="Arial" w:cs="Arial"/>
-                <w:sz w:val="20"/>
-                <w:szCs w:val="24"/>
+                <w:sz w:val="18"/>
+                <w:szCs w:val="18"/>
                 <w:shd w:val="clear" w:color="auto" w:fill="FFFFFF"/>
               </w:rPr>
             </w:pPr>
             <w:r>
               <w:rPr>
                 <w:rFonts w:ascii="Arial" w:hAnsi="Arial" w:cs="Arial"/>
-                <w:sz w:val="20"/>
-                <w:szCs w:val="24"/>
+                <w:sz w:val="18"/>
+                <w:szCs w:val="18"/>
                 <w:shd w:val="clear" w:color="auto" w:fill="FFFFFF"/>
               </w:rPr>
               <w:t>Date of the last backup</w:t>
@@ -4184,16 +4293,16 @@
               <w:jc w:val="center"/>
               <w:rPr>
                 <w:rFonts w:ascii="Arial" w:hAnsi="Arial" w:cs="Arial"/>
-                <w:sz w:val="20"/>
-                <w:szCs w:val="24"/>
+                <w:sz w:val="18"/>
+                <w:szCs w:val="18"/>
                 <w:shd w:val="clear" w:color="auto" w:fill="FFFFFF"/>
               </w:rPr>
             </w:pPr>
             <w:r>
               <w:rPr>
                 <w:rFonts w:ascii="Arial" w:hAnsi="Arial" w:cs="Arial"/>
-                <w:sz w:val="20"/>
-                <w:szCs w:val="24"/>
+                <w:sz w:val="18"/>
+                <w:szCs w:val="18"/>
                 <w:shd w:val="clear" w:color="auto" w:fill="FFFFFF"/>
               </w:rPr>
               <w:t>Number (20 char max)</w:t>
@@ -4213,16 +4322,16 @@
               <w:jc w:val="center"/>
               <w:rPr>
                 <w:rFonts w:ascii="Arial" w:hAnsi="Arial" w:cs="Arial"/>
-                <w:sz w:val="20"/>
-                <w:szCs w:val="24"/>
+                <w:sz w:val="18"/>
+                <w:szCs w:val="18"/>
                 <w:shd w:val="clear" w:color="auto" w:fill="FFFFFF"/>
               </w:rPr>
             </w:pPr>
             <w:r>
               <w:rPr>
                 <w:rFonts w:ascii="Arial" w:hAnsi="Arial" w:cs="Arial"/>
-                <w:sz w:val="20"/>
-                <w:szCs w:val="24"/>
+                <w:sz w:val="18"/>
+                <w:szCs w:val="18"/>
                 <w:shd w:val="clear" w:color="auto" w:fill="FFFFFF"/>
               </w:rPr>
               <w:t>Computer Generated</w:t>
@@ -4247,16 +4356,16 @@
               <w:jc w:val="center"/>
               <w:rPr>
                 <w:rFonts w:ascii="Arial" w:hAnsi="Arial" w:cs="Arial"/>
-                <w:sz w:val="20"/>
-                <w:szCs w:val="24"/>
+                <w:sz w:val="18"/>
+                <w:szCs w:val="18"/>
                 <w:shd w:val="clear" w:color="auto" w:fill="FFFFFF"/>
               </w:rPr>
             </w:pPr>
             <w:r>
               <w:rPr>
                 <w:rFonts w:ascii="Arial" w:hAnsi="Arial" w:cs="Arial"/>
-                <w:sz w:val="20"/>
-                <w:szCs w:val="24"/>
+                <w:sz w:val="18"/>
+                <w:szCs w:val="18"/>
                 <w:shd w:val="clear" w:color="auto" w:fill="FFFFFF"/>
               </w:rPr>
               <w:t>Date Backup Set</w:t>
@@ -4276,16 +4385,16 @@
               <w:jc w:val="center"/>
               <w:rPr>
                 <w:rFonts w:ascii="Arial" w:hAnsi="Arial" w:cs="Arial"/>
-                <w:sz w:val="20"/>
-                <w:szCs w:val="24"/>
+                <w:sz w:val="18"/>
+                <w:szCs w:val="18"/>
                 <w:shd w:val="clear" w:color="auto" w:fill="FFFFFF"/>
               </w:rPr>
             </w:pPr>
             <w:r>
               <w:rPr>
                 <w:rFonts w:ascii="Arial" w:hAnsi="Arial" w:cs="Arial"/>
-                <w:sz w:val="20"/>
-                <w:szCs w:val="24"/>
+                <w:sz w:val="18"/>
+                <w:szCs w:val="18"/>
                 <w:shd w:val="clear" w:color="auto" w:fill="FFFFFF"/>
               </w:rPr>
               <w:t>Date that the backup rule was created</w:t>
@@ -4305,16 +4414,16 @@
               <w:jc w:val="center"/>
               <w:rPr>
                 <w:rFonts w:ascii="Arial" w:hAnsi="Arial" w:cs="Arial"/>
-                <w:sz w:val="20"/>
-                <w:szCs w:val="24"/>
+                <w:sz w:val="18"/>
+                <w:szCs w:val="18"/>
                 <w:shd w:val="clear" w:color="auto" w:fill="FFFFFF"/>
               </w:rPr>
             </w:pPr>
             <w:r>
               <w:rPr>
                 <w:rFonts w:ascii="Arial" w:hAnsi="Arial" w:cs="Arial"/>
-                <w:sz w:val="20"/>
-                <w:szCs w:val="24"/>
+                <w:sz w:val="18"/>
+                <w:szCs w:val="18"/>
                 <w:shd w:val="clear" w:color="auto" w:fill="FFFFFF"/>
               </w:rPr>
               <w:t>Number (20 char max)</w:t>
@@ -4334,16 +4443,16 @@
               <w:jc w:val="center"/>
               <w:rPr>
                 <w:rFonts w:ascii="Arial" w:hAnsi="Arial" w:cs="Arial"/>
-                <w:sz w:val="20"/>
-                <w:szCs w:val="24"/>
+                <w:sz w:val="18"/>
+                <w:szCs w:val="18"/>
                 <w:shd w:val="clear" w:color="auto" w:fill="FFFFFF"/>
               </w:rPr>
             </w:pPr>
             <w:r>
               <w:rPr>
                 <w:rFonts w:ascii="Arial" w:hAnsi="Arial" w:cs="Arial"/>
-                <w:sz w:val="20"/>
-                <w:szCs w:val="24"/>
+                <w:sz w:val="18"/>
+                <w:szCs w:val="18"/>
                 <w:shd w:val="clear" w:color="auto" w:fill="FFFFFF"/>
               </w:rPr>
               <w:t>Computer Generated</w:t>
@@ -4368,14 +4477,16 @@
               <w:jc w:val="center"/>
               <w:rPr>
                 <w:rFonts w:ascii="Arial" w:hAnsi="Arial" w:cs="Arial"/>
-                <w:szCs w:val="24"/>
+                <w:sz w:val="18"/>
+                <w:szCs w:val="18"/>
                 <w:shd w:val="clear" w:color="auto" w:fill="FFFFFF"/>
               </w:rPr>
             </w:pPr>
             <w:r>
               <w:rPr>
                 <w:rFonts w:ascii="Arial" w:hAnsi="Arial" w:cs="Arial"/>
-                <w:szCs w:val="24"/>
+                <w:sz w:val="18"/>
+                <w:szCs w:val="18"/>
                 <w:shd w:val="clear" w:color="auto" w:fill="FFFFFF"/>
               </w:rPr>
               <w:t>Latest Hash</w:t>
@@ -4395,17 +4506,37 @@
               <w:jc w:val="center"/>
               <w:rPr>
                 <w:rFonts w:ascii="Arial" w:hAnsi="Arial" w:cs="Arial"/>
-                <w:szCs w:val="24"/>
+                <w:sz w:val="18"/>
+                <w:szCs w:val="18"/>
                 <w:shd w:val="clear" w:color="auto" w:fill="FFFFFF"/>
               </w:rPr>
             </w:pPr>
             <w:r>
               <w:rPr>
                 <w:rFonts w:ascii="Arial" w:hAnsi="Arial" w:cs="Arial"/>
-                <w:szCs w:val="24"/>
+                <w:sz w:val="18"/>
+                <w:szCs w:val="18"/>
                 <w:shd w:val="clear" w:color="auto" w:fill="FFFFFF"/>
               </w:rPr>
-              <w:t>Hash of all the files, done to see if tey have changed since last backup</w:t>
+              <w:t>Hash of all the files, done to see if t</w:t>
+            </w:r>
+            <w:r>
+              <w:rPr>
+                <w:rFonts w:ascii="Arial" w:hAnsi="Arial" w:cs="Arial"/>
+                <w:sz w:val="18"/>
+                <w:szCs w:val="18"/>
+                <w:shd w:val="clear" w:color="auto" w:fill="FFFFFF"/>
+              </w:rPr>
+              <w:t>h</w:t>
+            </w:r>
+            <w:r>
+              <w:rPr>
+                <w:rFonts w:ascii="Arial" w:hAnsi="Arial" w:cs="Arial"/>
+                <w:sz w:val="18"/>
+                <w:szCs w:val="18"/>
+                <w:shd w:val="clear" w:color="auto" w:fill="FFFFFF"/>
+              </w:rPr>
+              <w:t>ey have changed since last backup</w:t>
             </w:r>
           </w:p>
         </w:tc>
@@ -4422,17 +4553,28 @@
               <w:jc w:val="center"/>
               <w:rPr>
                 <w:rFonts w:ascii="Arial" w:hAnsi="Arial" w:cs="Arial"/>
-                <w:szCs w:val="24"/>
+                <w:sz w:val="18"/>
+                <w:szCs w:val="18"/>
                 <w:shd w:val="clear" w:color="auto" w:fill="FFFFFF"/>
               </w:rPr>
             </w:pPr>
             <w:r>
               <w:rPr>
                 <w:rFonts w:ascii="Arial" w:hAnsi="Arial" w:cs="Arial"/>
-                <w:szCs w:val="24"/>
+                <w:sz w:val="18"/>
+                <w:szCs w:val="18"/>
                 <w:shd w:val="clear" w:color="auto" w:fill="FFFFFF"/>
               </w:rPr>
               <w:t>Text</w:t>
+            </w:r>
+            <w:r>
+              <w:rPr>
+                <w:rFonts w:ascii="Arial" w:hAnsi="Arial" w:cs="Arial"/>
+                <w:sz w:val="18"/>
+                <w:szCs w:val="18"/>
+                <w:shd w:val="clear" w:color="auto" w:fill="FFFFFF"/>
+              </w:rPr>
+              <w:t xml:space="preserve"> (hash)</w:t>
             </w:r>
           </w:p>
         </w:tc>
@@ -4449,40 +4591,24 @@
               <w:jc w:val="center"/>
               <w:rPr>
                 <w:rFonts w:ascii="Arial" w:hAnsi="Arial" w:cs="Arial"/>
-                <w:szCs w:val="24"/>
+                <w:sz w:val="18"/>
+                <w:szCs w:val="18"/>
                 <w:shd w:val="clear" w:color="auto" w:fill="FFFFFF"/>
               </w:rPr>
             </w:pPr>
             <w:r>
               <w:rPr>
                 <w:rFonts w:ascii="Arial" w:hAnsi="Arial" w:cs="Arial"/>
-                <w:szCs w:val="24"/>
+                <w:sz w:val="18"/>
+                <w:szCs w:val="18"/>
                 <w:shd w:val="clear" w:color="auto" w:fill="FFFFFF"/>
               </w:rPr>
               <w:t>Computer Generated. Must be a valid hash!</w:t>
             </w:r>
-            <w:bookmarkStart w:id="13" w:name="_GoBack"/>
-            <w:bookmarkEnd w:id="13"/>
           </w:p>
         </w:tc>
       </w:tr>
     </w:tbl>
-    <w:p>
-      <w:pPr>
-        <w:autoSpaceDE w:val="0"/>
-        <w:autoSpaceDN w:val="0"/>
-        <w:adjustRightInd w:val="0"/>
-        <w:spacing w:after="0" w:line="240" w:lineRule="auto"/>
-        <w:rPr>
-          <w:rFonts w:ascii="Arial" w:hAnsi="Arial" w:cs="Arial"/>
-          <w:b/>
-          <w:color w:val="FF0000"/>
-          <w:sz w:val="24"/>
-          <w:szCs w:val="24"/>
-          <w:shd w:val="clear" w:color="auto" w:fill="FFFFFF"/>
-        </w:rPr>
-      </w:pPr>
-    </w:p>
     <w:p>
       <w:pPr>
         <w:pStyle w:val="Heading2"/>
@@ -4491,14 +4617,16 @@
           <w:numId w:val="12"/>
         </w:numPr>
       </w:pPr>
-      <w:bookmarkStart w:id="14" w:name="_Toc368343404"/>
+      <w:bookmarkStart w:id="13" w:name="_Toc368343404"/>
+      <w:bookmarkStart w:id="14" w:name="_GoBack"/>
+      <w:bookmarkEnd w:id="14"/>
       <w:r>
         <w:t>Entit</w:t>
       </w:r>
       <w:r>
         <w:t>y Relationship Model</w:t>
       </w:r>
-      <w:bookmarkEnd w:id="14"/>
+      <w:bookmarkEnd w:id="13"/>
     </w:p>
     <w:p>
       <w:pPr>
@@ -4799,662 +4927,236 @@
       </w:r>
       <w:bookmarkEnd w:id="17"/>
     </w:p>
-    <w:p/>
-    <w:tbl>
-      <w:tblPr>
-        <w:tblStyle w:val="TableGrid"/>
-        <w:tblW w:w="0" w:type="auto"/>
-        <w:tblLook w:val="04A0" w:firstRow="1" w:lastRow="0" w:firstColumn="1" w:lastColumn="0" w:noHBand="0" w:noVBand="1"/>
-      </w:tblPr>
-      <w:tblGrid>
-        <w:gridCol w:w="1526"/>
-        <w:gridCol w:w="7055"/>
-      </w:tblGrid>
-      <w:tr>
-        <w:trPr>
-          <w:trHeight w:val="499"/>
-        </w:trPr>
-        <w:tc>
-          <w:tcPr>
-            <w:tcW w:w="1526" w:type="dxa"/>
-            <w:vAlign w:val="center"/>
-          </w:tcPr>
-          <w:p>
-            <w:pPr>
-              <w:autoSpaceDE w:val="0"/>
-              <w:autoSpaceDN w:val="0"/>
-              <w:adjustRightInd w:val="0"/>
-              <w:spacing w:after="0" w:line="240" w:lineRule="auto"/>
-              <w:jc w:val="center"/>
-              <w:rPr>
-                <w:rFonts w:ascii="HelveticaNeueLT-Light" w:hAnsi="HelveticaNeueLT-Light" w:cs="HelveticaNeueLT-Light"/>
-                <w:b/>
-                <w:sz w:val="25"/>
-                <w:szCs w:val="19"/>
-              </w:rPr>
-            </w:pPr>
-            <w:r>
-              <w:rPr>
-                <w:rFonts w:ascii="HelveticaNeueLT-Light" w:hAnsi="HelveticaNeueLT-Light" w:cs="HelveticaNeueLT-Light"/>
-                <w:b/>
-                <w:sz w:val="25"/>
-                <w:szCs w:val="19"/>
-              </w:rPr>
-              <w:t>1</w:t>
-            </w:r>
-          </w:p>
-        </w:tc>
-        <w:tc>
-          <w:tcPr>
-            <w:tcW w:w="7055" w:type="dxa"/>
-            <w:vAlign w:val="center"/>
-          </w:tcPr>
-          <w:p>
-            <w:pPr>
-              <w:autoSpaceDE w:val="0"/>
-              <w:autoSpaceDN w:val="0"/>
-              <w:adjustRightInd w:val="0"/>
-              <w:spacing w:after="0" w:line="240" w:lineRule="auto"/>
-              <w:jc w:val="center"/>
-              <w:rPr>
-                <w:rFonts w:ascii="HelveticaNeueLT-Light" w:hAnsi="HelveticaNeueLT-Light" w:cs="HelveticaNeueLT-Light"/>
-                <w:sz w:val="19"/>
-                <w:szCs w:val="19"/>
-              </w:rPr>
-            </w:pPr>
-            <w:r>
-              <w:rPr>
-                <w:rFonts w:ascii="HelveticaNeueLT-Light" w:hAnsi="HelveticaNeueLT-Light" w:cs="HelveticaNeueLT-Light"/>
-                <w:sz w:val="19"/>
-                <w:szCs w:val="19"/>
-              </w:rPr>
-              <w:t>Allow users to see what drives are connected</w:t>
-            </w:r>
-          </w:p>
-        </w:tc>
-      </w:tr>
-      <w:tr>
-        <w:trPr>
-          <w:trHeight w:val="499"/>
-        </w:trPr>
-        <w:tc>
-          <w:tcPr>
-            <w:tcW w:w="1526" w:type="dxa"/>
-            <w:vAlign w:val="center"/>
-          </w:tcPr>
-          <w:p>
-            <w:pPr>
-              <w:autoSpaceDE w:val="0"/>
-              <w:autoSpaceDN w:val="0"/>
-              <w:adjustRightInd w:val="0"/>
-              <w:spacing w:after="0" w:line="240" w:lineRule="auto"/>
-              <w:jc w:val="center"/>
-              <w:rPr>
-                <w:rFonts w:ascii="HelveticaNeueLT-Light" w:hAnsi="HelveticaNeueLT-Light" w:cs="HelveticaNeueLT-Light"/>
-                <w:b/>
-                <w:sz w:val="25"/>
-                <w:szCs w:val="19"/>
-              </w:rPr>
-            </w:pPr>
-            <w:r>
-              <w:rPr>
-                <w:rFonts w:ascii="HelveticaNeueLT-Light" w:hAnsi="HelveticaNeueLT-Light" w:cs="HelveticaNeueLT-Light"/>
-                <w:b/>
-                <w:sz w:val="25"/>
-                <w:szCs w:val="19"/>
-              </w:rPr>
-              <w:t>2</w:t>
-            </w:r>
-          </w:p>
-        </w:tc>
-        <w:tc>
-          <w:tcPr>
-            <w:tcW w:w="7055" w:type="dxa"/>
-            <w:vAlign w:val="center"/>
-          </w:tcPr>
-          <w:p>
-            <w:pPr>
-              <w:autoSpaceDE w:val="0"/>
-              <w:autoSpaceDN w:val="0"/>
-              <w:adjustRightInd w:val="0"/>
-              <w:spacing w:after="0" w:line="240" w:lineRule="auto"/>
-              <w:jc w:val="center"/>
-              <w:rPr>
-                <w:rFonts w:ascii="HelveticaNeueLT-Light" w:hAnsi="HelveticaNeueLT-Light" w:cs="HelveticaNeueLT-Light"/>
-                <w:sz w:val="19"/>
-                <w:szCs w:val="19"/>
-              </w:rPr>
-            </w:pPr>
-            <w:r>
-              <w:rPr>
-                <w:rFonts w:ascii="HelveticaNeueLT-Light" w:hAnsi="HelveticaNeueLT-Light" w:cs="HelveticaNeueLT-Light"/>
-                <w:sz w:val="19"/>
-                <w:szCs w:val="19"/>
-              </w:rPr>
-              <w:t>Allow the user to add drives for backup</w:t>
-            </w:r>
-          </w:p>
-        </w:tc>
-      </w:tr>
-      <w:tr>
-        <w:trPr>
-          <w:trHeight w:val="488"/>
-        </w:trPr>
-        <w:tc>
-          <w:tcPr>
-            <w:tcW w:w="1526" w:type="dxa"/>
-            <w:vAlign w:val="center"/>
-          </w:tcPr>
-          <w:p>
-            <w:pPr>
-              <w:autoSpaceDE w:val="0"/>
-              <w:autoSpaceDN w:val="0"/>
-              <w:adjustRightInd w:val="0"/>
-              <w:spacing w:after="0" w:line="240" w:lineRule="auto"/>
-              <w:jc w:val="center"/>
-              <w:rPr>
-                <w:rFonts w:ascii="HelveticaNeueLT-Light" w:hAnsi="HelveticaNeueLT-Light" w:cs="HelveticaNeueLT-Light"/>
-                <w:b/>
-                <w:sz w:val="25"/>
-                <w:szCs w:val="19"/>
-              </w:rPr>
-            </w:pPr>
-            <w:r>
-              <w:rPr>
-                <w:rFonts w:ascii="HelveticaNeueLT-Light" w:hAnsi="HelveticaNeueLT-Light" w:cs="HelveticaNeueLT-Light"/>
-                <w:b/>
-                <w:sz w:val="25"/>
-                <w:szCs w:val="19"/>
-              </w:rPr>
-              <w:t>3</w:t>
-            </w:r>
-          </w:p>
-        </w:tc>
-        <w:tc>
-          <w:tcPr>
-            <w:tcW w:w="7055" w:type="dxa"/>
-            <w:vAlign w:val="center"/>
-          </w:tcPr>
-          <w:p>
-            <w:pPr>
-              <w:autoSpaceDE w:val="0"/>
-              <w:autoSpaceDN w:val="0"/>
-              <w:adjustRightInd w:val="0"/>
-              <w:spacing w:after="0" w:line="240" w:lineRule="auto"/>
-              <w:jc w:val="center"/>
-              <w:rPr>
-                <w:rFonts w:ascii="HelveticaNeueLT-Light" w:hAnsi="HelveticaNeueLT-Light" w:cs="HelveticaNeueLT-Light"/>
-                <w:sz w:val="19"/>
-                <w:szCs w:val="19"/>
-              </w:rPr>
-            </w:pPr>
-            <w:r>
-              <w:rPr>
-                <w:rFonts w:ascii="HelveticaNeueLT-Light" w:hAnsi="HelveticaNeueLT-Light" w:cs="HelveticaNeueLT-Light"/>
-                <w:sz w:val="19"/>
-                <w:szCs w:val="19"/>
-              </w:rPr>
-              <w:t>Allow the user to backup content from the drive to their computer</w:t>
-            </w:r>
-          </w:p>
-        </w:tc>
-      </w:tr>
-      <w:tr>
-        <w:trPr>
-          <w:trHeight w:val="499"/>
-        </w:trPr>
-        <w:tc>
-          <w:tcPr>
-            <w:tcW w:w="1526" w:type="dxa"/>
-            <w:vAlign w:val="center"/>
-          </w:tcPr>
-          <w:p>
-            <w:pPr>
-              <w:autoSpaceDE w:val="0"/>
-              <w:autoSpaceDN w:val="0"/>
-              <w:adjustRightInd w:val="0"/>
-              <w:spacing w:after="0" w:line="240" w:lineRule="auto"/>
-              <w:jc w:val="center"/>
-              <w:rPr>
-                <w:rFonts w:ascii="HelveticaNeueLT-Light" w:hAnsi="HelveticaNeueLT-Light" w:cs="HelveticaNeueLT-Light"/>
-                <w:b/>
-                <w:sz w:val="25"/>
-                <w:szCs w:val="19"/>
-              </w:rPr>
-            </w:pPr>
-            <w:r>
-              <w:rPr>
-                <w:rFonts w:ascii="HelveticaNeueLT-Light" w:hAnsi="HelveticaNeueLT-Light" w:cs="HelveticaNeueLT-Light"/>
-                <w:b/>
-                <w:sz w:val="25"/>
-                <w:szCs w:val="19"/>
-              </w:rPr>
-              <w:t>4</w:t>
-            </w:r>
-          </w:p>
-        </w:tc>
-        <w:tc>
-          <w:tcPr>
-            <w:tcW w:w="7055" w:type="dxa"/>
-            <w:vAlign w:val="center"/>
-          </w:tcPr>
-          <w:p>
-            <w:pPr>
-              <w:autoSpaceDE w:val="0"/>
-              <w:autoSpaceDN w:val="0"/>
-              <w:adjustRightInd w:val="0"/>
-              <w:spacing w:after="0" w:line="240" w:lineRule="auto"/>
-              <w:jc w:val="center"/>
-              <w:rPr>
-                <w:rFonts w:ascii="HelveticaNeueLT-Light" w:hAnsi="HelveticaNeueLT-Light" w:cs="HelveticaNeueLT-Light"/>
-                <w:sz w:val="19"/>
-                <w:szCs w:val="19"/>
-              </w:rPr>
-            </w:pPr>
-            <w:r>
-              <w:rPr>
-                <w:rFonts w:ascii="HelveticaNeueLT-Light" w:hAnsi="HelveticaNeueLT-Light" w:cs="HelveticaNeueLT-Light"/>
-                <w:sz w:val="19"/>
-                <w:szCs w:val="19"/>
-              </w:rPr>
-              <w:t>Allow users to manage backups on their computer</w:t>
-            </w:r>
-          </w:p>
-        </w:tc>
-      </w:tr>
-      <w:tr>
-        <w:trPr>
-          <w:trHeight w:val="499"/>
-        </w:trPr>
-        <w:tc>
-          <w:tcPr>
-            <w:tcW w:w="1526" w:type="dxa"/>
-            <w:vAlign w:val="center"/>
-          </w:tcPr>
-          <w:p>
-            <w:pPr>
-              <w:autoSpaceDE w:val="0"/>
-              <w:autoSpaceDN w:val="0"/>
-              <w:adjustRightInd w:val="0"/>
-              <w:spacing w:after="0" w:line="240" w:lineRule="auto"/>
-              <w:jc w:val="center"/>
-              <w:rPr>
-                <w:rFonts w:ascii="HelveticaNeueLT-Light" w:hAnsi="HelveticaNeueLT-Light" w:cs="HelveticaNeueLT-Light"/>
-                <w:b/>
-                <w:sz w:val="25"/>
-                <w:szCs w:val="19"/>
-              </w:rPr>
-            </w:pPr>
-            <w:r>
-              <w:rPr>
-                <w:rFonts w:ascii="HelveticaNeueLT-Light" w:hAnsi="HelveticaNeueLT-Light" w:cs="HelveticaNeueLT-Light"/>
-                <w:b/>
-                <w:sz w:val="25"/>
-                <w:szCs w:val="19"/>
-              </w:rPr>
-              <w:t>5</w:t>
-            </w:r>
-          </w:p>
-        </w:tc>
-        <w:tc>
-          <w:tcPr>
-            <w:tcW w:w="7055" w:type="dxa"/>
-            <w:vAlign w:val="center"/>
-          </w:tcPr>
-          <w:p>
-            <w:pPr>
-              <w:autoSpaceDE w:val="0"/>
-              <w:autoSpaceDN w:val="0"/>
-              <w:adjustRightInd w:val="0"/>
-              <w:spacing w:after="0" w:line="240" w:lineRule="auto"/>
-              <w:jc w:val="center"/>
-              <w:rPr>
-                <w:rFonts w:ascii="HelveticaNeueLT-Light" w:hAnsi="HelveticaNeueLT-Light" w:cs="HelveticaNeueLT-Light"/>
-                <w:sz w:val="19"/>
-                <w:szCs w:val="19"/>
-              </w:rPr>
-            </w:pPr>
-            <w:r>
-              <w:rPr>
-                <w:rFonts w:ascii="HelveticaNeueLT-Light" w:hAnsi="HelveticaNeueLT-Light" w:cs="HelveticaNeueLT-Light"/>
-                <w:sz w:val="19"/>
-                <w:szCs w:val="19"/>
-              </w:rPr>
-              <w:t>Allow users to restore backups onto another drive</w:t>
-            </w:r>
-          </w:p>
-        </w:tc>
-      </w:tr>
-      <w:tr>
-        <w:trPr>
-          <w:trHeight w:val="499"/>
-        </w:trPr>
-        <w:tc>
-          <w:tcPr>
-            <w:tcW w:w="1526" w:type="dxa"/>
-            <w:vAlign w:val="center"/>
-          </w:tcPr>
-          <w:p>
-            <w:pPr>
-              <w:autoSpaceDE w:val="0"/>
-              <w:autoSpaceDN w:val="0"/>
-              <w:adjustRightInd w:val="0"/>
-              <w:spacing w:after="0" w:line="240" w:lineRule="auto"/>
-              <w:jc w:val="center"/>
-              <w:rPr>
-                <w:rFonts w:ascii="HelveticaNeueLT-Light" w:hAnsi="HelveticaNeueLT-Light" w:cs="HelveticaNeueLT-Light"/>
-                <w:b/>
-                <w:sz w:val="25"/>
-                <w:szCs w:val="19"/>
-              </w:rPr>
-            </w:pPr>
-            <w:r>
-              <w:rPr>
-                <w:rFonts w:ascii="HelveticaNeueLT-Light" w:hAnsi="HelveticaNeueLT-Light" w:cs="HelveticaNeueLT-Light"/>
-                <w:b/>
-                <w:sz w:val="25"/>
-                <w:szCs w:val="19"/>
-              </w:rPr>
-              <w:t>6</w:t>
-            </w:r>
-          </w:p>
-        </w:tc>
-        <w:tc>
-          <w:tcPr>
-            <w:tcW w:w="7055" w:type="dxa"/>
-            <w:vAlign w:val="center"/>
-          </w:tcPr>
-          <w:p>
-            <w:pPr>
-              <w:autoSpaceDE w:val="0"/>
-              <w:autoSpaceDN w:val="0"/>
-              <w:adjustRightInd w:val="0"/>
-              <w:spacing w:after="0" w:line="240" w:lineRule="auto"/>
-              <w:jc w:val="center"/>
-              <w:rPr>
-                <w:rFonts w:ascii="HelveticaNeueLT-Light" w:hAnsi="HelveticaNeueLT-Light" w:cs="HelveticaNeueLT-Light"/>
-                <w:sz w:val="19"/>
-                <w:szCs w:val="19"/>
-              </w:rPr>
-            </w:pPr>
-            <w:r>
-              <w:rPr>
-                <w:rFonts w:ascii="HelveticaNeueLT-Light" w:hAnsi="HelveticaNeueLT-Light" w:cs="HelveticaNeueLT-Light"/>
-                <w:sz w:val="19"/>
-                <w:szCs w:val="19"/>
-              </w:rPr>
-              <w:t>Allow different users to have different backup rules on the same computer</w:t>
-            </w:r>
-          </w:p>
-        </w:tc>
-      </w:tr>
-      <w:tr>
-        <w:trPr>
-          <w:trHeight w:val="499"/>
-        </w:trPr>
-        <w:tc>
-          <w:tcPr>
-            <w:tcW w:w="1526" w:type="dxa"/>
-            <w:vAlign w:val="center"/>
-          </w:tcPr>
-          <w:p>
-            <w:pPr>
-              <w:autoSpaceDE w:val="0"/>
-              <w:autoSpaceDN w:val="0"/>
-              <w:adjustRightInd w:val="0"/>
-              <w:spacing w:after="0" w:line="240" w:lineRule="auto"/>
-              <w:jc w:val="center"/>
-              <w:rPr>
-                <w:rFonts w:ascii="HelveticaNeueLT-Light" w:hAnsi="HelveticaNeueLT-Light" w:cs="HelveticaNeueLT-Light"/>
-                <w:b/>
-                <w:sz w:val="25"/>
-                <w:szCs w:val="19"/>
-              </w:rPr>
-            </w:pPr>
-            <w:r>
-              <w:rPr>
-                <w:rFonts w:ascii="HelveticaNeueLT-Light" w:hAnsi="HelveticaNeueLT-Light" w:cs="HelveticaNeueLT-Light"/>
-                <w:b/>
-                <w:sz w:val="25"/>
-                <w:szCs w:val="19"/>
-              </w:rPr>
-              <w:t>7</w:t>
-            </w:r>
-          </w:p>
-        </w:tc>
-        <w:tc>
-          <w:tcPr>
-            <w:tcW w:w="7055" w:type="dxa"/>
-            <w:vAlign w:val="center"/>
-          </w:tcPr>
-          <w:p>
-            <w:pPr>
-              <w:autoSpaceDE w:val="0"/>
-              <w:autoSpaceDN w:val="0"/>
-              <w:adjustRightInd w:val="0"/>
-              <w:spacing w:after="0" w:line="240" w:lineRule="auto"/>
-              <w:jc w:val="center"/>
-              <w:rPr>
-                <w:rFonts w:ascii="HelveticaNeueLT-Light" w:hAnsi="HelveticaNeueLT-Light" w:cs="HelveticaNeueLT-Light"/>
-                <w:sz w:val="19"/>
-                <w:szCs w:val="19"/>
-              </w:rPr>
-            </w:pPr>
-            <w:r>
-              <w:rPr>
-                <w:rFonts w:ascii="HelveticaNeueLT-Light" w:hAnsi="HelveticaNeueLT-Light" w:cs="HelveticaNeueLT-Light"/>
-                <w:sz w:val="19"/>
-                <w:szCs w:val="19"/>
-              </w:rPr>
-              <w:t>Allow users to delete backup records</w:t>
-            </w:r>
-          </w:p>
-        </w:tc>
-      </w:tr>
-      <w:tr>
-        <w:trPr>
-          <w:trHeight w:val="499"/>
-        </w:trPr>
-        <w:tc>
-          <w:tcPr>
-            <w:tcW w:w="1526" w:type="dxa"/>
-            <w:vAlign w:val="center"/>
-          </w:tcPr>
-          <w:p>
-            <w:pPr>
-              <w:autoSpaceDE w:val="0"/>
-              <w:autoSpaceDN w:val="0"/>
-              <w:adjustRightInd w:val="0"/>
-              <w:spacing w:after="0" w:line="240" w:lineRule="auto"/>
-              <w:jc w:val="center"/>
-              <w:rPr>
-                <w:rFonts w:ascii="HelveticaNeueLT-Light" w:hAnsi="HelveticaNeueLT-Light" w:cs="HelveticaNeueLT-Light"/>
-                <w:b/>
-                <w:sz w:val="25"/>
-                <w:szCs w:val="19"/>
-              </w:rPr>
-            </w:pPr>
-            <w:r>
-              <w:rPr>
-                <w:rFonts w:ascii="HelveticaNeueLT-Light" w:hAnsi="HelveticaNeueLT-Light" w:cs="HelveticaNeueLT-Light"/>
-                <w:b/>
-                <w:sz w:val="25"/>
-                <w:szCs w:val="19"/>
-              </w:rPr>
-              <w:t>8</w:t>
-            </w:r>
-          </w:p>
-        </w:tc>
-        <w:tc>
-          <w:tcPr>
-            <w:tcW w:w="7055" w:type="dxa"/>
-            <w:vAlign w:val="center"/>
-          </w:tcPr>
-          <w:p>
-            <w:pPr>
-              <w:autoSpaceDE w:val="0"/>
-              <w:autoSpaceDN w:val="0"/>
-              <w:adjustRightInd w:val="0"/>
-              <w:spacing w:after="0" w:line="240" w:lineRule="auto"/>
-              <w:jc w:val="center"/>
-              <w:rPr>
-                <w:rFonts w:ascii="HelveticaNeueLT-Light" w:hAnsi="HelveticaNeueLT-Light" w:cs="HelveticaNeueLT-Light"/>
-                <w:sz w:val="19"/>
-                <w:szCs w:val="19"/>
-              </w:rPr>
-            </w:pPr>
-            <w:r>
-              <w:rPr>
-                <w:rFonts w:ascii="HelveticaNeueLT-Light" w:hAnsi="HelveticaNeueLT-Light" w:cs="HelveticaNeueLT-Light"/>
-                <w:sz w:val="19"/>
-                <w:szCs w:val="19"/>
-              </w:rPr>
-              <w:t>Use file compression to allow users to roll back through backups (compression needed to save file space)</w:t>
-            </w:r>
-          </w:p>
-        </w:tc>
-      </w:tr>
-      <w:tr>
-        <w:trPr>
-          <w:trHeight w:val="499"/>
-        </w:trPr>
-        <w:tc>
-          <w:tcPr>
-            <w:tcW w:w="1526" w:type="dxa"/>
-            <w:vAlign w:val="center"/>
-          </w:tcPr>
-          <w:p>
-            <w:pPr>
-              <w:autoSpaceDE w:val="0"/>
-              <w:autoSpaceDN w:val="0"/>
-              <w:adjustRightInd w:val="0"/>
-              <w:spacing w:after="0" w:line="240" w:lineRule="auto"/>
-              <w:jc w:val="center"/>
-              <w:rPr>
-                <w:rFonts w:ascii="HelveticaNeueLT-Light" w:hAnsi="HelveticaNeueLT-Light" w:cs="HelveticaNeueLT-Light"/>
-                <w:b/>
-                <w:sz w:val="25"/>
-                <w:szCs w:val="19"/>
-              </w:rPr>
-            </w:pPr>
-            <w:r>
-              <w:rPr>
-                <w:rFonts w:ascii="HelveticaNeueLT-Light" w:hAnsi="HelveticaNeueLT-Light" w:cs="HelveticaNeueLT-Light"/>
-                <w:b/>
-                <w:sz w:val="25"/>
-                <w:szCs w:val="19"/>
-              </w:rPr>
-              <w:t>9</w:t>
-            </w:r>
-          </w:p>
-        </w:tc>
-        <w:tc>
-          <w:tcPr>
-            <w:tcW w:w="7055" w:type="dxa"/>
-            <w:vAlign w:val="center"/>
-          </w:tcPr>
-          <w:p>
-            <w:pPr>
-              <w:autoSpaceDE w:val="0"/>
-              <w:autoSpaceDN w:val="0"/>
-              <w:adjustRightInd w:val="0"/>
-              <w:spacing w:after="0" w:line="240" w:lineRule="auto"/>
-              <w:jc w:val="center"/>
-              <w:rPr>
-                <w:rFonts w:ascii="HelveticaNeueLT-Light" w:hAnsi="HelveticaNeueLT-Light" w:cs="HelveticaNeueLT-Light"/>
-                <w:sz w:val="19"/>
-                <w:szCs w:val="19"/>
-              </w:rPr>
-            </w:pPr>
-            <w:r>
-              <w:rPr>
-                <w:rFonts w:ascii="HelveticaNeueLT-Light" w:hAnsi="HelveticaNeueLT-Light" w:cs="HelveticaNeueLT-Light"/>
-                <w:sz w:val="19"/>
-                <w:szCs w:val="19"/>
-              </w:rPr>
-              <w:t>Allow backups to run at the same time to different drives</w:t>
-            </w:r>
-          </w:p>
-        </w:tc>
-      </w:tr>
-      <w:tr>
-        <w:trPr>
-          <w:trHeight w:val="499"/>
-        </w:trPr>
-        <w:tc>
-          <w:tcPr>
-            <w:tcW w:w="1526" w:type="dxa"/>
-            <w:vAlign w:val="center"/>
-          </w:tcPr>
-          <w:p>
-            <w:pPr>
-              <w:autoSpaceDE w:val="0"/>
-              <w:autoSpaceDN w:val="0"/>
-              <w:adjustRightInd w:val="0"/>
-              <w:spacing w:after="0" w:line="240" w:lineRule="auto"/>
-              <w:jc w:val="center"/>
-              <w:rPr>
-                <w:rFonts w:ascii="HelveticaNeueLT-Light" w:hAnsi="HelveticaNeueLT-Light" w:cs="HelveticaNeueLT-Light"/>
-                <w:b/>
-                <w:sz w:val="25"/>
-                <w:szCs w:val="19"/>
-              </w:rPr>
-            </w:pPr>
-            <w:r>
-              <w:rPr>
-                <w:rFonts w:ascii="HelveticaNeueLT-Light" w:hAnsi="HelveticaNeueLT-Light" w:cs="HelveticaNeueLT-Light"/>
-                <w:b/>
-                <w:sz w:val="25"/>
-                <w:szCs w:val="19"/>
-              </w:rPr>
-              <w:t>10</w:t>
-            </w:r>
-          </w:p>
-        </w:tc>
-        <w:tc>
-          <w:tcPr>
-            <w:tcW w:w="7055" w:type="dxa"/>
-            <w:vAlign w:val="center"/>
-          </w:tcPr>
-          <w:p>
-            <w:pPr>
-              <w:autoSpaceDE w:val="0"/>
-              <w:autoSpaceDN w:val="0"/>
-              <w:adjustRightInd w:val="0"/>
-              <w:spacing w:after="0" w:line="240" w:lineRule="auto"/>
-              <w:jc w:val="center"/>
-              <w:rPr>
-                <w:rFonts w:ascii="HelveticaNeueLT-Light" w:hAnsi="HelveticaNeueLT-Light" w:cs="HelveticaNeueLT-Light"/>
-                <w:sz w:val="19"/>
-                <w:szCs w:val="19"/>
-              </w:rPr>
-            </w:pPr>
-            <w:r>
-              <w:rPr>
-                <w:rFonts w:ascii="HelveticaNeueLT-Light" w:hAnsi="HelveticaNeueLT-Light" w:cs="HelveticaNeueLT-Light"/>
-                <w:sz w:val="19"/>
-                <w:szCs w:val="19"/>
-              </w:rPr>
-              <w:t>Use MD5 Hash to calculate if drive has changed since last backup</w:t>
-            </w:r>
-          </w:p>
-        </w:tc>
-      </w:tr>
-    </w:tbl>
-    <w:p>
-      <w:pPr>
-        <w:autoSpaceDE w:val="0"/>
-        <w:autoSpaceDN w:val="0"/>
-        <w:adjustRightInd w:val="0"/>
-        <w:spacing w:after="0" w:line="240" w:lineRule="auto"/>
-        <w:rPr>
-          <w:rFonts w:ascii="HelveticaNeueLT-Light" w:hAnsi="HelveticaNeueLT-Light" w:cs="HelveticaNeueLT-Light"/>
-          <w:b/>
-          <w:color w:val="FF0000"/>
-          <w:sz w:val="19"/>
-          <w:szCs w:val="19"/>
-        </w:rPr>
-      </w:pPr>
+    <w:p>
+      <w:pPr>
+        <w:pStyle w:val="ListParagraph"/>
+        <w:numPr>
+          <w:ilvl w:val="0"/>
+          <w:numId w:val="18"/>
+        </w:numPr>
+      </w:pPr>
+      <w:r>
+        <w:t>Allow users to see what drives are connected</w:t>
+      </w:r>
+    </w:p>
+    <w:p>
+      <w:pPr>
+        <w:pStyle w:val="ListParagraph"/>
+        <w:numPr>
+          <w:ilvl w:val="0"/>
+          <w:numId w:val="18"/>
+        </w:numPr>
+      </w:pPr>
+      <w:r>
+        <w:t>Allow users to add drives for backup</w:t>
+      </w:r>
+    </w:p>
+    <w:p>
+      <w:pPr>
+        <w:pStyle w:val="ListParagraph"/>
+        <w:numPr>
+          <w:ilvl w:val="0"/>
+          <w:numId w:val="18"/>
+        </w:numPr>
+      </w:pPr>
+      <w:r>
+        <w:t>Allow the user to backup content from the drive to their computer</w:t>
+      </w:r>
+    </w:p>
+    <w:p>
+      <w:pPr>
+        <w:pStyle w:val="ListParagraph"/>
+        <w:numPr>
+          <w:ilvl w:val="0"/>
+          <w:numId w:val="18"/>
+        </w:numPr>
+      </w:pPr>
+      <w:r>
+        <w:t>User can see per-file and overall progress of backup process.</w:t>
+      </w:r>
+    </w:p>
+    <w:p>
+      <w:pPr>
+        <w:pStyle w:val="ListParagraph"/>
+        <w:numPr>
+          <w:ilvl w:val="0"/>
+          <w:numId w:val="18"/>
+        </w:numPr>
+      </w:pPr>
+      <w:r>
+        <w:t>Allow users to manage backups on their computer</w:t>
+      </w:r>
+    </w:p>
+    <w:p>
+      <w:pPr>
+        <w:pStyle w:val="ListParagraph"/>
+        <w:numPr>
+          <w:ilvl w:val="0"/>
+          <w:numId w:val="18"/>
+        </w:numPr>
+      </w:pPr>
+      <w:r>
+        <w:t>Allow users to restore backups onto another drive</w:t>
+      </w:r>
+    </w:p>
+    <w:p>
+      <w:pPr>
+        <w:pStyle w:val="ListParagraph"/>
+        <w:numPr>
+          <w:ilvl w:val="0"/>
+          <w:numId w:val="18"/>
+        </w:numPr>
+      </w:pPr>
+      <w:r>
+        <w:t>Allow different users to have different backup rules on the same computer, for the same drive</w:t>
+      </w:r>
+    </w:p>
+    <w:p>
+      <w:pPr>
+        <w:pStyle w:val="ListParagraph"/>
+        <w:numPr>
+          <w:ilvl w:val="0"/>
+          <w:numId w:val="18"/>
+        </w:numPr>
+      </w:pPr>
+      <w:r>
+        <w:t>Allow users to delete backup records</w:t>
+      </w:r>
+    </w:p>
+    <w:p>
+      <w:pPr>
+        <w:pStyle w:val="ListParagraph"/>
+        <w:numPr>
+          <w:ilvl w:val="0"/>
+          <w:numId w:val="18"/>
+        </w:numPr>
+      </w:pPr>
+      <w:r>
+        <w:t>Use file compression to allow users to roll back through backups (compression needed to save file space)</w:t>
+      </w:r>
+    </w:p>
+    <w:p>
+      <w:pPr>
+        <w:pStyle w:val="ListParagraph"/>
+        <w:numPr>
+          <w:ilvl w:val="0"/>
+          <w:numId w:val="18"/>
+        </w:numPr>
+      </w:pPr>
+      <w:r>
+        <w:t>Allow backups to run at the same time to different drives.</w:t>
+      </w:r>
+    </w:p>
+    <w:p>
+      <w:pPr>
+        <w:pStyle w:val="ListParagraph"/>
+        <w:numPr>
+          <w:ilvl w:val="0"/>
+          <w:numId w:val="18"/>
+        </w:numPr>
+      </w:pPr>
+      <w:r>
+        <w:t>Use (some kind of) hash to calculate of drive has changed since last backup</w:t>
+      </w:r>
+    </w:p>
+    <w:p>
+      <w:pPr>
+        <w:pStyle w:val="ListParagraph"/>
+        <w:numPr>
+          <w:ilvl w:val="0"/>
+          <w:numId w:val="18"/>
+        </w:numPr>
+      </w:pPr>
+      <w:r>
+        <w:t xml:space="preserve">The system should be </w:t>
+      </w:r>
+      <w:r>
+        <w:t>self-documenting</w:t>
+      </w:r>
+      <w:r>
+        <w:t xml:space="preserve">. It should be </w:t>
+      </w:r>
+      <w:r>
+        <w:t>self-explanatory</w:t>
+      </w:r>
+      <w:r>
+        <w:t xml:space="preserve"> and need little in the way of extra documentation.</w:t>
+      </w:r>
+    </w:p>
+    <w:p>
+      <w:pPr>
+        <w:pStyle w:val="ListParagraph"/>
+        <w:numPr>
+          <w:ilvl w:val="0"/>
+          <w:numId w:val="18"/>
+        </w:numPr>
+      </w:pPr>
+      <w:r>
+        <w:t>The system must be able to run on windows 7, 8.1, and XP (both 32 and 64-bit versions)</w:t>
+      </w:r>
+    </w:p>
+    <w:p>
+      <w:pPr>
+        <w:pStyle w:val="ListParagraph"/>
+        <w:numPr>
+          <w:ilvl w:val="0"/>
+          <w:numId w:val="18"/>
+        </w:numPr>
+      </w:pPr>
+      <w:r>
+        <w:t>The user must be able to change its theme to match the users OS (</w:t>
+      </w:r>
+      <w:r>
+        <w:t>in case</w:t>
+      </w:r>
+      <w:r>
+        <w:t xml:space="preserve"> the dark theme isn’t liked)</w:t>
+      </w:r>
+    </w:p>
+    <w:p>
+      <w:pPr>
+        <w:pStyle w:val="ListParagraph"/>
+        <w:numPr>
+          <w:ilvl w:val="0"/>
+          <w:numId w:val="18"/>
+        </w:numPr>
+      </w:pPr>
+      <w:r>
+        <w:t xml:space="preserve">In order to be resource light, the system must use no more than </w:t>
+      </w:r>
+      <w:r>
+        <w:t>15</w:t>
+      </w:r>
+      <w:r>
+        <w:t>kb of system memory and 1% CPU when completely idle (in tray).</w:t>
+      </w:r>
+    </w:p>
+    <w:p>
+      <w:pPr>
+        <w:pStyle w:val="ListParagraph"/>
+        <w:numPr>
+          <w:ilvl w:val="0"/>
+          <w:numId w:val="18"/>
+        </w:numPr>
+      </w:pPr>
+      <w:r>
+        <w:t>The system must use no more than 5%</w:t>
+      </w:r>
+      <w:r>
+        <w:t xml:space="preserve"> CPU and 30kb system memory when GUI in use (adding backups etc)</w:t>
+      </w:r>
+    </w:p>
+    <w:p>
+      <w:pPr>
+        <w:pStyle w:val="ListParagraph"/>
+        <w:numPr>
+          <w:ilvl w:val="0"/>
+          <w:numId w:val="18"/>
+        </w:numPr>
+      </w:pPr>
+      <w:r>
+        <w:t>System must be protected so that no more than 1 backup is stored on the system per drive.</w:t>
+      </w:r>
     </w:p>
     <w:p>
       <w:pPr>
@@ -5853,38 +5555,6 @@
       <w:r>
         <w:t xml:space="preserve">Technical. For example: the system must run on a Windows 7 computer with 2 Mb RAM and an Intel Core Duo processor. </w:t>
       </w:r>
-    </w:p>
-    <w:p>
-      <w:pPr>
-        <w:pStyle w:val="ListParagraph"/>
-      </w:pPr>
-    </w:p>
-    <w:p>
-      <w:pPr>
-        <w:jc w:val="center"/>
-        <w:rPr>
-          <w:u w:val="single"/>
-        </w:rPr>
-      </w:pPr>
-      <w:r>
-        <w:rPr>
-          <w:u w:val="single"/>
-        </w:rPr>
-        <w:br/>
-      </w:r>
-    </w:p>
-    <w:p>
-      <w:pPr>
-        <w:autoSpaceDE w:val="0"/>
-        <w:autoSpaceDN w:val="0"/>
-        <w:adjustRightInd w:val="0"/>
-        <w:spacing w:after="0" w:line="240" w:lineRule="auto"/>
-        <w:rPr>
-          <w:rFonts w:ascii="HelveticaNeueLT-Light" w:hAnsi="HelveticaNeueLT-Light" w:cs="HelveticaNeueLT-Light"/>
-          <w:sz w:val="19"/>
-          <w:szCs w:val="19"/>
-        </w:rPr>
-      </w:pPr>
     </w:p>
     <w:p>
       <w:pPr>
@@ -8257,6 +7927,92 @@
     </w:lvl>
   </w:abstractNum>
   <w:abstractNum w:abstractNumId="13">
+    <w:nsid w:val="62EF3409"/>
+    <w:multiLevelType w:val="hybridMultilevel"/>
+    <w:tmpl w:val="DB14501A"/>
+    <w:lvl w:ilvl="0" w:tplc="08090011">
+      <w:start w:val="1"/>
+      <w:numFmt w:val="decimal"/>
+      <w:lvlText w:val="%1)"/>
+      <w:lvlJc w:val="left"/>
+      <w:pPr>
+        <w:ind w:left="720" w:hanging="360"/>
+      </w:pPr>
+    </w:lvl>
+    <w:lvl w:ilvl="1" w:tplc="08090019" w:tentative="1">
+      <w:start w:val="1"/>
+      <w:numFmt w:val="lowerLetter"/>
+      <w:lvlText w:val="%2."/>
+      <w:lvlJc w:val="left"/>
+      <w:pPr>
+        <w:ind w:left="1440" w:hanging="360"/>
+      </w:pPr>
+    </w:lvl>
+    <w:lvl w:ilvl="2" w:tplc="0809001B" w:tentative="1">
+      <w:start w:val="1"/>
+      <w:numFmt w:val="lowerRoman"/>
+      <w:lvlText w:val="%3."/>
+      <w:lvlJc w:val="right"/>
+      <w:pPr>
+        <w:ind w:left="2160" w:hanging="180"/>
+      </w:pPr>
+    </w:lvl>
+    <w:lvl w:ilvl="3" w:tplc="0809000F" w:tentative="1">
+      <w:start w:val="1"/>
+      <w:numFmt w:val="decimal"/>
+      <w:lvlText w:val="%4."/>
+      <w:lvlJc w:val="left"/>
+      <w:pPr>
+        <w:ind w:left="2880" w:hanging="360"/>
+      </w:pPr>
+    </w:lvl>
+    <w:lvl w:ilvl="4" w:tplc="08090019" w:tentative="1">
+      <w:start w:val="1"/>
+      <w:numFmt w:val="lowerLetter"/>
+      <w:lvlText w:val="%5."/>
+      <w:lvlJc w:val="left"/>
+      <w:pPr>
+        <w:ind w:left="3600" w:hanging="360"/>
+      </w:pPr>
+    </w:lvl>
+    <w:lvl w:ilvl="5" w:tplc="0809001B" w:tentative="1">
+      <w:start w:val="1"/>
+      <w:numFmt w:val="lowerRoman"/>
+      <w:lvlText w:val="%6."/>
+      <w:lvlJc w:val="right"/>
+      <w:pPr>
+        <w:ind w:left="4320" w:hanging="180"/>
+      </w:pPr>
+    </w:lvl>
+    <w:lvl w:ilvl="6" w:tplc="0809000F" w:tentative="1">
+      <w:start w:val="1"/>
+      <w:numFmt w:val="decimal"/>
+      <w:lvlText w:val="%7."/>
+      <w:lvlJc w:val="left"/>
+      <w:pPr>
+        <w:ind w:left="5040" w:hanging="360"/>
+      </w:pPr>
+    </w:lvl>
+    <w:lvl w:ilvl="7" w:tplc="08090019" w:tentative="1">
+      <w:start w:val="1"/>
+      <w:numFmt w:val="lowerLetter"/>
+      <w:lvlText w:val="%8."/>
+      <w:lvlJc w:val="left"/>
+      <w:pPr>
+        <w:ind w:left="5760" w:hanging="360"/>
+      </w:pPr>
+    </w:lvl>
+    <w:lvl w:ilvl="8" w:tplc="0809001B" w:tentative="1">
+      <w:start w:val="1"/>
+      <w:numFmt w:val="lowerRoman"/>
+      <w:lvlText w:val="%9."/>
+      <w:lvlJc w:val="right"/>
+      <w:pPr>
+        <w:ind w:left="6480" w:hanging="180"/>
+      </w:pPr>
+    </w:lvl>
+  </w:abstractNum>
+  <w:abstractNum w:abstractNumId="14">
     <w:nsid w:val="693D13EF"/>
     <w:multiLevelType w:val="hybridMultilevel"/>
     <w:tmpl w:val="DE4A6E32"/>
@@ -8368,7 +8124,7 @@
       </w:rPr>
     </w:lvl>
   </w:abstractNum>
-  <w:abstractNum w:abstractNumId="14">
+  <w:abstractNum w:abstractNumId="15">
     <w:nsid w:val="7AFD0C9A"/>
     <w:multiLevelType w:val="multilevel"/>
     <w:tmpl w:val="0809001F"/>
@@ -8454,7 +8210,7 @@
       </w:pPr>
     </w:lvl>
   </w:abstractNum>
-  <w:abstractNum w:abstractNumId="15">
+  <w:abstractNum w:abstractNumId="16">
     <w:nsid w:val="7C2B5CD4"/>
     <w:multiLevelType w:val="multilevel"/>
     <w:tmpl w:val="0809001F"/>
@@ -8540,7 +8296,7 @@
       </w:pPr>
     </w:lvl>
   </w:abstractNum>
-  <w:abstractNum w:abstractNumId="16">
+  <w:abstractNum w:abstractNumId="17">
     <w:nsid w:val="7E9165CB"/>
     <w:multiLevelType w:val="hybridMultilevel"/>
     <w:tmpl w:val="DAFA5416"/>
@@ -8627,16 +8383,16 @@
     </w:lvl>
   </w:abstractNum>
   <w:num w:numId="1">
-    <w:abstractNumId w:val="16"/>
+    <w:abstractNumId w:val="17"/>
   </w:num>
   <w:num w:numId="2">
     <w:abstractNumId w:val="1"/>
   </w:num>
   <w:num w:numId="3">
-    <w:abstractNumId w:val="15"/>
+    <w:abstractNumId w:val="16"/>
   </w:num>
   <w:num w:numId="4">
-    <w:abstractNumId w:val="14"/>
+    <w:abstractNumId w:val="15"/>
   </w:num>
   <w:num w:numId="5">
     <w:abstractNumId w:val="12"/>
@@ -8654,7 +8410,7 @@
     <w:abstractNumId w:val="5"/>
   </w:num>
   <w:num w:numId="10">
-    <w:abstractNumId w:val="13"/>
+    <w:abstractNumId w:val="14"/>
   </w:num>
   <w:num w:numId="11">
     <w:abstractNumId w:val="8"/>
@@ -8676,6 +8432,9 @@
   </w:num>
   <w:num w:numId="17">
     <w:abstractNumId w:val="0"/>
+  </w:num>
+  <w:num w:numId="18">
+    <w:abstractNumId w:val="13"/>
   </w:num>
 </w:numbering>
 </file>

</xml_diff>

<commit_message>
Added more detail to Observation, removed red text from most sections, and re-wrote the Justification of Chosen Solution section
</commit_message>
<xml_diff>
--- a/Paper Work/Analysis.docx
+++ b/Paper Work/Analysis.docx
@@ -6,8 +6,6 @@
       <w:pPr>
         <w:pStyle w:val="TOCHeading"/>
       </w:pPr>
-      <w:bookmarkStart w:id="0" w:name="_GoBack"/>
-      <w:bookmarkEnd w:id="0"/>
       <w:r>
         <w:softHyphen/>
       </w:r>
@@ -1663,12 +1661,12 @@
       <w:pPr>
         <w:pStyle w:val="Heading1"/>
       </w:pPr>
-      <w:bookmarkStart w:id="1" w:name="_Toc368343391"/>
+      <w:bookmarkStart w:id="0" w:name="_Toc368343391"/>
       <w:r>
         <w:lastRenderedPageBreak/>
         <w:t>Analysis Section</w:t>
       </w:r>
-      <w:bookmarkEnd w:id="1"/>
+      <w:bookmarkEnd w:id="0"/>
     </w:p>
     <w:p>
       <w:pPr>
@@ -1678,7 +1676,7 @@
           <w:numId w:val="12"/>
         </w:numPr>
       </w:pPr>
-      <w:bookmarkStart w:id="2" w:name="_Toc368343392"/>
+      <w:bookmarkStart w:id="1" w:name="_Toc368343392"/>
       <w:r>
         <w:t>F</w:t>
       </w:r>
@@ -1709,7 +1707,7 @@
       <w:r>
         <w:t>)</w:t>
       </w:r>
-      <w:bookmarkEnd w:id="2"/>
+      <w:bookmarkEnd w:id="1"/>
     </w:p>
     <w:p>
       <w:r>
@@ -1983,27 +1981,27 @@
           <w:numId w:val="12"/>
         </w:numPr>
       </w:pPr>
-      <w:bookmarkStart w:id="3" w:name="_Toc368343393"/>
+      <w:bookmarkStart w:id="2" w:name="_Toc368343393"/>
       <w:r>
         <w:t>Formal Investigation</w:t>
       </w:r>
+      <w:bookmarkEnd w:id="2"/>
+    </w:p>
+    <w:p>
+      <w:pPr>
+        <w:pStyle w:val="Heading3"/>
+        <w:rPr>
+          <w:b/>
+        </w:rPr>
+      </w:pPr>
+      <w:bookmarkStart w:id="3" w:name="_Toc368343394"/>
+      <w:r>
+        <w:rPr>
+          <w:b/>
+        </w:rPr>
+        <w:t>Interview</w:t>
+      </w:r>
       <w:bookmarkEnd w:id="3"/>
-    </w:p>
-    <w:p>
-      <w:pPr>
-        <w:pStyle w:val="Heading3"/>
-        <w:rPr>
-          <w:b/>
-        </w:rPr>
-      </w:pPr>
-      <w:bookmarkStart w:id="4" w:name="_Toc368343394"/>
-      <w:r>
-        <w:rPr>
-          <w:b/>
-        </w:rPr>
-        <w:t>Interview</w:t>
-      </w:r>
-      <w:bookmarkEnd w:id="4"/>
     </w:p>
     <w:p>
       <w:pPr>
@@ -2797,14 +2795,14 @@
           <w:b/>
         </w:rPr>
       </w:pPr>
-      <w:bookmarkStart w:id="5" w:name="_Toc368343395"/>
+      <w:bookmarkStart w:id="4" w:name="_Toc368343395"/>
       <w:r>
         <w:rPr>
           <w:b/>
         </w:rPr>
         <w:t>OBSERVATION RECORD</w:t>
       </w:r>
-      <w:bookmarkEnd w:id="5"/>
+      <w:bookmarkEnd w:id="4"/>
     </w:p>
     <w:p>
       <w:pPr>
@@ -2826,7 +2824,17 @@
           <w:szCs w:val="24"/>
           <w:lang w:eastAsia="en-GB"/>
         </w:rPr>
-        <w:t xml:space="preserve">There is no current system in place, therefore there are no observations that need to be made. </w:t>
+        <w:t>There is no current system in place, therefore there are no observations that need to be made.</w:t>
+      </w:r>
+      <w:r>
+        <w:rPr>
+          <w:rFonts w:ascii="Arial" w:hAnsi="Arial" w:cs="Arial"/>
+          <w:color w:val="000000"/>
+          <w:sz w:val="18"/>
+          <w:szCs w:val="24"/>
+          <w:lang w:eastAsia="en-GB"/>
+        </w:rPr>
+        <w:t xml:space="preserve"> There are also no alternative software packages like this on the market, which makes comparison much harder.</w:t>
       </w:r>
     </w:p>
     <w:p>
@@ -2836,14 +2844,14 @@
           <w:b/>
         </w:rPr>
       </w:pPr>
-      <w:bookmarkStart w:id="6" w:name="_Toc368343396"/>
+      <w:bookmarkStart w:id="5" w:name="_Toc368343396"/>
       <w:r>
         <w:rPr>
           <w:b/>
         </w:rPr>
         <w:t>DOCUMENT ANALYSIS</w:t>
       </w:r>
-      <w:bookmarkEnd w:id="6"/>
+      <w:bookmarkEnd w:id="5"/>
     </w:p>
     <w:p>
       <w:pPr>
@@ -2863,7 +2871,31 @@
           <w:sz w:val="18"/>
           <w:szCs w:val="19"/>
         </w:rPr>
-        <w:t>There are no documents from any past system that needs to be analysed.</w:t>
+        <w:t xml:space="preserve">There are no documents from any past system that needs to be </w:t>
+      </w:r>
+      <w:r>
+        <w:rPr>
+          <w:rFonts w:asciiTheme="minorHAnsi" w:hAnsiTheme="minorHAnsi" w:cs="HelveticaNeueLT-Light"/>
+          <w:sz w:val="18"/>
+          <w:szCs w:val="19"/>
+        </w:rPr>
+        <w:t>analyzed</w:t>
+      </w:r>
+      <w:r>
+        <w:rPr>
+          <w:rFonts w:asciiTheme="minorHAnsi" w:hAnsiTheme="minorHAnsi" w:cs="HelveticaNeueLT-Light"/>
+          <w:sz w:val="18"/>
+          <w:szCs w:val="19"/>
+        </w:rPr>
+        <w:t>.</w:t>
+      </w:r>
+      <w:r>
+        <w:rPr>
+          <w:rFonts w:asciiTheme="minorHAnsi" w:hAnsiTheme="minorHAnsi" w:cs="HelveticaNeueLT-Light"/>
+          <w:sz w:val="18"/>
+          <w:szCs w:val="19"/>
+        </w:rPr>
+        <w:t xml:space="preserve"> All I have to go on is what the client wants from the system at the moment. </w:t>
       </w:r>
     </w:p>
     <w:p>
@@ -2887,11 +2919,11 @@
           <w:numId w:val="12"/>
         </w:numPr>
       </w:pPr>
-      <w:bookmarkStart w:id="7" w:name="_Toc368343397"/>
+      <w:bookmarkStart w:id="6" w:name="_Toc368343397"/>
       <w:r>
         <w:t>Description of the Current System</w:t>
       </w:r>
-      <w:bookmarkEnd w:id="7"/>
+      <w:bookmarkEnd w:id="6"/>
     </w:p>
     <w:p>
       <w:pPr>
@@ -2954,14 +2986,14 @@
           <w:numId w:val="12"/>
         </w:numPr>
       </w:pPr>
-      <w:bookmarkStart w:id="8" w:name="_Toc368343398"/>
+      <w:bookmarkStart w:id="7" w:name="_Toc368343398"/>
       <w:r>
         <w:t>S</w:t>
       </w:r>
       <w:r>
         <w:t>ystem Requirements</w:t>
       </w:r>
-      <w:bookmarkEnd w:id="8"/>
+      <w:bookmarkEnd w:id="7"/>
     </w:p>
     <w:p>
       <w:pPr>
@@ -3013,14 +3045,14 @@
           <w:numId w:val="12"/>
         </w:numPr>
       </w:pPr>
-      <w:bookmarkStart w:id="9" w:name="_Toc368343399"/>
+      <w:bookmarkStart w:id="8" w:name="_Toc368343399"/>
       <w:r>
         <w:t>Identification of the Prospective User(s)</w:t>
       </w:r>
       <w:r>
         <w:t xml:space="preserve"> and their skills</w:t>
       </w:r>
-      <w:bookmarkEnd w:id="9"/>
+      <w:bookmarkEnd w:id="8"/>
     </w:p>
     <w:p>
       <w:pPr>
@@ -3107,6 +3139,14 @@
           <w:szCs w:val="18"/>
         </w:rPr>
         <w:t>The system will be very simple and easy to use so that there is very little training needed, so they can just start using the program instantly</w:t>
+      </w:r>
+      <w:r>
+        <w:rPr>
+          <w:rFonts w:asciiTheme="minorHAnsi" w:hAnsiTheme="minorHAnsi" w:cs="HelveticaNeueLT-Light"/>
+          <w:sz w:val="18"/>
+          <w:szCs w:val="18"/>
+        </w:rPr>
+        <w:t>.</w:t>
       </w:r>
     </w:p>
     <w:p>
@@ -3117,11 +3157,11 @@
           <w:numId w:val="12"/>
         </w:numPr>
       </w:pPr>
-      <w:bookmarkStart w:id="10" w:name="_Toc368343400"/>
+      <w:bookmarkStart w:id="9" w:name="_Toc368343400"/>
       <w:r>
         <w:t>Constraints/Limitations</w:t>
       </w:r>
-      <w:bookmarkEnd w:id="10"/>
+      <w:bookmarkEnd w:id="9"/>
     </w:p>
     <w:p>
       <w:r>
@@ -3135,6 +3175,12 @@
       </w:r>
       <w:r>
         <w:t>se their drive, and have no backup of it.</w:t>
+      </w:r>
+      <w:r>
+        <w:t xml:space="preserve"> One idea would be to compress the backups as they come </w:t>
+      </w:r>
+      <w:r>
+        <w:t>onto the computer, but this would need to be cleared with the client first.</w:t>
       </w:r>
     </w:p>
     <w:p>
@@ -3145,7 +3191,7 @@
           <w:numId w:val="12"/>
         </w:numPr>
       </w:pPr>
-      <w:bookmarkStart w:id="11" w:name="_Toc368343401"/>
+      <w:bookmarkStart w:id="10" w:name="_Toc368343401"/>
       <w:r>
         <w:t>D</w:t>
       </w:r>
@@ -3164,7 +3210,7 @@
       <w:r>
         <w:t>(s)</w:t>
       </w:r>
-      <w:bookmarkEnd w:id="11"/>
+      <w:bookmarkEnd w:id="10"/>
     </w:p>
     <w:p>
       <w:pPr>
@@ -3190,7 +3236,7 @@
           <w:numId w:val="12"/>
         </w:numPr>
       </w:pPr>
-      <w:bookmarkStart w:id="12" w:name="_Toc368343402"/>
+      <w:bookmarkStart w:id="11" w:name="_Toc368343402"/>
       <w:r>
         <w:t>Data</w:t>
       </w:r>
@@ -3200,7 +3246,7 @@
       <w:r>
         <w:t>Volumes</w:t>
       </w:r>
-      <w:bookmarkEnd w:id="12"/>
+      <w:bookmarkEnd w:id="11"/>
     </w:p>
     <w:p>
       <w:pPr>
@@ -3243,7 +3289,7 @@
           <w:numId w:val="12"/>
         </w:numPr>
       </w:pPr>
-      <w:bookmarkStart w:id="13" w:name="_Toc368343403"/>
+      <w:bookmarkStart w:id="12" w:name="_Toc368343403"/>
       <w:r>
         <w:t>Analysis</w:t>
       </w:r>
@@ -3262,170 +3308,20 @@
       <w:r>
         <w:t>end user)</w:t>
       </w:r>
-      <w:bookmarkEnd w:id="13"/>
-    </w:p>
-    <w:p>
-      <w:pPr>
-        <w:autoSpaceDE w:val="0"/>
-        <w:autoSpaceDN w:val="0"/>
-        <w:adjustRightInd w:val="0"/>
-        <w:spacing w:after="0" w:line="240" w:lineRule="auto"/>
-        <w:rPr>
-          <w:rFonts w:ascii="Arial" w:hAnsi="Arial" w:cs="Arial"/>
-          <w:b/>
-          <w:color w:val="FF0000"/>
-          <w:sz w:val="24"/>
-          <w:szCs w:val="24"/>
+      <w:bookmarkEnd w:id="12"/>
+    </w:p>
+    <w:p>
+      <w:pPr>
+        <w:rPr>
+          <w:sz w:val="22"/>
+          <w:szCs w:val="22"/>
+        </w:rPr>
+      </w:pPr>
+      <w:r>
+        <w:rPr>
           <w:shd w:val="clear" w:color="auto" w:fill="FFFFFF"/>
         </w:rPr>
-      </w:pPr>
-      <w:r>
-        <w:rPr>
-          <w:rFonts w:ascii="Arial" w:hAnsi="Arial" w:cs="Arial"/>
-          <w:b/>
-          <w:color w:val="FF0000"/>
-          <w:sz w:val="24"/>
-          <w:szCs w:val="24"/>
-          <w:shd w:val="clear" w:color="auto" w:fill="FFFFFF"/>
-        </w:rPr>
-        <w:t xml:space="preserve">This flows from the analysis of existing documents/systems or from notes you took during interview/observation. </w:t>
-      </w:r>
-      <w:r>
-        <w:rPr>
-          <w:rFonts w:ascii="Arial" w:hAnsi="Arial" w:cs="Arial"/>
-          <w:b/>
-          <w:color w:val="FF0000"/>
-          <w:sz w:val="24"/>
-          <w:szCs w:val="24"/>
-          <w:shd w:val="clear" w:color="auto" w:fill="FFFFFF"/>
-        </w:rPr>
-        <w:t xml:space="preserve">You need to identify all of the data that your system needs to store. </w:t>
-      </w:r>
-    </w:p>
-    <w:p>
-      <w:pPr>
-        <w:autoSpaceDE w:val="0"/>
-        <w:autoSpaceDN w:val="0"/>
-        <w:adjustRightInd w:val="0"/>
-        <w:spacing w:after="0" w:line="240" w:lineRule="auto"/>
-        <w:rPr>
-          <w:rFonts w:ascii="Arial" w:hAnsi="Arial" w:cs="Arial"/>
-          <w:b/>
-          <w:color w:val="FF0000"/>
-          <w:sz w:val="24"/>
-          <w:szCs w:val="24"/>
-          <w:shd w:val="clear" w:color="auto" w:fill="FFFFFF"/>
-        </w:rPr>
-      </w:pPr>
-      <w:r>
-        <w:rPr>
-          <w:rFonts w:ascii="Arial" w:hAnsi="Arial" w:cs="Arial"/>
-          <w:b/>
-          <w:color w:val="FF0000"/>
-          <w:sz w:val="24"/>
-          <w:szCs w:val="24"/>
-          <w:shd w:val="clear" w:color="auto" w:fill="FFFFFF"/>
-        </w:rPr>
-        <w:t xml:space="preserve">This should not be technical - </w:t>
-      </w:r>
-      <w:r>
-        <w:rPr>
-          <w:rFonts w:ascii="Arial" w:hAnsi="Arial" w:cs="Arial"/>
-          <w:b/>
-          <w:color w:val="FF0000"/>
-          <w:sz w:val="24"/>
-          <w:szCs w:val="24"/>
-          <w:shd w:val="clear" w:color="auto" w:fill="FFFFFF"/>
-        </w:rPr>
-        <w:t>us</w:t>
-      </w:r>
-      <w:r>
-        <w:rPr>
-          <w:rFonts w:ascii="Arial" w:hAnsi="Arial" w:cs="Arial"/>
-          <w:b/>
-          <w:color w:val="FF0000"/>
-          <w:sz w:val="24"/>
-          <w:szCs w:val="24"/>
-          <w:shd w:val="clear" w:color="auto" w:fill="FFFFFF"/>
-        </w:rPr>
-        <w:t>e</w:t>
-      </w:r>
-      <w:r>
-        <w:rPr>
-          <w:rFonts w:ascii="Arial" w:hAnsi="Arial" w:cs="Arial"/>
-          <w:b/>
-          <w:color w:val="FF0000"/>
-          <w:sz w:val="24"/>
-          <w:szCs w:val="24"/>
-          <w:shd w:val="clear" w:color="auto" w:fill="FFFFFF"/>
-        </w:rPr>
-        <w:t xml:space="preserve"> terminology </w:t>
-      </w:r>
-      <w:r>
-        <w:rPr>
-          <w:rFonts w:ascii="Arial" w:hAnsi="Arial" w:cs="Arial"/>
-          <w:b/>
-          <w:color w:val="FF0000"/>
-          <w:sz w:val="24"/>
-          <w:szCs w:val="24"/>
-          <w:shd w:val="clear" w:color="auto" w:fill="FFFFFF"/>
-        </w:rPr>
-        <w:t xml:space="preserve">that </w:t>
-      </w:r>
-      <w:r>
-        <w:rPr>
-          <w:rFonts w:ascii="Arial" w:hAnsi="Arial" w:cs="Arial"/>
-          <w:b/>
-          <w:color w:val="FF0000"/>
-          <w:sz w:val="24"/>
-          <w:szCs w:val="24"/>
-          <w:shd w:val="clear" w:color="auto" w:fill="FFFFFF"/>
-        </w:rPr>
-        <w:t>your client/user would use. The data names can</w:t>
-      </w:r>
-      <w:r>
-        <w:rPr>
-          <w:rFonts w:ascii="Arial" w:hAnsi="Arial" w:cs="Arial"/>
-          <w:b/>
-          <w:color w:val="FF0000"/>
-          <w:sz w:val="24"/>
-          <w:szCs w:val="24"/>
-          <w:shd w:val="clear" w:color="auto" w:fill="FFFFFF"/>
-        </w:rPr>
-        <w:t xml:space="preserve"> (and should)</w:t>
-      </w:r>
-      <w:r>
-        <w:rPr>
-          <w:rFonts w:ascii="Arial" w:hAnsi="Arial" w:cs="Arial"/>
-          <w:b/>
-          <w:color w:val="FF0000"/>
-          <w:sz w:val="24"/>
-          <w:szCs w:val="24"/>
-          <w:shd w:val="clear" w:color="auto" w:fill="FFFFFF"/>
-        </w:rPr>
-        <w:t xml:space="preserve"> have spaces in.  The validation is how the client/user would specif</w:t>
-      </w:r>
-      <w:r>
-        <w:rPr>
-          <w:rFonts w:ascii="Arial" w:hAnsi="Arial" w:cs="Arial"/>
-          <w:b/>
-          <w:color w:val="FF0000"/>
-          <w:sz w:val="24"/>
-          <w:szCs w:val="24"/>
-          <w:shd w:val="clear" w:color="auto" w:fill="FFFFFF"/>
-        </w:rPr>
-        <w:t>y</w:t>
-      </w:r>
-      <w:r>
-        <w:rPr>
-          <w:rFonts w:ascii="Arial" w:hAnsi="Arial" w:cs="Arial"/>
-          <w:b/>
-          <w:color w:val="FF0000"/>
-          <w:sz w:val="24"/>
-          <w:szCs w:val="24"/>
-          <w:shd w:val="clear" w:color="auto" w:fill="FFFFFF"/>
-        </w:rPr>
-        <w:t xml:space="preserve"> any restrictions/rules for the values that are allowed. </w:t>
+        <w:t xml:space="preserve"> </w:t>
       </w:r>
     </w:p>
     <w:tbl>
@@ -4619,14 +4515,14 @@
           <w:numId w:val="12"/>
         </w:numPr>
       </w:pPr>
-      <w:bookmarkStart w:id="14" w:name="_Toc368343404"/>
+      <w:bookmarkStart w:id="13" w:name="_Toc368343404"/>
       <w:r>
         <w:t>Entit</w:t>
       </w:r>
       <w:r>
         <w:t>y Relationship Model</w:t>
       </w:r>
-      <w:bookmarkEnd w:id="14"/>
+      <w:bookmarkEnd w:id="13"/>
     </w:p>
     <w:p>
       <w:pPr>
@@ -4777,11 +4673,11 @@
           <w:numId w:val="12"/>
         </w:numPr>
       </w:pPr>
-      <w:bookmarkStart w:id="15" w:name="_Toc368343405"/>
+      <w:bookmarkStart w:id="14" w:name="_Toc368343405"/>
       <w:r>
         <w:t>Object Analysis Diagrams</w:t>
       </w:r>
-      <w:bookmarkEnd w:id="15"/>
+      <w:bookmarkEnd w:id="14"/>
     </w:p>
     <w:p>
       <w:pPr>
@@ -4795,30 +4691,15 @@
           <w:color w:val="FF0000"/>
         </w:rPr>
       </w:pPr>
-    </w:p>
-    <w:p>
-      <w:pPr>
-        <w:autoSpaceDE w:val="0"/>
-        <w:autoSpaceDN w:val="0"/>
-        <w:adjustRightInd w:val="0"/>
-        <w:spacing w:after="0" w:line="240" w:lineRule="auto"/>
+      <w:r>
         <w:rPr>
           <w:rFonts w:ascii="HelveticaNeueLT-Light" w:hAnsi="HelveticaNeueLT-Light" w:cs="HelveticaNeueLT-Light"/>
           <w:b/>
           <w:color w:val="FF0000"/>
         </w:rPr>
-      </w:pPr>
-      <w:r>
-        <w:rPr>
-          <w:rFonts w:ascii="HelveticaNeueLT-Light" w:hAnsi="HelveticaNeueLT-Light" w:cs="HelveticaNeueLT-Light"/>
-          <w:b/>
-          <w:color w:val="FF0000"/>
-        </w:rPr>
         <w:t>You need only do this if you are anticipating use of Object Oriented Programming (OOP). If you are not sure how to do it, leave one blank page</w:t>
       </w:r>
     </w:p>
-    <w:p/>
-    <w:p/>
     <w:p>
       <w:pPr>
         <w:pStyle w:val="Heading2"/>
@@ -4827,24 +4708,11 @@
           <w:numId w:val="12"/>
         </w:numPr>
       </w:pPr>
-      <w:bookmarkStart w:id="16" w:name="_Toc368343406"/>
+      <w:bookmarkStart w:id="15" w:name="_Toc368343406"/>
       <w:r>
         <w:t>DfDs (existing and proposed system) to level 1</w:t>
       </w:r>
-      <w:bookmarkEnd w:id="16"/>
-    </w:p>
-    <w:p>
-      <w:pPr>
-        <w:autoSpaceDE w:val="0"/>
-        <w:autoSpaceDN w:val="0"/>
-        <w:adjustRightInd w:val="0"/>
-        <w:spacing w:after="0" w:line="240" w:lineRule="auto"/>
-        <w:rPr>
-          <w:rFonts w:ascii="HelveticaNeueLT-Light" w:hAnsi="HelveticaNeueLT-Light" w:cs="HelveticaNeueLT-Light"/>
-          <w:sz w:val="19"/>
-          <w:szCs w:val="19"/>
-        </w:rPr>
-      </w:pPr>
+      <w:bookmarkEnd w:id="15"/>
     </w:p>
     <w:p>
       <w:pPr>
@@ -4868,125 +4736,18 @@
           <w:sz w:val="19"/>
           <w:szCs w:val="19"/>
         </w:rPr>
-        <w:t>You can leave this for now – leave 2 blank pages</w:t>
-      </w:r>
-    </w:p>
-    <w:p>
-      <w:pPr>
-        <w:autoSpaceDE w:val="0"/>
-        <w:autoSpaceDN w:val="0"/>
-        <w:adjustRightInd w:val="0"/>
-        <w:spacing w:after="0" w:line="240" w:lineRule="auto"/>
+        <w:t>You can leave th</w:t>
+      </w:r>
+      <w:r>
         <w:rPr>
           <w:rFonts w:ascii="HelveticaNeueLT-Light" w:hAnsi="HelveticaNeueLT-Light" w:cs="HelveticaNeueLT-Light"/>
+          <w:b/>
+          <w:color w:val="FF0000"/>
           <w:sz w:val="19"/>
           <w:szCs w:val="19"/>
         </w:rPr>
-      </w:pPr>
-    </w:p>
-    <w:p>
-      <w:pPr>
-        <w:autoSpaceDE w:val="0"/>
-        <w:autoSpaceDN w:val="0"/>
-        <w:adjustRightInd w:val="0"/>
-        <w:spacing w:after="0" w:line="240" w:lineRule="auto"/>
-        <w:rPr>
-          <w:rFonts w:ascii="HelveticaNeueLT-Light" w:hAnsi="HelveticaNeueLT-Light" w:cs="HelveticaNeueLT-Light"/>
-          <w:sz w:val="19"/>
-          <w:szCs w:val="19"/>
-        </w:rPr>
-      </w:pPr>
-    </w:p>
-    <w:p>
-      <w:pPr>
-        <w:autoSpaceDE w:val="0"/>
-        <w:autoSpaceDN w:val="0"/>
-        <w:adjustRightInd w:val="0"/>
-        <w:spacing w:after="0" w:line="240" w:lineRule="auto"/>
-        <w:rPr>
-          <w:rFonts w:ascii="HelveticaNeueLT-Light" w:hAnsi="HelveticaNeueLT-Light" w:cs="HelveticaNeueLT-Light"/>
-          <w:sz w:val="19"/>
-          <w:szCs w:val="19"/>
-        </w:rPr>
-      </w:pPr>
-    </w:p>
-    <w:p>
-      <w:pPr>
-        <w:autoSpaceDE w:val="0"/>
-        <w:autoSpaceDN w:val="0"/>
-        <w:adjustRightInd w:val="0"/>
-        <w:spacing w:after="0" w:line="240" w:lineRule="auto"/>
-        <w:rPr>
-          <w:rFonts w:ascii="HelveticaNeueLT-Light" w:hAnsi="HelveticaNeueLT-Light" w:cs="HelveticaNeueLT-Light"/>
-          <w:sz w:val="19"/>
-          <w:szCs w:val="19"/>
-        </w:rPr>
-      </w:pPr>
-    </w:p>
-    <w:p>
-      <w:pPr>
-        <w:autoSpaceDE w:val="0"/>
-        <w:autoSpaceDN w:val="0"/>
-        <w:adjustRightInd w:val="0"/>
-        <w:spacing w:after="0" w:line="240" w:lineRule="auto"/>
-        <w:rPr>
-          <w:rFonts w:ascii="HelveticaNeueLT-Light" w:hAnsi="HelveticaNeueLT-Light" w:cs="HelveticaNeueLT-Light"/>
-          <w:sz w:val="19"/>
-          <w:szCs w:val="19"/>
-        </w:rPr>
-      </w:pPr>
-    </w:p>
-    <w:p>
-      <w:pPr>
-        <w:autoSpaceDE w:val="0"/>
-        <w:autoSpaceDN w:val="0"/>
-        <w:adjustRightInd w:val="0"/>
-        <w:spacing w:after="0" w:line="240" w:lineRule="auto"/>
-        <w:rPr>
-          <w:rFonts w:ascii="HelveticaNeueLT-Light" w:hAnsi="HelveticaNeueLT-Light" w:cs="HelveticaNeueLT-Light"/>
-          <w:sz w:val="19"/>
-          <w:szCs w:val="19"/>
-        </w:rPr>
-      </w:pPr>
-    </w:p>
-    <w:p>
-      <w:pPr>
-        <w:autoSpaceDE w:val="0"/>
-        <w:autoSpaceDN w:val="0"/>
-        <w:adjustRightInd w:val="0"/>
-        <w:spacing w:after="0" w:line="240" w:lineRule="auto"/>
-        <w:rPr>
-          <w:rFonts w:ascii="HelveticaNeueLT-Light" w:hAnsi="HelveticaNeueLT-Light" w:cs="HelveticaNeueLT-Light"/>
-          <w:sz w:val="19"/>
-          <w:szCs w:val="19"/>
-        </w:rPr>
-      </w:pPr>
-    </w:p>
-    <w:p>
-      <w:pPr>
-        <w:autoSpaceDE w:val="0"/>
-        <w:autoSpaceDN w:val="0"/>
-        <w:adjustRightInd w:val="0"/>
-        <w:spacing w:after="0" w:line="240" w:lineRule="auto"/>
-        <w:rPr>
-          <w:rFonts w:ascii="HelveticaNeueLT-Light" w:hAnsi="HelveticaNeueLT-Light" w:cs="HelveticaNeueLT-Light"/>
-          <w:sz w:val="19"/>
-          <w:szCs w:val="19"/>
-        </w:rPr>
-      </w:pPr>
-    </w:p>
-    <w:p>
-      <w:pPr>
-        <w:autoSpaceDE w:val="0"/>
-        <w:autoSpaceDN w:val="0"/>
-        <w:adjustRightInd w:val="0"/>
-        <w:spacing w:after="0" w:line="240" w:lineRule="auto"/>
-        <w:rPr>
-          <w:rFonts w:ascii="HelveticaNeueLT-Light" w:hAnsi="HelveticaNeueLT-Light" w:cs="HelveticaNeueLT-Light"/>
-          <w:sz w:val="19"/>
-          <w:szCs w:val="19"/>
-        </w:rPr>
-      </w:pPr>
+        <w:t>is for now – leave 2 blank pages.</w:t>
+      </w:r>
     </w:p>
     <w:p>
       <w:pPr>
@@ -4996,7 +4757,7 @@
           <w:numId w:val="12"/>
         </w:numPr>
       </w:pPr>
-      <w:bookmarkStart w:id="17" w:name="_Toc368343407"/>
+      <w:bookmarkStart w:id="16" w:name="_Toc368343407"/>
       <w:r>
         <w:t>O</w:t>
       </w:r>
@@ -5006,7 +4767,7 @@
       <w:r>
         <w:t xml:space="preserve"> for the proposed system</w:t>
       </w:r>
-      <w:bookmarkEnd w:id="17"/>
+      <w:bookmarkEnd w:id="16"/>
     </w:p>
     <w:p>
       <w:pPr>
@@ -5241,404 +5002,6 @@
     </w:p>
     <w:p>
       <w:pPr>
-        <w:autoSpaceDE w:val="0"/>
-        <w:autoSpaceDN w:val="0"/>
-        <w:adjustRightInd w:val="0"/>
-        <w:spacing w:after="0" w:line="240" w:lineRule="auto"/>
-        <w:rPr>
-          <w:rFonts w:ascii="HelveticaNeueLT-Light" w:hAnsi="HelveticaNeueLT-Light" w:cs="HelveticaNeueLT-Light"/>
-          <w:b/>
-          <w:color w:val="FF0000"/>
-          <w:sz w:val="19"/>
-          <w:szCs w:val="19"/>
-        </w:rPr>
-      </w:pPr>
-      <w:r>
-        <w:rPr>
-          <w:rFonts w:ascii="HelveticaNeueLT-Light" w:hAnsi="HelveticaNeueLT-Light" w:cs="HelveticaNeueLT-Light"/>
-          <w:b/>
-          <w:color w:val="FF0000"/>
-          <w:sz w:val="19"/>
-          <w:szCs w:val="19"/>
-        </w:rPr>
-        <w:t>This is the most important part of the analysis – you are going to state the objectives</w:t>
-      </w:r>
-      <w:r>
-        <w:rPr>
-          <w:rFonts w:ascii="HelveticaNeueLT-Light" w:hAnsi="HelveticaNeueLT-Light" w:cs="HelveticaNeueLT-Light"/>
-          <w:b/>
-          <w:color w:val="FF0000"/>
-          <w:sz w:val="19"/>
-          <w:szCs w:val="19"/>
-        </w:rPr>
-        <w:t xml:space="preserve"> of a system that looks sufficiently COMPLEX – i.e. HAS LOTS OF PROCESSING REQUIREMENTS. </w:t>
-      </w:r>
-      <w:r>
-        <w:rPr>
-          <w:rFonts w:ascii="HelveticaNeueLT-Light" w:hAnsi="HelveticaNeueLT-Light" w:cs="HelveticaNeueLT-Light"/>
-          <w:b/>
-          <w:color w:val="FF0000"/>
-          <w:sz w:val="19"/>
-          <w:szCs w:val="19"/>
-        </w:rPr>
-        <w:t xml:space="preserve">The system needs to be “open ended” – i.e. you should be able to add/update and delete things so that the system can be used for the forseeable future. </w:t>
-      </w:r>
-    </w:p>
-    <w:p>
-      <w:pPr>
-        <w:autoSpaceDE w:val="0"/>
-        <w:autoSpaceDN w:val="0"/>
-        <w:adjustRightInd w:val="0"/>
-        <w:spacing w:after="0" w:line="240" w:lineRule="auto"/>
-        <w:rPr>
-          <w:rFonts w:ascii="HelveticaNeueLT-Light" w:hAnsi="HelveticaNeueLT-Light" w:cs="HelveticaNeueLT-Light"/>
-          <w:b/>
-          <w:color w:val="FF0000"/>
-          <w:sz w:val="19"/>
-          <w:szCs w:val="19"/>
-        </w:rPr>
-      </w:pPr>
-      <w:r>
-        <w:rPr>
-          <w:rFonts w:ascii="HelveticaNeueLT-Light" w:hAnsi="HelveticaNeueLT-Light" w:cs="HelveticaNeueLT-Light"/>
-          <w:b/>
-          <w:color w:val="FF0000"/>
-          <w:sz w:val="19"/>
-          <w:szCs w:val="19"/>
-        </w:rPr>
-        <w:t xml:space="preserve">NUMBER the objectives – the exam board says you should have around 20! </w:t>
-      </w:r>
-    </w:p>
-    <w:p>
-      <w:pPr>
-        <w:autoSpaceDE w:val="0"/>
-        <w:autoSpaceDN w:val="0"/>
-        <w:adjustRightInd w:val="0"/>
-        <w:spacing w:after="0" w:line="240" w:lineRule="auto"/>
-        <w:rPr>
-          <w:rFonts w:ascii="HelveticaNeueLT-Light" w:hAnsi="HelveticaNeueLT-Light" w:cs="HelveticaNeueLT-Light"/>
-          <w:b/>
-          <w:color w:val="FF0000"/>
-          <w:sz w:val="19"/>
-          <w:szCs w:val="19"/>
-        </w:rPr>
-      </w:pPr>
-      <w:r>
-        <w:rPr>
-          <w:rFonts w:ascii="HelveticaNeueLT-Light" w:hAnsi="HelveticaNeueLT-Light" w:cs="HelveticaNeueLT-Light"/>
-          <w:b/>
-          <w:color w:val="FF0000"/>
-          <w:sz w:val="19"/>
-          <w:szCs w:val="19"/>
-        </w:rPr>
-        <w:t xml:space="preserve">You must produce clear and measurable objectives that are specific to your project. Generalised objectives such as ‘user friendly’ </w:t>
-      </w:r>
-      <w:r>
-        <w:rPr>
-          <w:rFonts w:ascii="HelveticaNeueLT-Light" w:hAnsi="HelveticaNeueLT-Light" w:cs="HelveticaNeueLT-Light"/>
-          <w:b/>
-          <w:color w:val="FF0000"/>
-          <w:sz w:val="19"/>
-          <w:szCs w:val="19"/>
-        </w:rPr>
-        <w:t>are not SMART:</w:t>
-      </w:r>
-    </w:p>
-    <w:p>
-      <w:pPr>
-        <w:shd w:val="clear" w:color="auto" w:fill="92D050"/>
-        <w:ind w:left="720"/>
-      </w:pPr>
-      <w:r>
-        <w:rPr>
-          <w:b/>
-        </w:rPr>
-        <w:t>S</w:t>
-      </w:r>
-      <w:r>
-        <w:t>pecific – State precisely what you will achieve?</w:t>
-      </w:r>
-      <w:r>
-        <w:br/>
-      </w:r>
-      <w:r>
-        <w:rPr>
-          <w:b/>
-        </w:rPr>
-        <w:t>M</w:t>
-      </w:r>
-      <w:r>
-        <w:t xml:space="preserve">easurable – </w:t>
-      </w:r>
-      <w:r>
-        <w:t>Will y</w:t>
-      </w:r>
-      <w:r>
-        <w:t xml:space="preserve">ou </w:t>
-      </w:r>
-      <w:r>
-        <w:t xml:space="preserve">be </w:t>
-      </w:r>
-      <w:r>
-        <w:t>able to measure your success?</w:t>
-      </w:r>
-      <w:r>
-        <w:br/>
-      </w:r>
-      <w:r>
-        <w:rPr>
-          <w:b/>
-        </w:rPr>
-        <w:t>A</w:t>
-      </w:r>
-      <w:r>
-        <w:t>chievable – Are you capable of achieving your objectives?</w:t>
-      </w:r>
-      <w:r>
-        <w:br/>
-      </w:r>
-      <w:r>
-        <w:rPr>
-          <w:b/>
-        </w:rPr>
-        <w:t>R</w:t>
-      </w:r>
-      <w:r>
-        <w:t>ealistic – Can you achieve them in time with your available resources?</w:t>
-      </w:r>
-      <w:r>
-        <w:br/>
-      </w:r>
-      <w:r>
-        <w:rPr>
-          <w:b/>
-        </w:rPr>
-        <w:t>T</w:t>
-      </w:r>
-      <w:r>
-        <w:t>ime – When do you want to achieve the objectives by?</w:t>
-      </w:r>
-    </w:p>
-    <w:p>
-      <w:pPr>
-        <w:pStyle w:val="ListParagraph"/>
-        <w:numPr>
-          <w:ilvl w:val="0"/>
-          <w:numId w:val="15"/>
-        </w:numPr>
-        <w:spacing w:before="0"/>
-      </w:pPr>
-      <w:r>
-        <w:t xml:space="preserve">It may help to group your objectives into </w:t>
-      </w:r>
-    </w:p>
-    <w:p>
-      <w:pPr>
-        <w:pStyle w:val="ListParagraph"/>
-        <w:spacing w:before="0"/>
-      </w:pPr>
-    </w:p>
-    <w:p>
-      <w:pPr>
-        <w:pStyle w:val="ListParagraph"/>
-        <w:numPr>
-          <w:ilvl w:val="0"/>
-          <w:numId w:val="14"/>
-        </w:numPr>
-        <w:spacing w:before="0"/>
-      </w:pPr>
-      <w:r>
-        <w:t>Inputs</w:t>
-      </w:r>
-      <w:r>
-        <w:t xml:space="preserve">. For example: </w:t>
-      </w:r>
-      <w:r>
-        <w:t xml:space="preserve"> the system must provide a </w:t>
-      </w:r>
-      <w:r>
-        <w:t>means</w:t>
-      </w:r>
-      <w:r>
-        <w:t xml:space="preserve"> to input order details making use of drop down lists</w:t>
-      </w:r>
-      <w:r>
-        <w:t xml:space="preserve"> of options</w:t>
-      </w:r>
-      <w:r>
-        <w:t xml:space="preserve"> wherever possible</w:t>
-      </w:r>
-      <w:r>
-        <w:t>,</w:t>
-      </w:r>
-      <w:r>
-        <w:t xml:space="preserve"> to minimize input errors. </w:t>
-      </w:r>
-    </w:p>
-    <w:p>
-      <w:pPr>
-        <w:pStyle w:val="ListParagraph"/>
-        <w:spacing w:before="0"/>
-        <w:ind w:left="1440"/>
-      </w:pPr>
-    </w:p>
-    <w:p>
-      <w:pPr>
-        <w:pStyle w:val="ListParagraph"/>
-        <w:numPr>
-          <w:ilvl w:val="0"/>
-          <w:numId w:val="14"/>
-        </w:numPr>
-        <w:spacing w:before="0"/>
-      </w:pPr>
-      <w:r>
-        <w:t>Outputs</w:t>
-      </w:r>
-      <w:r>
-        <w:t xml:space="preserve">. For example:  </w:t>
-      </w:r>
-      <w:r>
-        <w:t xml:space="preserve">the system </w:t>
-      </w:r>
-      <w:r>
-        <w:t>must</w:t>
-      </w:r>
-      <w:r>
-        <w:t xml:space="preserve"> produce a report of </w:t>
-      </w:r>
-      <w:r>
-        <w:rPr>
-          <w:b/>
-        </w:rPr>
-        <w:t>last year’s sales</w:t>
-      </w:r>
-      <w:r>
-        <w:t>, grouped and sub-totalled by month.</w:t>
-      </w:r>
-    </w:p>
-    <w:p>
-      <w:pPr>
-        <w:pStyle w:val="ListParagraph"/>
-        <w:spacing w:before="0"/>
-        <w:ind w:left="1440"/>
-      </w:pPr>
-    </w:p>
-    <w:p>
-      <w:pPr>
-        <w:pStyle w:val="ListParagraph"/>
-        <w:numPr>
-          <w:ilvl w:val="0"/>
-          <w:numId w:val="14"/>
-        </w:numPr>
-        <w:spacing w:before="0"/>
-      </w:pPr>
-      <w:r>
-        <w:t>Processing</w:t>
-      </w:r>
-      <w:r>
-        <w:t xml:space="preserve">. For example:  </w:t>
-      </w:r>
-      <w:r>
-        <w:t xml:space="preserve">the system </w:t>
-      </w:r>
-      <w:r>
-        <w:t xml:space="preserve">must </w:t>
-      </w:r>
-      <w:r>
-        <w:t>calculate monthly sales totals</w:t>
-      </w:r>
-    </w:p>
-    <w:p>
-      <w:pPr>
-        <w:pStyle w:val="ListParagraph"/>
-        <w:spacing w:before="0"/>
-        <w:ind w:left="1440"/>
-      </w:pPr>
-    </w:p>
-    <w:p>
-      <w:pPr>
-        <w:pStyle w:val="ListParagraph"/>
-        <w:numPr>
-          <w:ilvl w:val="0"/>
-          <w:numId w:val="14"/>
-        </w:numPr>
-        <w:spacing w:before="0"/>
-      </w:pPr>
-      <w:r>
-        <w:t>Storage</w:t>
-      </w:r>
-      <w:r>
-        <w:t xml:space="preserve">. For example:  </w:t>
-      </w:r>
-      <w:r>
-        <w:t xml:space="preserve">the system </w:t>
-      </w:r>
-      <w:r>
-        <w:t xml:space="preserve">must </w:t>
-      </w:r>
-      <w:r>
-        <w:t>store customer</w:t>
-      </w:r>
-      <w:r>
-        <w:t xml:space="preserve"> details</w:t>
-      </w:r>
-      <w:r>
-        <w:t xml:space="preserve"> in a way that they can be retrieved by </w:t>
-      </w:r>
-      <w:r>
-        <w:t xml:space="preserve">specifying </w:t>
-      </w:r>
-      <w:r>
-        <w:t>surname</w:t>
-      </w:r>
-      <w:r>
-        <w:t xml:space="preserve"> or first name</w:t>
-      </w:r>
-      <w:r>
-        <w:t>.</w:t>
-      </w:r>
-    </w:p>
-    <w:p>
-      <w:pPr>
-        <w:pStyle w:val="ListParagraph"/>
-      </w:pPr>
-    </w:p>
-    <w:p>
-      <w:pPr>
-        <w:pStyle w:val="ListParagraph"/>
-        <w:numPr>
-          <w:ilvl w:val="0"/>
-          <w:numId w:val="14"/>
-        </w:numPr>
-        <w:spacing w:before="0"/>
-      </w:pPr>
-      <w:r>
-        <w:t xml:space="preserve">Security/Backup. For example:  </w:t>
-      </w:r>
-      <w:r>
-        <w:t>the system must be password protected. Only managers should be able to change staff rotas.</w:t>
-      </w:r>
-    </w:p>
-    <w:p>
-      <w:pPr>
-        <w:pStyle w:val="ListParagraph"/>
-      </w:pPr>
-    </w:p>
-    <w:p>
-      <w:pPr>
-        <w:pStyle w:val="ListParagraph"/>
-        <w:numPr>
-          <w:ilvl w:val="0"/>
-          <w:numId w:val="14"/>
-        </w:numPr>
-        <w:spacing w:before="0"/>
-      </w:pPr>
-      <w:r>
-        <w:t xml:space="preserve">Technical. For example: the system must run on a Windows 7 computer with 2 Mb RAM and an Intel Core Duo processor. </w:t>
-      </w:r>
-    </w:p>
-    <w:p>
-      <w:pPr>
         <w:pStyle w:val="Heading2"/>
         <w:numPr>
           <w:ilvl w:val="0"/>
@@ -5648,7 +5011,7 @@
           <w:caps w:val="0"/>
         </w:rPr>
       </w:pPr>
-      <w:bookmarkStart w:id="18" w:name="_Toc368343408"/>
+      <w:bookmarkStart w:id="17" w:name="_Toc368343408"/>
       <w:r>
         <w:t>R</w:t>
       </w:r>
@@ -5661,7 +5024,7 @@
       <w:r>
         <w:t xml:space="preserve"> of the feasibility of potential solutions</w:t>
       </w:r>
-      <w:bookmarkEnd w:id="18"/>
+      <w:bookmarkEnd w:id="17"/>
     </w:p>
     <w:p>
       <w:pPr>
@@ -5671,128 +5034,6 @@
           <w:color w:val="FF0000"/>
         </w:rPr>
       </w:pPr>
-      <w:r>
-        <w:rPr>
-          <w:rFonts w:cs="Calibri"/>
-          <w:b/>
-          <w:color w:val="FF0000"/>
-        </w:rPr>
-        <w:t>The proposed solution needs to meet the stated objectives. Consider three alternative solutions</w:t>
-      </w:r>
-      <w:r>
-        <w:rPr>
-          <w:rFonts w:cs="Calibri"/>
-          <w:b/>
-          <w:color w:val="FF0000"/>
-        </w:rPr>
-        <w:t xml:space="preserve"> for each area</w:t>
-      </w:r>
-      <w:r>
-        <w:rPr>
-          <w:rFonts w:cs="Calibri"/>
-          <w:b/>
-          <w:color w:val="FF0000"/>
-        </w:rPr>
-        <w:t xml:space="preserve">.  </w:t>
-      </w:r>
-      <w:r>
-        <w:rPr>
-          <w:rFonts w:cs="Calibri"/>
-          <w:b/>
-          <w:color w:val="FF0000"/>
-        </w:rPr>
-        <w:t xml:space="preserve">This is one area in which complexity will be assessed so be detailed (especially for your preferred solution)! </w:t>
-      </w:r>
-    </w:p>
-    <w:p>
-      <w:pPr>
-        <w:rPr>
-          <w:rFonts w:cs="Calibri"/>
-          <w:b/>
-          <w:color w:val="FF0000"/>
-        </w:rPr>
-      </w:pPr>
-      <w:r>
-        <w:rPr>
-          <w:rFonts w:cs="Calibri"/>
-          <w:b/>
-          <w:color w:val="FF0000"/>
-        </w:rPr>
-        <w:t xml:space="preserve">Explain briefly how each solution would work in view of </w:t>
-      </w:r>
-      <w:r>
-        <w:rPr>
-          <w:rFonts w:cs="Calibri"/>
-          <w:b/>
-          <w:color w:val="FF0000"/>
-        </w:rPr>
-        <w:t xml:space="preserve">its ability to </w:t>
-      </w:r>
-      <w:r>
-        <w:rPr>
-          <w:rFonts w:cs="Calibri"/>
-          <w:b/>
-          <w:color w:val="FF0000"/>
-        </w:rPr>
-        <w:t xml:space="preserve">meet the </w:t>
-      </w:r>
-      <w:r>
-        <w:rPr>
-          <w:rFonts w:cs="Calibri"/>
-          <w:b/>
-          <w:color w:val="FF0000"/>
-        </w:rPr>
-        <w:t xml:space="preserve">most important of the </w:t>
-      </w:r>
-      <w:r>
-        <w:rPr>
-          <w:rFonts w:cs="Calibri"/>
-          <w:b/>
-          <w:color w:val="FF0000"/>
-        </w:rPr>
-        <w:t>requirements/objectives</w:t>
-      </w:r>
-      <w:r>
-        <w:rPr>
-          <w:rFonts w:cs="Calibri"/>
-          <w:b/>
-          <w:color w:val="FF0000"/>
-        </w:rPr>
-        <w:t xml:space="preserve">. </w:t>
-      </w:r>
-    </w:p>
-    <w:p>
-      <w:pPr>
-        <w:rPr>
-          <w:rFonts w:cs="Calibri"/>
-          <w:b/>
-          <w:color w:val="FF0000"/>
-        </w:rPr>
-      </w:pPr>
-      <w:r>
-        <w:rPr>
-          <w:rFonts w:cs="Calibri"/>
-          <w:b/>
-          <w:color w:val="FF0000"/>
-        </w:rPr>
-        <w:t>Consider the negative points of each solution too (making sure your preferred option has a lot more positives than negatives!!!</w:t>
-      </w:r>
-      <w:r>
-        <w:rPr>
-          <w:rFonts w:cs="Calibri"/>
-          <w:b/>
-          <w:color w:val="FF0000"/>
-        </w:rPr>
-        <w:t>)</w:t>
-      </w:r>
-      <w:r>
-        <w:rPr>
-          <w:rFonts w:cs="Calibri"/>
-          <w:b/>
-          <w:color w:val="FF0000"/>
-        </w:rPr>
-        <w:t>.</w:t>
-      </w:r>
     </w:p>
     <w:tbl>
       <w:tblPr>
@@ -5817,6 +5058,7 @@
         <w:tc>
           <w:tcPr>
             <w:tcW w:w="2348" w:type="dxa"/>
+            <w:vAlign w:val="bottom"/>
           </w:tcPr>
           <w:p>
             <w:pPr>
@@ -5824,6 +5066,7 @@
               <w:autoSpaceDN w:val="0"/>
               <w:adjustRightInd w:val="0"/>
               <w:spacing w:after="0" w:line="240" w:lineRule="auto"/>
+              <w:jc w:val="center"/>
               <w:rPr>
                 <w:rFonts w:ascii="HelveticaNeueLT-Light" w:eastAsia="Calibri" w:hAnsi="HelveticaNeueLT-Light" w:cs="HelveticaNeueLT-Light"/>
                 <w:sz w:val="19"/>
@@ -5835,6 +5078,7 @@
         <w:tc>
           <w:tcPr>
             <w:tcW w:w="2298" w:type="dxa"/>
+            <w:vAlign w:val="bottom"/>
           </w:tcPr>
           <w:p>
             <w:pPr>
@@ -5842,6 +5086,7 @@
               <w:autoSpaceDN w:val="0"/>
               <w:adjustRightInd w:val="0"/>
               <w:spacing w:after="0" w:line="240" w:lineRule="auto"/>
+              <w:jc w:val="center"/>
               <w:rPr>
                 <w:rFonts w:ascii="HelveticaNeueLT-Light" w:eastAsia="Calibri" w:hAnsi="HelveticaNeueLT-Light" w:cs="HelveticaNeueLT-Light"/>
                 <w:sz w:val="19"/>
@@ -5861,6 +5106,7 @@
         <w:tc>
           <w:tcPr>
             <w:tcW w:w="2298" w:type="dxa"/>
+            <w:vAlign w:val="bottom"/>
           </w:tcPr>
           <w:p>
             <w:pPr>
@@ -5868,6 +5114,7 @@
               <w:autoSpaceDN w:val="0"/>
               <w:adjustRightInd w:val="0"/>
               <w:spacing w:after="0" w:line="240" w:lineRule="auto"/>
+              <w:jc w:val="center"/>
               <w:rPr>
                 <w:rFonts w:ascii="HelveticaNeueLT-Light" w:eastAsia="Calibri" w:hAnsi="HelveticaNeueLT-Light" w:cs="HelveticaNeueLT-Light"/>
                 <w:sz w:val="19"/>
@@ -5887,6 +5134,7 @@
         <w:tc>
           <w:tcPr>
             <w:tcW w:w="2298" w:type="dxa"/>
+            <w:vAlign w:val="bottom"/>
           </w:tcPr>
           <w:p>
             <w:pPr>
@@ -5894,6 +5142,7 @@
               <w:autoSpaceDN w:val="0"/>
               <w:adjustRightInd w:val="0"/>
               <w:spacing w:after="0" w:line="240" w:lineRule="auto"/>
+              <w:jc w:val="center"/>
               <w:rPr>
                 <w:rFonts w:ascii="HelveticaNeueLT-Light" w:eastAsia="Calibri" w:hAnsi="HelveticaNeueLT-Light" w:cs="HelveticaNeueLT-Light"/>
                 <w:sz w:val="19"/>
@@ -5915,6 +5164,7 @@
         <w:tc>
           <w:tcPr>
             <w:tcW w:w="2348" w:type="dxa"/>
+            <w:vAlign w:val="center"/>
           </w:tcPr>
           <w:p>
             <w:pPr>
@@ -5922,6 +5172,7 @@
               <w:autoSpaceDN w:val="0"/>
               <w:adjustRightInd w:val="0"/>
               <w:spacing w:after="0" w:line="240" w:lineRule="auto"/>
+              <w:jc w:val="right"/>
               <w:rPr>
                 <w:rFonts w:ascii="HelveticaNeueLT-Light" w:eastAsia="Calibri" w:hAnsi="HelveticaNeueLT-Light" w:cs="HelveticaNeueLT-Light"/>
                 <w:sz w:val="19"/>
@@ -5960,7 +5211,17 @@
                 <w:sz w:val="19"/>
                 <w:szCs w:val="19"/>
               </w:rPr>
-              <w:t>C#</w:t>
+              <w:t>C</w:t>
+            </w:r>
+            <w:bookmarkStart w:id="18" w:name="_GoBack"/>
+            <w:bookmarkEnd w:id="18"/>
+            <w:r>
+              <w:rPr>
+                <w:rFonts w:ascii="HelveticaNeueLT-Light" w:eastAsia="Calibri" w:hAnsi="HelveticaNeueLT-Light" w:cs="HelveticaNeueLT-Light"/>
+                <w:sz w:val="19"/>
+                <w:szCs w:val="19"/>
+              </w:rPr>
+              <w:t>#</w:t>
             </w:r>
           </w:p>
           <w:p>
@@ -5982,6 +5243,70 @@
                 <w:szCs w:val="19"/>
               </w:rPr>
               <w:t>I already know how to use this well</w:t>
+            </w:r>
+          </w:p>
+        </w:tc>
+        <w:tc>
+          <w:tcPr>
+            <w:tcW w:w="2298" w:type="dxa"/>
+            <w:vAlign w:val="center"/>
+          </w:tcPr>
+          <w:p>
+            <w:pPr>
+              <w:autoSpaceDE w:val="0"/>
+              <w:autoSpaceDN w:val="0"/>
+              <w:adjustRightInd w:val="0"/>
+              <w:spacing w:after="0" w:line="240" w:lineRule="auto"/>
+              <w:rPr>
+                <w:rFonts w:ascii="HelveticaNeueLT-Light" w:eastAsia="Calibri" w:hAnsi="HelveticaNeueLT-Light" w:cs="HelveticaNeueLT-Light"/>
+                <w:sz w:val="19"/>
+                <w:szCs w:val="19"/>
+              </w:rPr>
+            </w:pPr>
+            <w:r>
+              <w:rPr>
+                <w:rFonts w:ascii="HelveticaNeueLT-Light" w:eastAsia="Calibri" w:hAnsi="HelveticaNeueLT-Light" w:cs="HelveticaNeueLT-Light"/>
+                <w:sz w:val="19"/>
+                <w:szCs w:val="19"/>
+              </w:rPr>
+              <w:t>Python</w:t>
+            </w:r>
+          </w:p>
+          <w:p>
+            <w:pPr>
+              <w:autoSpaceDE w:val="0"/>
+              <w:autoSpaceDN w:val="0"/>
+              <w:adjustRightInd w:val="0"/>
+              <w:spacing w:after="0" w:line="240" w:lineRule="auto"/>
+              <w:rPr>
+                <w:rFonts w:ascii="HelveticaNeueLT-Light" w:eastAsia="Calibri" w:hAnsi="HelveticaNeueLT-Light" w:cs="HelveticaNeueLT-Light"/>
+                <w:sz w:val="19"/>
+                <w:szCs w:val="19"/>
+              </w:rPr>
+            </w:pPr>
+            <w:r>
+              <w:rPr>
+                <w:rFonts w:ascii="HelveticaNeueLT-Light" w:eastAsia="Calibri" w:hAnsi="HelveticaNeueLT-Light" w:cs="HelveticaNeueLT-Light"/>
+                <w:sz w:val="19"/>
+                <w:szCs w:val="19"/>
+              </w:rPr>
+              <w:t>I know how to write this, and the people at college can help me if need</w:t>
+            </w:r>
+            <w:r>
+              <w:rPr>
+                <w:rFonts w:ascii="HelveticaNeueLT-Light" w:eastAsia="Calibri" w:hAnsi="HelveticaNeueLT-Light" w:cs="HelveticaNeueLT-Light"/>
+                <w:sz w:val="19"/>
+                <w:szCs w:val="19"/>
+              </w:rPr>
+              <w:t xml:space="preserve"> </w:t>
+            </w:r>
+            <w:r>
+              <w:rPr>
+                <w:rFonts w:ascii="HelveticaNeueLT-Light" w:eastAsia="Calibri" w:hAnsi="HelveticaNeueLT-Light" w:cs="HelveticaNeueLT-Light"/>
+                <w:sz w:val="19"/>
+                <w:szCs w:val="19"/>
+              </w:rPr>
+              <w:t>be</w:t>
             </w:r>
           </w:p>
         </w:tc>
@@ -6007,53 +5332,6 @@
                 <w:sz w:val="19"/>
                 <w:szCs w:val="19"/>
               </w:rPr>
-              <w:t>Python</w:t>
-            </w:r>
-          </w:p>
-          <w:p>
-            <w:pPr>
-              <w:autoSpaceDE w:val="0"/>
-              <w:autoSpaceDN w:val="0"/>
-              <w:adjustRightInd w:val="0"/>
-              <w:spacing w:after="0" w:line="240" w:lineRule="auto"/>
-              <w:rPr>
-                <w:rFonts w:ascii="HelveticaNeueLT-Light" w:eastAsia="Calibri" w:hAnsi="HelveticaNeueLT-Light" w:cs="HelveticaNeueLT-Light"/>
-                <w:sz w:val="19"/>
-                <w:szCs w:val="19"/>
-              </w:rPr>
-            </w:pPr>
-            <w:r>
-              <w:rPr>
-                <w:rFonts w:ascii="HelveticaNeueLT-Light" w:eastAsia="Calibri" w:hAnsi="HelveticaNeueLT-Light" w:cs="HelveticaNeueLT-Light"/>
-                <w:sz w:val="19"/>
-                <w:szCs w:val="19"/>
-              </w:rPr>
-              <w:t>I know how to write this, and the people at college can help me if needbe</w:t>
-            </w:r>
-          </w:p>
-        </w:tc>
-        <w:tc>
-          <w:tcPr>
-            <w:tcW w:w="2298" w:type="dxa"/>
-          </w:tcPr>
-          <w:p>
-            <w:pPr>
-              <w:autoSpaceDE w:val="0"/>
-              <w:autoSpaceDN w:val="0"/>
-              <w:adjustRightInd w:val="0"/>
-              <w:spacing w:after="0" w:line="240" w:lineRule="auto"/>
-              <w:rPr>
-                <w:rFonts w:ascii="HelveticaNeueLT-Light" w:eastAsia="Calibri" w:hAnsi="HelveticaNeueLT-Light" w:cs="HelveticaNeueLT-Light"/>
-                <w:sz w:val="19"/>
-                <w:szCs w:val="19"/>
-              </w:rPr>
-            </w:pPr>
-            <w:r>
-              <w:rPr>
-                <w:rFonts w:ascii="HelveticaNeueLT-Light" w:eastAsia="Calibri" w:hAnsi="HelveticaNeueLT-Light" w:cs="HelveticaNeueLT-Light"/>
-                <w:sz w:val="19"/>
-                <w:szCs w:val="19"/>
-              </w:rPr>
               <w:t>C++</w:t>
             </w:r>
           </w:p>
@@ -6084,6 +5362,7 @@
         <w:tc>
           <w:tcPr>
             <w:tcW w:w="2348" w:type="dxa"/>
+            <w:vAlign w:val="center"/>
           </w:tcPr>
           <w:p>
             <w:pPr>
@@ -6091,6 +5370,7 @@
               <w:autoSpaceDN w:val="0"/>
               <w:adjustRightInd w:val="0"/>
               <w:spacing w:after="0" w:line="240" w:lineRule="auto"/>
+              <w:jc w:val="right"/>
               <w:rPr>
                 <w:rFonts w:ascii="HelveticaNeueLT-Light" w:eastAsia="Calibri" w:hAnsi="HelveticaNeueLT-Light" w:cs="HelveticaNeueLT-Light"/>
                 <w:sz w:val="19"/>
@@ -6261,6 +5541,7 @@
         <w:tc>
           <w:tcPr>
             <w:tcW w:w="2348" w:type="dxa"/>
+            <w:vAlign w:val="center"/>
           </w:tcPr>
           <w:p>
             <w:pPr>
@@ -6268,6 +5549,7 @@
               <w:autoSpaceDN w:val="0"/>
               <w:adjustRightInd w:val="0"/>
               <w:spacing w:after="0" w:line="240" w:lineRule="auto"/>
+              <w:jc w:val="right"/>
               <w:rPr>
                 <w:rFonts w:ascii="HelveticaNeueLT-Light" w:eastAsia="Calibri" w:hAnsi="HelveticaNeueLT-Light" w:cs="HelveticaNeueLT-Light"/>
                 <w:sz w:val="19"/>
@@ -6453,23 +5735,6 @@
     </w:tbl>
     <w:p>
       <w:pPr>
-        <w:rPr>
-          <w:rFonts w:cs="Calibri"/>
-          <w:b/>
-          <w:color w:val="FF0000"/>
-        </w:rPr>
-      </w:pPr>
-      <w:r>
-        <w:rPr>
-          <w:rFonts w:cs="Calibri"/>
-          <w:b/>
-          <w:color w:val="FF0000"/>
-        </w:rPr>
-        <w:t>You may have other options to consider depending on the nature of the system.</w:t>
-      </w:r>
-    </w:p>
-    <w:p>
-      <w:pPr>
         <w:pStyle w:val="Heading2"/>
         <w:numPr>
           <w:ilvl w:val="0"/>
@@ -6506,24 +5771,75 @@
       <w:r>
         <w:rPr>
           <w:rFonts w:cs="Calibri"/>
-          <w:b/>
-          <w:color w:val="FF0000"/>
-        </w:rPr>
-        <w:t xml:space="preserve"> </w:t>
-      </w:r>
-      <w:r>
+          <w:sz w:val="18"/>
+        </w:rPr>
+        <w:t>I have chosen to do my coursework in C# for the back end code, Windows Forms with .Net framework for the front end, and SQLCE for the database.</w:t>
+      </w:r>
+    </w:p>
+    <w:p>
+      <w:pPr>
         <w:rPr>
           <w:rFonts w:cs="Calibri"/>
           <w:sz w:val="18"/>
         </w:rPr>
-        <w:t>I have chosen to write my project using C# for the back end, C# for the front end (Using .Net Runtime), and SQLCE for the database connection.</w:t>
-      </w:r>
+      </w:pPr>
       <w:r>
         <w:rPr>
           <w:rFonts w:cs="Calibri"/>
           <w:sz w:val="18"/>
         </w:rPr>
-        <w:t xml:space="preserve"> The main reason for this is because TKinter isn’t great for making GUI’s properly, and C++ is just too complicated for me to use, and takes so much code to write something simple.</w:t>
+        <w:t>I chose C# for the programming language because it is the one I am most confident with, and also it can do everything I want without needing anything else on the client computer. If I had chosen python, then the user would have to have the python runtime installed, and the source code would be available in the open. Python can be compiled, but it can be buggy sometimes. Alternatively, I could have used C++ for the back end, but its so complicated, and takes a lot of code to write something simple compared to C#.</w:t>
+      </w:r>
+    </w:p>
+    <w:p>
+      <w:pPr>
+        <w:rPr>
+          <w:rFonts w:cs="Calibri"/>
+          <w:sz w:val="18"/>
+        </w:rPr>
+      </w:pPr>
+      <w:r>
+        <w:rPr>
+          <w:rFonts w:cs="Calibri"/>
+          <w:sz w:val="18"/>
+        </w:rPr>
+        <w:t>I chose Windows form for the front end because it is by far the easiest thing to do in C#. Tkinter isn’t availab</w:t>
+      </w:r>
+      <w:r>
+        <w:rPr>
+          <w:rFonts w:cs="Calibri"/>
+          <w:sz w:val="18"/>
+        </w:rPr>
+        <w:t>le in C#, its python only, and O</w:t>
+      </w:r>
+      <w:r>
+        <w:rPr>
+          <w:rFonts w:cs="Calibri"/>
+          <w:sz w:val="18"/>
+        </w:rPr>
+        <w:t>penGL is so complicated to make things simply appear on the screen, and it takes a lot of computer power to display things, unlike windows form which takes very little power to display.</w:t>
+      </w:r>
+    </w:p>
+    <w:p>
+      <w:pPr>
+        <w:rPr>
+          <w:rFonts w:cs="Calibri"/>
+          <w:sz w:val="18"/>
+        </w:rPr>
+      </w:pPr>
+      <w:r>
+        <w:rPr>
+          <w:rFonts w:cs="Calibri"/>
+          <w:sz w:val="18"/>
+        </w:rPr>
+        <w:t>For the database, I decided to use SQLCE. Mainly because is it really easy to implement into c#, and very lightweight. To keep it compact and lightweight, the databases have a limit of 4GB, but this shouldn’t be a problem because of how little data is being stored, and if its stored efficiently, then</w:t>
+      </w:r>
+      <w:r>
+        <w:rPr>
+          <w:rFonts w:cs="Calibri"/>
+          <w:sz w:val="18"/>
+        </w:rPr>
+        <w:t xml:space="preserve"> this wont be a problem.</w:t>
       </w:r>
     </w:p>
     <w:sectPr>

</xml_diff>

<commit_message>
I'm not sure how this changes anything..
</commit_message>
<xml_diff>
--- a/Paper Work/Analysis.docx
+++ b/Paper Work/Analysis.docx
@@ -2,6 +2,21 @@
 <file path=word/document.xml><?xml version="1.0" encoding="utf-8"?>
 <w:document xmlns:wpc="http://schemas.microsoft.com/office/word/2010/wordprocessingCanvas" xmlns:mc="http://schemas.openxmlformats.org/markup-compatibility/2006" xmlns:o="urn:schemas-microsoft-com:office:office" xmlns:r="http://schemas.openxmlformats.org/officeDocument/2006/relationships" xmlns:m="http://schemas.openxmlformats.org/officeDocument/2006/math" xmlns:v="urn:schemas-microsoft-com:vml" xmlns:wp14="http://schemas.microsoft.com/office/word/2010/wordprocessingDrawing" xmlns:wp="http://schemas.openxmlformats.org/drawingml/2006/wordprocessingDrawing" xmlns:w10="urn:schemas-microsoft-com:office:word" xmlns:w="http://schemas.openxmlformats.org/wordprocessingml/2006/main" xmlns:w14="http://schemas.microsoft.com/office/word/2010/wordml" xmlns:wpg="http://schemas.microsoft.com/office/word/2010/wordprocessingGroup" xmlns:wpi="http://schemas.microsoft.com/office/word/2010/wordprocessingInk" xmlns:wne="http://schemas.microsoft.com/office/word/2006/wordml" xmlns:wps="http://schemas.microsoft.com/office/word/2010/wordprocessingShape" mc:Ignorable="w14 wp14">
   <w:body>
+    <w:p>
+      <w:pPr>
+        <w:pStyle w:val="TOCHeading"/>
+      </w:pPr>
+    </w:p>
+    <w:p>
+      <w:pPr>
+        <w:pStyle w:val="TOCHeading"/>
+      </w:pPr>
+    </w:p>
+    <w:p>
+      <w:pPr>
+        <w:pStyle w:val="TOCHeading"/>
+      </w:pPr>
+    </w:p>
     <w:p>
       <w:pPr>
         <w:pStyle w:val="TOCHeading"/>
@@ -284,6 +299,8 @@
           <w:fldChar w:fldCharType="end"/>
         </w:r>
       </w:hyperlink>
+      <w:bookmarkStart w:id="0" w:name="_GoBack"/>
+      <w:bookmarkEnd w:id="0"/>
     </w:p>
     <w:p>
       <w:pPr>
@@ -1661,12 +1678,12 @@
       <w:pPr>
         <w:pStyle w:val="Heading1"/>
       </w:pPr>
-      <w:bookmarkStart w:id="0" w:name="_Toc368343391"/>
+      <w:bookmarkStart w:id="1" w:name="_Toc368343391"/>
       <w:r>
         <w:lastRenderedPageBreak/>
         <w:t>Analysis Section</w:t>
       </w:r>
-      <w:bookmarkEnd w:id="0"/>
+      <w:bookmarkEnd w:id="1"/>
     </w:p>
     <w:p>
       <w:pPr>
@@ -1676,7 +1693,7 @@
           <w:numId w:val="12"/>
         </w:numPr>
       </w:pPr>
-      <w:bookmarkStart w:id="1" w:name="_Toc368343392"/>
+      <w:bookmarkStart w:id="2" w:name="_Toc368343392"/>
       <w:r>
         <w:t>F</w:t>
       </w:r>
@@ -1707,7 +1724,7 @@
       <w:r>
         <w:t>)</w:t>
       </w:r>
-      <w:bookmarkEnd w:id="1"/>
+      <w:bookmarkEnd w:id="2"/>
     </w:p>
     <w:p>
       <w:r>
@@ -1981,11 +1998,11 @@
           <w:numId w:val="12"/>
         </w:numPr>
       </w:pPr>
-      <w:bookmarkStart w:id="2" w:name="_Toc368343393"/>
+      <w:bookmarkStart w:id="3" w:name="_Toc368343393"/>
       <w:r>
         <w:t>Formal Investigation</w:t>
       </w:r>
-      <w:bookmarkEnd w:id="2"/>
+      <w:bookmarkEnd w:id="3"/>
     </w:p>
     <w:p>
       <w:pPr>
@@ -1994,14 +2011,14 @@
           <w:b/>
         </w:rPr>
       </w:pPr>
-      <w:bookmarkStart w:id="3" w:name="_Toc368343394"/>
+      <w:bookmarkStart w:id="4" w:name="_Toc368343394"/>
       <w:r>
         <w:rPr>
           <w:b/>
         </w:rPr>
         <w:t>Interview</w:t>
       </w:r>
-      <w:bookmarkEnd w:id="3"/>
+      <w:bookmarkEnd w:id="4"/>
     </w:p>
     <w:p>
       <w:pPr>
@@ -2795,14 +2812,14 @@
           <w:b/>
         </w:rPr>
       </w:pPr>
-      <w:bookmarkStart w:id="4" w:name="_Toc368343395"/>
+      <w:bookmarkStart w:id="5" w:name="_Toc368343395"/>
       <w:r>
         <w:rPr>
           <w:b/>
         </w:rPr>
         <w:t>OBSERVATION RECORD</w:t>
       </w:r>
-      <w:bookmarkEnd w:id="4"/>
+      <w:bookmarkEnd w:id="5"/>
     </w:p>
     <w:p>
       <w:pPr>
@@ -2844,14 +2861,14 @@
           <w:b/>
         </w:rPr>
       </w:pPr>
-      <w:bookmarkStart w:id="5" w:name="_Toc368343396"/>
+      <w:bookmarkStart w:id="6" w:name="_Toc368343396"/>
       <w:r>
         <w:rPr>
           <w:b/>
         </w:rPr>
         <w:t>DOCUMENT ANALYSIS</w:t>
       </w:r>
-      <w:bookmarkEnd w:id="5"/>
+      <w:bookmarkEnd w:id="6"/>
     </w:p>
     <w:p>
       <w:pPr>
@@ -2919,11 +2936,11 @@
           <w:numId w:val="12"/>
         </w:numPr>
       </w:pPr>
-      <w:bookmarkStart w:id="6" w:name="_Toc368343397"/>
+      <w:bookmarkStart w:id="7" w:name="_Toc368343397"/>
       <w:r>
         <w:t>Description of the Current System</w:t>
       </w:r>
-      <w:bookmarkEnd w:id="6"/>
+      <w:bookmarkEnd w:id="7"/>
     </w:p>
     <w:p>
       <w:pPr>
@@ -2986,14 +3003,14 @@
           <w:numId w:val="12"/>
         </w:numPr>
       </w:pPr>
-      <w:bookmarkStart w:id="7" w:name="_Toc368343398"/>
+      <w:bookmarkStart w:id="8" w:name="_Toc368343398"/>
       <w:r>
         <w:t>S</w:t>
       </w:r>
       <w:r>
         <w:t>ystem Requirements</w:t>
       </w:r>
-      <w:bookmarkEnd w:id="7"/>
+      <w:bookmarkEnd w:id="8"/>
     </w:p>
     <w:p>
       <w:pPr>
@@ -3045,14 +3062,14 @@
           <w:numId w:val="12"/>
         </w:numPr>
       </w:pPr>
-      <w:bookmarkStart w:id="8" w:name="_Toc368343399"/>
+      <w:bookmarkStart w:id="9" w:name="_Toc368343399"/>
       <w:r>
         <w:t>Identification of the Prospective User(s)</w:t>
       </w:r>
       <w:r>
         <w:t xml:space="preserve"> and their skills</w:t>
       </w:r>
-      <w:bookmarkEnd w:id="8"/>
+      <w:bookmarkEnd w:id="9"/>
     </w:p>
     <w:p>
       <w:pPr>
@@ -3157,11 +3174,11 @@
           <w:numId w:val="12"/>
         </w:numPr>
       </w:pPr>
-      <w:bookmarkStart w:id="9" w:name="_Toc368343400"/>
+      <w:bookmarkStart w:id="10" w:name="_Toc368343400"/>
       <w:r>
         <w:t>Constraints/Limitations</w:t>
       </w:r>
-      <w:bookmarkEnd w:id="9"/>
+      <w:bookmarkEnd w:id="10"/>
     </w:p>
     <w:p>
       <w:r>
@@ -3191,7 +3208,7 @@
           <w:numId w:val="12"/>
         </w:numPr>
       </w:pPr>
-      <w:bookmarkStart w:id="10" w:name="_Toc368343401"/>
+      <w:bookmarkStart w:id="11" w:name="_Toc368343401"/>
       <w:r>
         <w:t>D</w:t>
       </w:r>
@@ -3210,7 +3227,7 @@
       <w:r>
         <w:t>(s)</w:t>
       </w:r>
-      <w:bookmarkEnd w:id="10"/>
+      <w:bookmarkEnd w:id="11"/>
     </w:p>
     <w:p>
       <w:pPr>
@@ -3236,7 +3253,7 @@
           <w:numId w:val="12"/>
         </w:numPr>
       </w:pPr>
-      <w:bookmarkStart w:id="11" w:name="_Toc368343402"/>
+      <w:bookmarkStart w:id="12" w:name="_Toc368343402"/>
       <w:r>
         <w:t>Data</w:t>
       </w:r>
@@ -3246,7 +3263,7 @@
       <w:r>
         <w:t>Volumes</w:t>
       </w:r>
-      <w:bookmarkEnd w:id="11"/>
+      <w:bookmarkEnd w:id="12"/>
     </w:p>
     <w:p>
       <w:pPr>
@@ -3289,7 +3306,7 @@
           <w:numId w:val="12"/>
         </w:numPr>
       </w:pPr>
-      <w:bookmarkStart w:id="12" w:name="_Toc368343403"/>
+      <w:bookmarkStart w:id="13" w:name="_Toc368343403"/>
       <w:r>
         <w:t>Analysis</w:t>
       </w:r>
@@ -3308,7 +3325,7 @@
       <w:r>
         <w:t>end user)</w:t>
       </w:r>
-      <w:bookmarkEnd w:id="12"/>
+      <w:bookmarkEnd w:id="13"/>
     </w:p>
     <w:p>
       <w:pPr>
@@ -4515,14 +4532,14 @@
           <w:numId w:val="12"/>
         </w:numPr>
       </w:pPr>
-      <w:bookmarkStart w:id="13" w:name="_Toc368343404"/>
+      <w:bookmarkStart w:id="14" w:name="_Toc368343404"/>
       <w:r>
         <w:t>Entit</w:t>
       </w:r>
       <w:r>
         <w:t>y Relationship Model</w:t>
       </w:r>
-      <w:bookmarkEnd w:id="13"/>
+      <w:bookmarkEnd w:id="14"/>
     </w:p>
     <w:p>
       <w:pPr>
@@ -4673,11 +4690,11 @@
           <w:numId w:val="12"/>
         </w:numPr>
       </w:pPr>
-      <w:bookmarkStart w:id="14" w:name="_Toc368343405"/>
+      <w:bookmarkStart w:id="15" w:name="_Toc368343405"/>
       <w:r>
         <w:t>Object Analysis Diagrams</w:t>
       </w:r>
-      <w:bookmarkEnd w:id="14"/>
+      <w:bookmarkEnd w:id="15"/>
     </w:p>
     <w:p>
       <w:pPr>
@@ -4708,11 +4725,11 @@
           <w:numId w:val="12"/>
         </w:numPr>
       </w:pPr>
-      <w:bookmarkStart w:id="15" w:name="_Toc368343406"/>
+      <w:bookmarkStart w:id="16" w:name="_Toc368343406"/>
       <w:r>
         <w:t>DfDs (existing and proposed system) to level 1</w:t>
       </w:r>
-      <w:bookmarkEnd w:id="15"/>
+      <w:bookmarkEnd w:id="16"/>
     </w:p>
     <w:p>
       <w:pPr>
@@ -4757,7 +4774,7 @@
           <w:numId w:val="12"/>
         </w:numPr>
       </w:pPr>
-      <w:bookmarkStart w:id="16" w:name="_Toc368343407"/>
+      <w:bookmarkStart w:id="17" w:name="_Toc368343407"/>
       <w:r>
         <w:t>O</w:t>
       </w:r>
@@ -4767,7 +4784,7 @@
       <w:r>
         <w:t xml:space="preserve"> for the proposed system</w:t>
       </w:r>
-      <w:bookmarkEnd w:id="16"/>
+      <w:bookmarkEnd w:id="17"/>
     </w:p>
     <w:p>
       <w:pPr>
@@ -5011,7 +5028,7 @@
           <w:caps w:val="0"/>
         </w:rPr>
       </w:pPr>
-      <w:bookmarkStart w:id="17" w:name="_Toc368343408"/>
+      <w:bookmarkStart w:id="18" w:name="_Toc368343408"/>
       <w:r>
         <w:t>R</w:t>
       </w:r>
@@ -5024,7 +5041,7 @@
       <w:r>
         <w:t xml:space="preserve"> of the feasibility of potential solutions</w:t>
       </w:r>
-      <w:bookmarkEnd w:id="17"/>
+      <w:bookmarkEnd w:id="18"/>
     </w:p>
     <w:p>
       <w:pPr>
@@ -5211,17 +5228,7 @@
                 <w:sz w:val="19"/>
                 <w:szCs w:val="19"/>
               </w:rPr>
-              <w:t>C</w:t>
-            </w:r>
-            <w:bookmarkStart w:id="18" w:name="_GoBack"/>
-            <w:bookmarkEnd w:id="18"/>
-            <w:r>
-              <w:rPr>
-                <w:rFonts w:ascii="HelveticaNeueLT-Light" w:eastAsia="Calibri" w:hAnsi="HelveticaNeueLT-Light" w:cs="HelveticaNeueLT-Light"/>
-                <w:sz w:val="19"/>
-                <w:szCs w:val="19"/>
-              </w:rPr>
-              <w:t>#</w:t>
+              <w:t>C#</w:t>
             </w:r>
           </w:p>
           <w:p>

</xml_diff>

<commit_message>
Modified Options, objectives, and requirements
</commit_message>
<xml_diff>
--- a/Paper Work/Analysis.docx
+++ b/Paper Work/Analysis.docx
@@ -10,8 +10,6 @@
       <w:r>
         <w:t>Analysis Section</w:t>
       </w:r>
-      <w:bookmarkStart w:id="1" w:name="_GoBack"/>
-      <w:bookmarkEnd w:id="1"/>
     </w:p>
     <w:p>
       <w:pPr>
@@ -326,27 +324,27 @@
           <w:numId w:val="12"/>
         </w:numPr>
       </w:pPr>
-      <w:bookmarkStart w:id="2" w:name="_Toc368343393"/>
+      <w:bookmarkStart w:id="1" w:name="_Toc368343393"/>
       <w:r>
         <w:t>Formal Investigation</w:t>
       </w:r>
+      <w:bookmarkEnd w:id="1"/>
+    </w:p>
+    <w:p>
+      <w:pPr>
+        <w:pStyle w:val="Heading3"/>
+        <w:rPr>
+          <w:b/>
+        </w:rPr>
+      </w:pPr>
+      <w:bookmarkStart w:id="2" w:name="_Toc368343394"/>
+      <w:r>
+        <w:rPr>
+          <w:b/>
+        </w:rPr>
+        <w:t>Interview</w:t>
+      </w:r>
       <w:bookmarkEnd w:id="2"/>
-    </w:p>
-    <w:p>
-      <w:pPr>
-        <w:pStyle w:val="Heading3"/>
-        <w:rPr>
-          <w:b/>
-        </w:rPr>
-      </w:pPr>
-      <w:bookmarkStart w:id="3" w:name="_Toc368343394"/>
-      <w:r>
-        <w:rPr>
-          <w:b/>
-        </w:rPr>
-        <w:t>Interview</w:t>
-      </w:r>
-      <w:bookmarkEnd w:id="3"/>
     </w:p>
     <w:p>
       <w:pPr>
@@ -1140,14 +1138,14 @@
           <w:b/>
         </w:rPr>
       </w:pPr>
-      <w:bookmarkStart w:id="4" w:name="_Toc368343395"/>
+      <w:bookmarkStart w:id="3" w:name="_Toc368343395"/>
       <w:r>
         <w:rPr>
           <w:b/>
         </w:rPr>
         <w:t>OBSERVATION RECORD</w:t>
       </w:r>
-      <w:bookmarkEnd w:id="4"/>
+      <w:bookmarkEnd w:id="3"/>
     </w:p>
     <w:p>
       <w:pPr>
@@ -1169,9 +1167,13 @@
           <w:szCs w:val="24"/>
           <w:lang w:eastAsia="en-GB"/>
         </w:rPr>
-        <w:t>There is no current system in place, therefore there are no observations that need to be made.</w:t>
-      </w:r>
-      <w:r>
+        <w:t xml:space="preserve">There is no custom system in place, or in existence that allows automatic backup of USB drives. The current method that people would use to back up a device would be to copy the files off manually through their OS. This method is not perfect, as the user would have to remember to back up the system every time they use it, which can be forgotten about rather easily. Unfortunately there are problems with this, the copy process on the OS doesn’t allow files to be compressed once they are copied, or at least not automatically. </w:t>
+      </w:r>
+    </w:p>
+    <w:p>
+      <w:pPr>
+        <w:shd w:val="clear" w:color="auto" w:fill="FFFFFF"/>
+        <w:spacing w:before="96" w:after="120" w:line="288" w:lineRule="atLeast"/>
         <w:rPr>
           <w:rFonts w:ascii="Arial" w:hAnsi="Arial" w:cs="Arial"/>
           <w:color w:val="000000"/>
@@ -1179,7 +1181,16 @@
           <w:szCs w:val="24"/>
           <w:lang w:eastAsia="en-GB"/>
         </w:rPr>
-        <w:t xml:space="preserve"> There are also no alternative software packages like this on the market, which makes comparison much harder.</w:t>
+      </w:pPr>
+      <w:r>
+        <w:rPr>
+          <w:rFonts w:ascii="Arial" w:hAnsi="Arial" w:cs="Arial"/>
+          <w:color w:val="000000"/>
+          <w:sz w:val="18"/>
+          <w:szCs w:val="24"/>
+          <w:lang w:eastAsia="en-GB"/>
+        </w:rPr>
+        <w:t>After conducting some research into if people back up their devices at all, very few people did. This can be problematic because if they lose their data, then there is no alternative copy. After this conversation, all users not backup their devices.</w:t>
       </w:r>
     </w:p>
     <w:p>
@@ -1189,14 +1200,14 @@
           <w:b/>
         </w:rPr>
       </w:pPr>
-      <w:bookmarkStart w:id="5" w:name="_Toc368343396"/>
+      <w:bookmarkStart w:id="4" w:name="_Toc368343396"/>
       <w:r>
         <w:rPr>
           <w:b/>
         </w:rPr>
         <w:t>DOCUMENT ANALYSIS</w:t>
       </w:r>
-      <w:bookmarkEnd w:id="5"/>
+      <w:bookmarkEnd w:id="4"/>
     </w:p>
     <w:p>
       <w:pPr>
@@ -1264,11 +1275,11 @@
           <w:numId w:val="12"/>
         </w:numPr>
       </w:pPr>
-      <w:bookmarkStart w:id="6" w:name="_Toc368343397"/>
+      <w:bookmarkStart w:id="5" w:name="_Toc368343397"/>
       <w:r>
         <w:t>Description of the Current System</w:t>
       </w:r>
-      <w:bookmarkEnd w:id="6"/>
+      <w:bookmarkEnd w:id="5"/>
     </w:p>
     <w:p>
       <w:pPr>
@@ -1331,14 +1342,14 @@
           <w:numId w:val="12"/>
         </w:numPr>
       </w:pPr>
-      <w:bookmarkStart w:id="7" w:name="_Toc368343398"/>
+      <w:bookmarkStart w:id="6" w:name="_Toc368343398"/>
       <w:r>
         <w:t>S</w:t>
       </w:r>
       <w:r>
         <w:t>ystem Requirements</w:t>
       </w:r>
-      <w:bookmarkEnd w:id="7"/>
+      <w:bookmarkEnd w:id="6"/>
     </w:p>
     <w:p>
       <w:pPr>
@@ -1379,7 +1390,31 @@
           <w:sz w:val="18"/>
           <w:szCs w:val="19"/>
         </w:rPr>
-        <w:t>The system is designed to remove any work loss when the user uses a portable storage device.</w:t>
+        <w:t>The system is designed to remove any</w:t>
+      </w:r>
+      <w:r>
+        <w:rPr>
+          <w:rFonts w:asciiTheme="minorHAnsi" w:hAnsiTheme="minorHAnsi" w:cs="HelveticaNeueLT-Light"/>
+          <w:sz w:val="18"/>
+          <w:szCs w:val="19"/>
+        </w:rPr>
+        <w:t xml:space="preserve"> risk of</w:t>
+      </w:r>
+      <w:r>
+        <w:rPr>
+          <w:rFonts w:asciiTheme="minorHAnsi" w:hAnsiTheme="minorHAnsi" w:cs="HelveticaNeueLT-Light"/>
+          <w:sz w:val="18"/>
+          <w:szCs w:val="19"/>
+        </w:rPr>
+        <w:t xml:space="preserve"> work loss when the user uses a portable storage device.</w:t>
+      </w:r>
+      <w:r>
+        <w:rPr>
+          <w:rFonts w:asciiTheme="minorHAnsi" w:hAnsiTheme="minorHAnsi" w:cs="HelveticaNeueLT-Light"/>
+          <w:sz w:val="18"/>
+          <w:szCs w:val="19"/>
+        </w:rPr>
+        <w:t xml:space="preserve"> </w:t>
       </w:r>
     </w:p>
     <w:p>
@@ -1390,14 +1425,14 @@
           <w:numId w:val="12"/>
         </w:numPr>
       </w:pPr>
-      <w:bookmarkStart w:id="8" w:name="_Toc368343399"/>
+      <w:bookmarkStart w:id="7" w:name="_Toc368343399"/>
       <w:r>
         <w:t>Identification of the Prospective User(s)</w:t>
       </w:r>
       <w:r>
         <w:t xml:space="preserve"> and their skills</w:t>
       </w:r>
-      <w:bookmarkEnd w:id="8"/>
+      <w:bookmarkEnd w:id="7"/>
     </w:p>
     <w:p>
       <w:pPr>
@@ -1502,11 +1537,11 @@
           <w:numId w:val="12"/>
         </w:numPr>
       </w:pPr>
-      <w:bookmarkStart w:id="9" w:name="_Toc368343400"/>
+      <w:bookmarkStart w:id="8" w:name="_Toc368343400"/>
       <w:r>
         <w:t>Constraints/Limitations</w:t>
       </w:r>
-      <w:bookmarkEnd w:id="9"/>
+      <w:bookmarkEnd w:id="8"/>
     </w:p>
     <w:p>
       <w:r>
@@ -1526,6 +1561,15 @@
       </w:r>
       <w:r>
         <w:t>onto the computer, but this would need to be cleared with the client first.</w:t>
+      </w:r>
+      <w:r>
+        <w:t xml:space="preserve"> In order for this program to work on a computer, it will need certain things installed on it be</w:t>
+      </w:r>
+      <w:r>
+        <w:t>fore this software can work.</w:t>
+      </w:r>
+      <w:r>
+        <w:t xml:space="preserve"> This software is only going to work on windows, due to the programming restraints, although most users are on windows anyway.</w:t>
       </w:r>
     </w:p>
     <w:p>
@@ -1536,7 +1580,7 @@
           <w:numId w:val="12"/>
         </w:numPr>
       </w:pPr>
-      <w:bookmarkStart w:id="10" w:name="_Toc368343401"/>
+      <w:bookmarkStart w:id="9" w:name="_Toc368343401"/>
       <w:r>
         <w:t>D</w:t>
       </w:r>
@@ -1555,7 +1599,7 @@
       <w:r>
         <w:t>(s)</w:t>
       </w:r>
-      <w:bookmarkEnd w:id="10"/>
+      <w:bookmarkEnd w:id="9"/>
     </w:p>
     <w:p>
       <w:pPr>
@@ -1564,14 +1608,19 @@
         <w:adjustRightInd w:val="0"/>
         <w:spacing w:after="0" w:line="240" w:lineRule="auto"/>
         <w:rPr>
-          <w:rFonts w:ascii="Arial" w:hAnsi="Arial" w:cs="Arial"/>
-          <w:b/>
-          <w:color w:val="FF0000"/>
-          <w:sz w:val="24"/>
+          <w:rFonts w:asciiTheme="minorHAnsi" w:hAnsiTheme="minorHAnsi" w:cstheme="minorHAnsi"/>
           <w:szCs w:val="24"/>
           <w:shd w:val="clear" w:color="auto" w:fill="FFFFFF"/>
         </w:rPr>
       </w:pPr>
+      <w:r>
+        <w:rPr>
+          <w:rFonts w:asciiTheme="minorHAnsi" w:hAnsiTheme="minorHAnsi" w:cstheme="minorHAnsi"/>
+          <w:szCs w:val="24"/>
+          <w:shd w:val="clear" w:color="auto" w:fill="FFFFFF"/>
+        </w:rPr>
+        <w:t>Data will be coming from user input, and the device the user wants to back up. The destination of the data will be the directory that the backup will be stored, and the database file.</w:t>
+      </w:r>
     </w:p>
     <w:p>
       <w:pPr>
@@ -1581,7 +1630,7 @@
           <w:numId w:val="12"/>
         </w:numPr>
       </w:pPr>
-      <w:bookmarkStart w:id="11" w:name="_Toc368343402"/>
+      <w:bookmarkStart w:id="10" w:name="_Toc368343402"/>
       <w:r>
         <w:t>Data</w:t>
       </w:r>
@@ -1591,7 +1640,7 @@
       <w:r>
         <w:t>Volumes</w:t>
       </w:r>
-      <w:bookmarkEnd w:id="11"/>
+      <w:bookmarkEnd w:id="10"/>
     </w:p>
     <w:p>
       <w:pPr>
@@ -1634,7 +1683,7 @@
           <w:numId w:val="12"/>
         </w:numPr>
       </w:pPr>
-      <w:bookmarkStart w:id="12" w:name="_Toc368343403"/>
+      <w:bookmarkStart w:id="11" w:name="_Toc368343403"/>
       <w:r>
         <w:t>Analysis</w:t>
       </w:r>
@@ -1653,21 +1702,7 @@
       <w:r>
         <w:t>end user)</w:t>
       </w:r>
-      <w:bookmarkEnd w:id="12"/>
-    </w:p>
-    <w:p>
-      <w:pPr>
-        <w:rPr>
-          <w:sz w:val="22"/>
-          <w:szCs w:val="22"/>
-        </w:rPr>
-      </w:pPr>
-      <w:r>
-        <w:rPr>
-          <w:shd w:val="clear" w:color="auto" w:fill="FFFFFF"/>
-        </w:rPr>
-        <w:t xml:space="preserve"> </w:t>
-      </w:r>
+      <w:bookmarkEnd w:id="11"/>
     </w:p>
     <w:tbl>
       <w:tblPr>
@@ -2860,14 +2895,14 @@
           <w:numId w:val="12"/>
         </w:numPr>
       </w:pPr>
-      <w:bookmarkStart w:id="13" w:name="_Toc368343404"/>
+      <w:bookmarkStart w:id="12" w:name="_Toc368343404"/>
       <w:r>
         <w:t>Entit</w:t>
       </w:r>
       <w:r>
         <w:t>y Relationship Model</w:t>
       </w:r>
-      <w:bookmarkEnd w:id="13"/>
+      <w:bookmarkEnd w:id="12"/>
     </w:p>
     <w:p>
       <w:pPr>
@@ -3018,15 +3053,15 @@
           <w:numId w:val="12"/>
         </w:numPr>
       </w:pPr>
-      <w:bookmarkStart w:id="14" w:name="_Toc368343405"/>
+      <w:bookmarkStart w:id="13" w:name="_Toc368343405"/>
       <w:r>
         <w:t>Object Analysis Diagrams</w:t>
       </w:r>
-      <w:bookmarkEnd w:id="14"/>
-    </w:p>
-    <w:p>
-      <w:r>
-        <w:t>What is meant to go here?</w:t>
+      <w:bookmarkEnd w:id="13"/>
+    </w:p>
+    <w:p>
+      <w:r>
+        <w:t>No custom objects used. All are either templates, or built in to framework.</w:t>
       </w:r>
     </w:p>
     <w:p>
@@ -3037,37 +3072,13 @@
           <w:numId w:val="12"/>
         </w:numPr>
       </w:pPr>
-      <w:bookmarkStart w:id="15" w:name="_Toc368343406"/>
+      <w:bookmarkStart w:id="14" w:name="_Toc368343406"/>
       <w:r>
         <w:t>DfDs (existing and proposed system) to level 1</w:t>
       </w:r>
-      <w:bookmarkEnd w:id="15"/>
-    </w:p>
-    <w:p>
-      <w:pPr>
-        <w:autoSpaceDE w:val="0"/>
-        <w:autoSpaceDN w:val="0"/>
-        <w:adjustRightInd w:val="0"/>
-        <w:spacing w:after="0" w:line="240" w:lineRule="auto"/>
-        <w:rPr>
-          <w:rFonts w:ascii="HelveticaNeueLT-Light" w:hAnsi="HelveticaNeueLT-Light" w:cs="HelveticaNeueLT-Light"/>
-          <w:b/>
-          <w:color w:val="FF0000"/>
-          <w:sz w:val="19"/>
-          <w:szCs w:val="19"/>
-        </w:rPr>
-      </w:pPr>
-      <w:r>
-        <w:rPr>
-          <w:rFonts w:ascii="HelveticaNeueLT-Light" w:hAnsi="HelveticaNeueLT-Light" w:cs="HelveticaNeueLT-Light"/>
-          <w:b/>
-          <w:color w:val="FF0000"/>
-          <w:sz w:val="19"/>
-          <w:szCs w:val="19"/>
-        </w:rPr>
-        <w:t>What is meant to go here?</w:t>
-      </w:r>
-    </w:p>
+      <w:bookmarkEnd w:id="14"/>
+    </w:p>
+    <w:p/>
     <w:p>
       <w:pPr>
         <w:pStyle w:val="Heading2"/>
@@ -3076,7 +3087,7 @@
           <w:numId w:val="12"/>
         </w:numPr>
       </w:pPr>
-      <w:bookmarkStart w:id="16" w:name="_Toc368343407"/>
+      <w:bookmarkStart w:id="15" w:name="_Toc368343407"/>
       <w:r>
         <w:t>O</w:t>
       </w:r>
@@ -3086,7 +3097,7 @@
       <w:r>
         <w:t xml:space="preserve"> for the proposed system</w:t>
       </w:r>
-      <w:bookmarkEnd w:id="16"/>
+      <w:bookmarkEnd w:id="15"/>
     </w:p>
     <w:p>
       <w:pPr>
@@ -3099,6 +3110,12 @@
       <w:r>
         <w:t>Allow users to see what drives are connected</w:t>
       </w:r>
+      <w:r>
+        <w:t xml:space="preserve"> in the main window</w:t>
+      </w:r>
+      <w:r>
+        <w:t xml:space="preserve"> of the application.</w:t>
+      </w:r>
     </w:p>
     <w:p>
       <w:pPr>
@@ -3109,7 +3126,10 @@
         </w:numPr>
       </w:pPr>
       <w:r>
-        <w:t>Allow users to add drives for backup</w:t>
+        <w:t>Allo</w:t>
+      </w:r>
+      <w:r>
+        <w:t>w users to add drives for backup through the software</w:t>
       </w:r>
     </w:p>
     <w:p>
@@ -3133,7 +3153,10 @@
         </w:numPr>
       </w:pPr>
       <w:r>
-        <w:t>User can see per-file and overall progress of backup process.</w:t>
+        <w:t>User can see per-file and ove</w:t>
+      </w:r>
+      <w:r>
+        <w:t>rall progress of backup process through a dialog from the software.</w:t>
       </w:r>
     </w:p>
     <w:p>
@@ -3144,10 +3167,26 @@
           <w:numId w:val="18"/>
         </w:numPr>
       </w:pPr>
-      <w:r>
-        <w:t>Allow users to manage backups on their computer</w:t>
-      </w:r>
-    </w:p>
+      <w:bookmarkStart w:id="16" w:name="OLE_LINK1"/>
+      <w:bookmarkStart w:id="17" w:name="OLE_LINK2"/>
+      <w:r>
+        <w:t xml:space="preserve">Allow users to </w:t>
+      </w:r>
+      <w:r>
+        <w:t>modify</w:t>
+      </w:r>
+      <w:r>
+        <w:t xml:space="preserve"> backup records</w:t>
+      </w:r>
+      <w:r>
+        <w:t xml:space="preserve"> on their computer</w:t>
+      </w:r>
+      <w:r>
+        <w:t xml:space="preserve"> in case of a directory change.</w:t>
+      </w:r>
+    </w:p>
+    <w:bookmarkEnd w:id="16"/>
+    <w:bookmarkEnd w:id="17"/>
     <w:p>
       <w:pPr>
         <w:pStyle w:val="ListParagraph"/>
@@ -3159,6 +3198,15 @@
       <w:r>
         <w:t>Allow users to restore backups onto another drive</w:t>
       </w:r>
+      <w:r>
+        <w:t xml:space="preserve"> </w:t>
+      </w:r>
+      <w:r>
+        <w:t>in case</w:t>
+      </w:r>
+      <w:r>
+        <w:t xml:space="preserve"> of data loss on the drive.</w:t>
+      </w:r>
     </w:p>
     <w:p>
       <w:pPr>
@@ -3183,6 +3231,9 @@
       <w:r>
         <w:t>Allow users to delete backup records</w:t>
       </w:r>
+      <w:r>
+        <w:t xml:space="preserve"> from their computer if a drive is lost or not needed.</w:t>
+      </w:r>
     </w:p>
     <w:p>
       <w:pPr>
@@ -3205,7 +3256,10 @@
         </w:numPr>
       </w:pPr>
       <w:r>
-        <w:t>Allow backups to run at the same time to different drives.</w:t>
+        <w:t>Allow backups to run at th</w:t>
+      </w:r>
+      <w:r>
+        <w:t>e same time to different drives.</w:t>
       </w:r>
     </w:p>
     <w:p>
@@ -3219,6 +3273,12 @@
       <w:r>
         <w:t>Use (some kind of) hash to calculate of drive has changed since last backup</w:t>
       </w:r>
+      <w:r>
+        <w:t xml:space="preserve">, </w:t>
+      </w:r>
+      <w:r>
+        <w:t>save time backing up redundant data.</w:t>
+      </w:r>
     </w:p>
     <w:p>
       <w:pPr>
@@ -3255,6 +3315,9 @@
       <w:r>
         <w:t>The system must be able to run on windows 7, 8.1, and XP (both 32 and 64-bit versions)</w:t>
       </w:r>
+      <w:r>
+        <w:t xml:space="preserve">, to make sure as many people as possible can use the software. </w:t>
+      </w:r>
     </w:p>
     <w:p>
       <w:pPr>
@@ -3282,6 +3345,8 @@
           <w:numId w:val="18"/>
         </w:numPr>
       </w:pPr>
+      <w:bookmarkStart w:id="18" w:name="OLE_LINK3"/>
+      <w:bookmarkStart w:id="19" w:name="OLE_LINK4"/>
       <w:r>
         <w:t xml:space="preserve">In order to be resource light, the system must use no more than </w:t>
       </w:r>
@@ -3289,7 +3354,10 @@
         <w:t>15</w:t>
       </w:r>
       <w:r>
-        <w:t>kb of system memory and 1% CPU when completely idle (in tray).</w:t>
+        <w:t>kb of system memory</w:t>
+      </w:r>
+      <w:r>
+        <w:t xml:space="preserve"> when completely idle (in tray).</w:t>
       </w:r>
     </w:p>
     <w:p>
@@ -3301,10 +3369,7 @@
         </w:numPr>
       </w:pPr>
       <w:r>
-        <w:t>The system must use no more than 5%</w:t>
-      </w:r>
-      <w:r>
-        <w:t xml:space="preserve"> CPU and 30kb system memory when GUI in use (adding backups etc)</w:t>
+        <w:t>In order to be resource light, the system must use no more 1% CPU when completely idle (in tray).</w:t>
       </w:r>
     </w:p>
     <w:p>
@@ -3316,7 +3381,46 @@
         </w:numPr>
       </w:pPr>
       <w:r>
+        <w:t>The system must use no more than 5% CPU when GUI in use (adding backups etc)</w:t>
+      </w:r>
+    </w:p>
+    <w:p>
+      <w:pPr>
+        <w:pStyle w:val="ListParagraph"/>
+        <w:numPr>
+          <w:ilvl w:val="0"/>
+          <w:numId w:val="18"/>
+        </w:numPr>
+      </w:pPr>
+      <w:bookmarkStart w:id="20" w:name="OLE_LINK5"/>
+      <w:bookmarkStart w:id="21" w:name="OLE_LINK6"/>
+      <w:bookmarkEnd w:id="18"/>
+      <w:bookmarkEnd w:id="19"/>
+      <w:r>
+        <w:t>The</w:t>
+      </w:r>
+      <w:r>
+        <w:t xml:space="preserve"> system must use no more than </w:t>
+      </w:r>
+      <w:r>
+        <w:t>30kb system memory when GUI in use (adding backups etc)</w:t>
+      </w:r>
+    </w:p>
+    <w:bookmarkEnd w:id="20"/>
+    <w:bookmarkEnd w:id="21"/>
+    <w:p>
+      <w:pPr>
+        <w:pStyle w:val="ListParagraph"/>
+        <w:numPr>
+          <w:ilvl w:val="0"/>
+          <w:numId w:val="18"/>
+        </w:numPr>
+      </w:pPr>
+      <w:r>
         <w:t>System must be protected so that no more than 1 backup is stored on the system per drive.</w:t>
+      </w:r>
+      <w:r>
+        <w:t xml:space="preserve"> To remove redundant backups.</w:t>
       </w:r>
     </w:p>
     <w:p>
@@ -3330,7 +3434,7 @@
           <w:caps w:val="0"/>
         </w:rPr>
       </w:pPr>
-      <w:bookmarkStart w:id="17" w:name="_Toc368343408"/>
+      <w:bookmarkStart w:id="22" w:name="_Toc368343408"/>
       <w:r>
         <w:t>R</w:t>
       </w:r>
@@ -3343,7 +3447,7 @@
       <w:r>
         <w:t xml:space="preserve"> of the feasibility of potential solutions</w:t>
       </w:r>
-      <w:bookmarkEnd w:id="17"/>
+      <w:bookmarkEnd w:id="22"/>
     </w:p>
     <w:p>
       <w:pPr>
@@ -3520,6 +3624,7 @@
               <w:spacing w:after="0" w:line="240" w:lineRule="auto"/>
               <w:rPr>
                 <w:rFonts w:ascii="HelveticaNeueLT-Light" w:eastAsia="Calibri" w:hAnsi="HelveticaNeueLT-Light" w:cs="HelveticaNeueLT-Light"/>
+                <w:b/>
                 <w:sz w:val="19"/>
                 <w:szCs w:val="19"/>
               </w:rPr>
@@ -3527,6 +3632,7 @@
             <w:r>
               <w:rPr>
                 <w:rFonts w:ascii="HelveticaNeueLT-Light" w:eastAsia="Calibri" w:hAnsi="HelveticaNeueLT-Light" w:cs="HelveticaNeueLT-Light"/>
+                <w:b/>
                 <w:sz w:val="19"/>
                 <w:szCs w:val="19"/>
               </w:rPr>
@@ -3551,8 +3657,26 @@
                 <w:sz w:val="19"/>
                 <w:szCs w:val="19"/>
               </w:rPr>
-              <w:t>I already know how to use this well</w:t>
+              <w:t>Compact code, and cross platform framework, however contains confusing advanced features.</w:t>
             </w:r>
+            <w:r>
+              <w:rPr>
+                <w:rFonts w:ascii="HelveticaNeueLT-Light" w:eastAsia="Calibri" w:hAnsi="HelveticaNeueLT-Light" w:cs="HelveticaNeueLT-Light"/>
+                <w:sz w:val="19"/>
+                <w:szCs w:val="19"/>
+              </w:rPr>
+              <w:t xml:space="preserve"> </w:t>
+            </w:r>
+            <w:r>
+              <w:rPr>
+                <w:rFonts w:ascii="HelveticaNeueLT-Light" w:eastAsia="Calibri" w:hAnsi="HelveticaNeueLT-Light" w:cs="HelveticaNeueLT-Light"/>
+                <w:sz w:val="19"/>
+                <w:szCs w:val="19"/>
+              </w:rPr>
+              <w:t>Simple data types with control.</w:t>
+            </w:r>
+            <w:bookmarkStart w:id="23" w:name="_GoBack"/>
+            <w:bookmarkEnd w:id="23"/>
           </w:p>
         </w:tc>
         <w:tc>
@@ -3568,6 +3692,7 @@
               <w:spacing w:after="0" w:line="240" w:lineRule="auto"/>
               <w:rPr>
                 <w:rFonts w:ascii="HelveticaNeueLT-Light" w:eastAsia="Calibri" w:hAnsi="HelveticaNeueLT-Light" w:cs="HelveticaNeueLT-Light"/>
+                <w:b/>
                 <w:sz w:val="19"/>
                 <w:szCs w:val="19"/>
               </w:rPr>
@@ -3575,6 +3700,7 @@
             <w:r>
               <w:rPr>
                 <w:rFonts w:ascii="HelveticaNeueLT-Light" w:eastAsia="Calibri" w:hAnsi="HelveticaNeueLT-Light" w:cs="HelveticaNeueLT-Light"/>
+                <w:b/>
                 <w:sz w:val="19"/>
                 <w:szCs w:val="19"/>
               </w:rPr>
@@ -3599,7 +3725,7 @@
                 <w:sz w:val="19"/>
                 <w:szCs w:val="19"/>
               </w:rPr>
-              <w:t>I know how to write this, and the people at college can help me if need</w:t>
+              <w:t>Very simple to use, however is interpreter so reveals source, and is slightly slower and resource heavy.</w:t>
             </w:r>
             <w:r>
               <w:rPr>
@@ -3607,15 +3733,7 @@
                 <w:sz w:val="19"/>
                 <w:szCs w:val="19"/>
               </w:rPr>
-              <w:t xml:space="preserve"> </w:t>
-            </w:r>
-            <w:r>
-              <w:rPr>
-                <w:rFonts w:ascii="HelveticaNeueLT-Light" w:eastAsia="Calibri" w:hAnsi="HelveticaNeueLT-Light" w:cs="HelveticaNeueLT-Light"/>
-                <w:sz w:val="19"/>
-                <w:szCs w:val="19"/>
-              </w:rPr>
-              <w:t>be</w:t>
+              <w:t xml:space="preserve"> No control over data types.</w:t>
             </w:r>
           </w:p>
         </w:tc>
@@ -3631,6 +3749,7 @@
               <w:spacing w:after="0" w:line="240" w:lineRule="auto"/>
               <w:rPr>
                 <w:rFonts w:ascii="HelveticaNeueLT-Light" w:eastAsia="Calibri" w:hAnsi="HelveticaNeueLT-Light" w:cs="HelveticaNeueLT-Light"/>
+                <w:b/>
                 <w:sz w:val="19"/>
                 <w:szCs w:val="19"/>
               </w:rPr>
@@ -3638,6 +3757,7 @@
             <w:r>
               <w:rPr>
                 <w:rFonts w:ascii="HelveticaNeueLT-Light" w:eastAsia="Calibri" w:hAnsi="HelveticaNeueLT-Light" w:cs="HelveticaNeueLT-Light"/>
+                <w:b/>
                 <w:sz w:val="19"/>
                 <w:szCs w:val="19"/>
               </w:rPr>
@@ -3662,7 +3782,39 @@
                 <w:sz w:val="19"/>
                 <w:szCs w:val="19"/>
               </w:rPr>
-              <w:t>Very complicated, but I can do things my own way and not have to try and work with unusual libraries</w:t>
+              <w:t xml:space="preserve">Allows very custom and efficient code, </w:t>
+            </w:r>
+            <w:r>
+              <w:rPr>
+                <w:rFonts w:ascii="HelveticaNeueLT-Light" w:eastAsia="Calibri" w:hAnsi="HelveticaNeueLT-Light" w:cs="HelveticaNeueLT-Light"/>
+                <w:sz w:val="19"/>
+                <w:szCs w:val="19"/>
+              </w:rPr>
+              <w:t>and is cross platform. H</w:t>
+            </w:r>
+            <w:r>
+              <w:rPr>
+                <w:rFonts w:ascii="HelveticaNeueLT-Light" w:eastAsia="Calibri" w:hAnsi="HelveticaNeueLT-Light" w:cs="HelveticaNeueLT-Light"/>
+                <w:sz w:val="19"/>
+                <w:szCs w:val="19"/>
+              </w:rPr>
+              <w:t>owever requires a lot of code to be written.</w:t>
+            </w:r>
+            <w:r>
+              <w:rPr>
+                <w:rFonts w:ascii="HelveticaNeueLT-Light" w:eastAsia="Calibri" w:hAnsi="HelveticaNeueLT-Light" w:cs="HelveticaNeueLT-Light"/>
+                <w:sz w:val="19"/>
+                <w:szCs w:val="19"/>
+              </w:rPr>
+              <w:t xml:space="preserve"> High control over data types and control over memory</w:t>
+            </w:r>
+            <w:r>
+              <w:rPr>
+                <w:rFonts w:ascii="HelveticaNeueLT-Light" w:eastAsia="Calibri" w:hAnsi="HelveticaNeueLT-Light" w:cs="HelveticaNeueLT-Light"/>
+                <w:sz w:val="19"/>
+                <w:szCs w:val="19"/>
+              </w:rPr>
+              <w:t>.</w:t>
             </w:r>
           </w:p>
         </w:tc>
@@ -3708,6 +3860,7 @@
               <w:spacing w:after="0" w:line="240" w:lineRule="auto"/>
               <w:rPr>
                 <w:rFonts w:ascii="HelveticaNeueLT-Light" w:eastAsia="Calibri" w:hAnsi="HelveticaNeueLT-Light" w:cs="HelveticaNeueLT-Light"/>
+                <w:b/>
                 <w:sz w:val="19"/>
                 <w:szCs w:val="19"/>
               </w:rPr>
@@ -3715,6 +3868,7 @@
             <w:r>
               <w:rPr>
                 <w:rFonts w:ascii="HelveticaNeueLT-Light" w:eastAsia="Calibri" w:hAnsi="HelveticaNeueLT-Light" w:cs="HelveticaNeueLT-Light"/>
+                <w:b/>
                 <w:sz w:val="19"/>
                 <w:szCs w:val="19"/>
               </w:rPr>
@@ -3739,7 +3893,7 @@
                 <w:sz w:val="19"/>
                 <w:szCs w:val="19"/>
               </w:rPr>
-              <w:t>Easy to use, very lightweight, easy to implement and read</w:t>
+              <w:t>Incredibly lightweight and highly supported. However lacks important data types.</w:t>
             </w:r>
           </w:p>
         </w:tc>
@@ -3755,6 +3909,7 @@
               <w:spacing w:after="0" w:line="240" w:lineRule="auto"/>
               <w:rPr>
                 <w:rFonts w:ascii="HelveticaNeueLT-Light" w:eastAsia="Calibri" w:hAnsi="HelveticaNeueLT-Light" w:cs="HelveticaNeueLT-Light"/>
+                <w:b/>
                 <w:sz w:val="19"/>
                 <w:szCs w:val="19"/>
               </w:rPr>
@@ -3762,6 +3917,7 @@
             <w:r>
               <w:rPr>
                 <w:rFonts w:ascii="HelveticaNeueLT-Light" w:eastAsia="Calibri" w:hAnsi="HelveticaNeueLT-Light" w:cs="HelveticaNeueLT-Light"/>
+                <w:b/>
                 <w:sz w:val="19"/>
                 <w:szCs w:val="19"/>
               </w:rPr>
@@ -3786,7 +3942,7 @@
                 <w:sz w:val="19"/>
                 <w:szCs w:val="19"/>
               </w:rPr>
-              <w:t>Easy to use, and again taught by college</w:t>
+              <w:t>Very simple and lightweight, however lacks some more advanced, and necessary data types.</w:t>
             </w:r>
           </w:p>
         </w:tc>
@@ -3802,6 +3958,7 @@
               <w:spacing w:after="0" w:line="240" w:lineRule="auto"/>
               <w:rPr>
                 <w:rFonts w:ascii="HelveticaNeueLT-Light" w:eastAsia="Calibri" w:hAnsi="HelveticaNeueLT-Light" w:cs="HelveticaNeueLT-Light"/>
+                <w:b/>
                 <w:sz w:val="19"/>
                 <w:szCs w:val="19"/>
               </w:rPr>
@@ -3809,6 +3966,7 @@
             <w:r>
               <w:rPr>
                 <w:rFonts w:ascii="HelveticaNeueLT-Light" w:eastAsia="Calibri" w:hAnsi="HelveticaNeueLT-Light" w:cs="HelveticaNeueLT-Light"/>
+                <w:b/>
                 <w:sz w:val="19"/>
                 <w:szCs w:val="19"/>
               </w:rPr>
@@ -3833,15 +3991,7 @@
                 <w:sz w:val="19"/>
                 <w:szCs w:val="19"/>
               </w:rPr>
-              <w:t>Useful if there is little data to store</w:t>
-            </w:r>
-            <w:r>
-              <w:rPr>
-                <w:rFonts w:ascii="HelveticaNeueLT-Light" w:eastAsia="Calibri" w:hAnsi="HelveticaNeueLT-Light" w:cs="HelveticaNeueLT-Light"/>
-                <w:sz w:val="19"/>
-                <w:szCs w:val="19"/>
-              </w:rPr>
-              <w:t>, because its very compact</w:t>
+              <w:t>Lightweight and easy to use, however is limited to 4GB per database file.</w:t>
             </w:r>
           </w:p>
         </w:tc>
@@ -3887,6 +4037,7 @@
               <w:spacing w:after="0" w:line="240" w:lineRule="auto"/>
               <w:rPr>
                 <w:rFonts w:ascii="HelveticaNeueLT-Light" w:eastAsia="Calibri" w:hAnsi="HelveticaNeueLT-Light" w:cs="HelveticaNeueLT-Light"/>
+                <w:b/>
                 <w:sz w:val="19"/>
                 <w:szCs w:val="19"/>
               </w:rPr>
@@ -3894,6 +4045,7 @@
             <w:r>
               <w:rPr>
                 <w:rFonts w:ascii="HelveticaNeueLT-Light" w:eastAsia="Calibri" w:hAnsi="HelveticaNeueLT-Light" w:cs="HelveticaNeueLT-Light"/>
+                <w:b/>
                 <w:sz w:val="19"/>
                 <w:szCs w:val="19"/>
               </w:rPr>
@@ -3918,7 +4070,7 @@
                 <w:sz w:val="19"/>
                 <w:szCs w:val="19"/>
               </w:rPr>
-              <w:t>Easy to layout,</w:t>
+              <w:t>Lightweight</w:t>
             </w:r>
             <w:r>
               <w:rPr>
@@ -3926,7 +4078,7 @@
                 <w:sz w:val="19"/>
                 <w:szCs w:val="19"/>
               </w:rPr>
-              <w:t xml:space="preserve"> already supported by C# and has a load of libraries to help.</w:t>
+              <w:t>, native interfaces, with extensive controls, and libraries. However requires a lot of code to lay out.</w:t>
             </w:r>
           </w:p>
         </w:tc>
@@ -3942,6 +4094,7 @@
               <w:spacing w:after="0" w:line="240" w:lineRule="auto"/>
               <w:rPr>
                 <w:rFonts w:ascii="HelveticaNeueLT-Light" w:eastAsia="Calibri" w:hAnsi="HelveticaNeueLT-Light" w:cs="HelveticaNeueLT-Light"/>
+                <w:b/>
                 <w:sz w:val="19"/>
                 <w:szCs w:val="19"/>
               </w:rPr>
@@ -3949,6 +4102,7 @@
             <w:r>
               <w:rPr>
                 <w:rFonts w:ascii="HelveticaNeueLT-Light" w:eastAsia="Calibri" w:hAnsi="HelveticaNeueLT-Light" w:cs="HelveticaNeueLT-Light"/>
+                <w:b/>
                 <w:sz w:val="19"/>
                 <w:szCs w:val="19"/>
               </w:rPr>
@@ -3973,7 +4127,7 @@
                 <w:sz w:val="19"/>
                 <w:szCs w:val="19"/>
               </w:rPr>
-              <w:t>Long winded, lacking in advanced controls</w:t>
+              <w:t>Create very simple, lightweight interfaces, but lacks some more advanced controls that would be needed</w:t>
             </w:r>
           </w:p>
         </w:tc>
@@ -3989,6 +4143,7 @@
               <w:spacing w:after="0" w:line="240" w:lineRule="auto"/>
               <w:rPr>
                 <w:rFonts w:ascii="HelveticaNeueLT-Light" w:eastAsia="Calibri" w:hAnsi="HelveticaNeueLT-Light" w:cs="HelveticaNeueLT-Light"/>
+                <w:b/>
                 <w:sz w:val="19"/>
                 <w:szCs w:val="19"/>
               </w:rPr>
@@ -3996,6 +4151,7 @@
             <w:r>
               <w:rPr>
                 <w:rFonts w:ascii="HelveticaNeueLT-Light" w:eastAsia="Calibri" w:hAnsi="HelveticaNeueLT-Light" w:cs="HelveticaNeueLT-Light"/>
+                <w:b/>
                 <w:sz w:val="19"/>
                 <w:szCs w:val="19"/>
               </w:rPr>
@@ -4020,7 +4176,15 @@
                 <w:sz w:val="19"/>
                 <w:szCs w:val="19"/>
               </w:rPr>
-              <w:t>Very difficult, bulky, but but could look very good!</w:t>
+              <w:t>Would create a very unique looking interface,</w:t>
+            </w:r>
+            <w:r>
+              <w:rPr>
+                <w:rFonts w:ascii="HelveticaNeueLT-Light" w:eastAsia="Calibri" w:hAnsi="HelveticaNeueLT-Light" w:cs="HelveticaNeueLT-Light"/>
+                <w:sz w:val="19"/>
+                <w:szCs w:val="19"/>
+              </w:rPr>
+              <w:t xml:space="preserve"> at the cost of system resources.</w:t>
             </w:r>
           </w:p>
         </w:tc>
@@ -4039,7 +4203,7 @@
           <w:szCs w:val="19"/>
         </w:rPr>
       </w:pPr>
-      <w:bookmarkStart w:id="18" w:name="_Toc368343409"/>
+      <w:bookmarkStart w:id="24" w:name="_Toc368343409"/>
       <w:r>
         <w:t>J</w:t>
       </w:r>
@@ -4052,7 +4216,7 @@
       <w:r>
         <w:t xml:space="preserve"> solution</w:t>
       </w:r>
-      <w:bookmarkEnd w:id="18"/>
+      <w:bookmarkEnd w:id="24"/>
     </w:p>
     <w:p>
       <w:pPr>
@@ -4118,6 +4282,7 @@
         <w:rPr>
           <w:rFonts w:cs="Calibri"/>
           <w:sz w:val="18"/>
+          <w:lang w:val="en-GB"/>
         </w:rPr>
       </w:pPr>
       <w:r>

</xml_diff>

<commit_message>
added more information to objectives
</commit_message>
<xml_diff>
--- a/Paper Work/Analysis.docx
+++ b/Paper Work/Analysis.docx
@@ -3061,8 +3061,10 @@
     </w:p>
     <w:p>
       <w:r>
-        <w:t>No custom objects used. All are either templates, or built in to framework.</w:t>
-      </w:r>
+        <w:t>The system doesn’t use any extra objects, other than ones that are built into the operating system and framework.</w:t>
+      </w:r>
+      <w:bookmarkStart w:id="14" w:name="_GoBack"/>
+      <w:bookmarkEnd w:id="14"/>
     </w:p>
     <w:p>
       <w:pPr>
@@ -3072,13 +3074,397 @@
           <w:numId w:val="12"/>
         </w:numPr>
       </w:pPr>
-      <w:bookmarkStart w:id="14" w:name="_Toc368343406"/>
-      <w:r>
-        <w:t>DfDs (existing and proposed system) to level 1</w:t>
-      </w:r>
-      <w:bookmarkEnd w:id="14"/>
-    </w:p>
-    <w:p/>
+      <w:bookmarkStart w:id="15" w:name="_Toc368343407"/>
+      <w:r>
+        <w:t>O</w:t>
+      </w:r>
+      <w:r>
+        <w:t>bjectives</w:t>
+      </w:r>
+      <w:r>
+        <w:t xml:space="preserve"> for the proposed system</w:t>
+      </w:r>
+      <w:bookmarkEnd w:id="15"/>
+    </w:p>
+    <w:p>
+      <w:pPr>
+        <w:pStyle w:val="ListParagraph"/>
+        <w:numPr>
+          <w:ilvl w:val="0"/>
+          <w:numId w:val="18"/>
+        </w:numPr>
+      </w:pPr>
+      <w:r>
+        <w:t>Allow users to see what drives are connected</w:t>
+      </w:r>
+      <w:r>
+        <w:t xml:space="preserve"> in the main window</w:t>
+      </w:r>
+      <w:r>
+        <w:t xml:space="preserve"> of the application.</w:t>
+      </w:r>
+    </w:p>
+    <w:p>
+      <w:pPr>
+        <w:pStyle w:val="ListParagraph"/>
+        <w:numPr>
+          <w:ilvl w:val="0"/>
+          <w:numId w:val="18"/>
+        </w:numPr>
+      </w:pPr>
+      <w:r>
+        <w:t>Allo</w:t>
+      </w:r>
+      <w:r>
+        <w:t>w users to add drives for backup through the software</w:t>
+      </w:r>
+      <w:r>
+        <w:t xml:space="preserve"> for future use in backup processes</w:t>
+      </w:r>
+    </w:p>
+    <w:p>
+      <w:pPr>
+        <w:pStyle w:val="ListParagraph"/>
+        <w:numPr>
+          <w:ilvl w:val="0"/>
+          <w:numId w:val="18"/>
+        </w:numPr>
+      </w:pPr>
+      <w:r>
+        <w:t>Allow the user to backup content from the drive to their computer</w:t>
+      </w:r>
+      <w:r>
+        <w:t xml:space="preserve"> using details from the relevant backup record.</w:t>
+      </w:r>
+    </w:p>
+    <w:p>
+      <w:pPr>
+        <w:pStyle w:val="ListParagraph"/>
+        <w:numPr>
+          <w:ilvl w:val="0"/>
+          <w:numId w:val="18"/>
+        </w:numPr>
+      </w:pPr>
+      <w:r>
+        <w:t>User can see per-file and ove</w:t>
+      </w:r>
+      <w:r>
+        <w:t>rall progress of backup process throug</w:t>
+      </w:r>
+      <w:r>
+        <w:t>h a dialog from the software to monitor the progress of their backup.</w:t>
+      </w:r>
+    </w:p>
+    <w:p>
+      <w:pPr>
+        <w:pStyle w:val="ListParagraph"/>
+        <w:numPr>
+          <w:ilvl w:val="0"/>
+          <w:numId w:val="18"/>
+        </w:numPr>
+      </w:pPr>
+      <w:bookmarkStart w:id="16" w:name="OLE_LINK1"/>
+      <w:bookmarkStart w:id="17" w:name="OLE_LINK2"/>
+      <w:r>
+        <w:t>Allow users to modify</w:t>
+      </w:r>
+      <w:r>
+        <w:t xml:space="preserve"> </w:t>
+      </w:r>
+      <w:r>
+        <w:t xml:space="preserve">details of </w:t>
+      </w:r>
+      <w:r>
+        <w:t>backup records</w:t>
+      </w:r>
+      <w:r>
+        <w:t xml:space="preserve"> on their computer</w:t>
+      </w:r>
+      <w:r>
+        <w:t xml:space="preserve"> in case of a directory change or requirement changes.</w:t>
+      </w:r>
+    </w:p>
+    <w:bookmarkEnd w:id="16"/>
+    <w:bookmarkEnd w:id="17"/>
+    <w:p>
+      <w:pPr>
+        <w:pStyle w:val="ListParagraph"/>
+        <w:numPr>
+          <w:ilvl w:val="0"/>
+          <w:numId w:val="18"/>
+        </w:numPr>
+      </w:pPr>
+      <w:r>
+        <w:t>Allow users to restore backups onto another drive</w:t>
+      </w:r>
+      <w:r>
+        <w:t xml:space="preserve"> </w:t>
+      </w:r>
+      <w:r>
+        <w:t>in case</w:t>
+      </w:r>
+      <w:r>
+        <w:t xml:space="preserve"> of data loss on the drive, the primary use of the software.</w:t>
+      </w:r>
+    </w:p>
+    <w:p>
+      <w:pPr>
+        <w:pStyle w:val="ListParagraph"/>
+        <w:numPr>
+          <w:ilvl w:val="0"/>
+          <w:numId w:val="18"/>
+        </w:numPr>
+      </w:pPr>
+      <w:r>
+        <w:t>Allow different users to have different backup rules on the same computer, for the same drive</w:t>
+      </w:r>
+    </w:p>
+    <w:p>
+      <w:pPr>
+        <w:pStyle w:val="ListParagraph"/>
+        <w:numPr>
+          <w:ilvl w:val="0"/>
+          <w:numId w:val="18"/>
+        </w:numPr>
+      </w:pPr>
+      <w:r>
+        <w:t>Allow users to delete backup records</w:t>
+      </w:r>
+      <w:r>
+        <w:t xml:space="preserve"> from their computer if a drive is lost or not needed.</w:t>
+      </w:r>
+    </w:p>
+    <w:p>
+      <w:pPr>
+        <w:pStyle w:val="ListParagraph"/>
+        <w:numPr>
+          <w:ilvl w:val="0"/>
+          <w:numId w:val="18"/>
+        </w:numPr>
+      </w:pPr>
+      <w:r>
+        <w:t>Use file compression to allow users to roll back through backups (compression needed to save file space)</w:t>
+      </w:r>
+    </w:p>
+    <w:p>
+      <w:pPr>
+        <w:pStyle w:val="ListParagraph"/>
+        <w:numPr>
+          <w:ilvl w:val="0"/>
+          <w:numId w:val="18"/>
+        </w:numPr>
+      </w:pPr>
+      <w:r>
+        <w:t>Allow backups to run at th</w:t>
+      </w:r>
+      <w:r>
+        <w:t>e same time to different drives, to reduce the amount of time it takes to backup multiple drives.</w:t>
+      </w:r>
+    </w:p>
+    <w:p>
+      <w:pPr>
+        <w:pStyle w:val="ListParagraph"/>
+        <w:numPr>
+          <w:ilvl w:val="0"/>
+          <w:numId w:val="18"/>
+        </w:numPr>
+      </w:pPr>
+      <w:r>
+        <w:t>Use (some kind of) hash to calculate of drive has changed since last backup</w:t>
+      </w:r>
+      <w:r>
+        <w:t xml:space="preserve">, </w:t>
+      </w:r>
+      <w:r>
+        <w:t>save time backing up redundant data.</w:t>
+      </w:r>
+    </w:p>
+    <w:p>
+      <w:pPr>
+        <w:pStyle w:val="ListParagraph"/>
+        <w:numPr>
+          <w:ilvl w:val="0"/>
+          <w:numId w:val="18"/>
+        </w:numPr>
+      </w:pPr>
+      <w:r>
+        <w:t xml:space="preserve">The system should be </w:t>
+      </w:r>
+      <w:r>
+        <w:t>self-documenting</w:t>
+      </w:r>
+      <w:r>
+        <w:t xml:space="preserve">. It should be </w:t>
+      </w:r>
+      <w:r>
+        <w:t>self-explanatory</w:t>
+      </w:r>
+      <w:r>
+        <w:t xml:space="preserve"> and need little in t</w:t>
+      </w:r>
+      <w:r>
+        <w:t>he way of extra documentation, meaning that anyone can use it easily and quickly.</w:t>
+      </w:r>
+    </w:p>
+    <w:p>
+      <w:pPr>
+        <w:pStyle w:val="ListParagraph"/>
+        <w:numPr>
+          <w:ilvl w:val="0"/>
+          <w:numId w:val="18"/>
+        </w:numPr>
+      </w:pPr>
+      <w:r>
+        <w:t>The system must be able to run on windows 7, 8.1, and XP (both 32 and 64-bit versions)</w:t>
+      </w:r>
+      <w:r>
+        <w:t xml:space="preserve">, to make sure as many people as possible can use the software. </w:t>
+      </w:r>
+    </w:p>
+    <w:p>
+      <w:pPr>
+        <w:pStyle w:val="ListParagraph"/>
+        <w:numPr>
+          <w:ilvl w:val="0"/>
+          <w:numId w:val="18"/>
+        </w:numPr>
+      </w:pPr>
+      <w:r>
+        <w:t>The user must be able to change its theme to match the users OS (</w:t>
+      </w:r>
+      <w:r>
+        <w:t>in case</w:t>
+      </w:r>
+      <w:r>
+        <w:t xml:space="preserve"> the dark theme isn’t liked)</w:t>
+      </w:r>
+      <w:r>
+        <w:t>, allowing them to add a semi-personal touch to the software.</w:t>
+      </w:r>
+    </w:p>
+    <w:p>
+      <w:pPr>
+        <w:pStyle w:val="ListParagraph"/>
+        <w:numPr>
+          <w:ilvl w:val="0"/>
+          <w:numId w:val="18"/>
+        </w:numPr>
+      </w:pPr>
+      <w:bookmarkStart w:id="18" w:name="OLE_LINK3"/>
+      <w:bookmarkStart w:id="19" w:name="OLE_LINK4"/>
+      <w:r>
+        <w:t xml:space="preserve">In order to be resource light, the system must use no more than </w:t>
+      </w:r>
+      <w:r>
+        <w:t>15</w:t>
+      </w:r>
+      <w:r>
+        <w:t>kb of system memory</w:t>
+      </w:r>
+      <w:r>
+        <w:t xml:space="preserve"> when completely idle (in tray)</w:t>
+      </w:r>
+      <w:r>
+        <w:t xml:space="preserve">, </w:t>
+      </w:r>
+      <w:bookmarkStart w:id="20" w:name="OLE_LINK7"/>
+      <w:bookmarkStart w:id="21" w:name="OLE_LINK8"/>
+      <w:r>
+        <w:t>meaning that the user can do more on their computer without the software impacting performance</w:t>
+      </w:r>
+      <w:bookmarkEnd w:id="20"/>
+      <w:bookmarkEnd w:id="21"/>
+      <w:r>
+        <w:t>.</w:t>
+      </w:r>
+    </w:p>
+    <w:p>
+      <w:pPr>
+        <w:pStyle w:val="ListParagraph"/>
+        <w:numPr>
+          <w:ilvl w:val="0"/>
+          <w:numId w:val="18"/>
+        </w:numPr>
+      </w:pPr>
+      <w:r>
+        <w:t>In order to be resource light, the system must use no more 1% CPU when completely idle (in tray)</w:t>
+      </w:r>
+      <w:r>
+        <w:t>, meaning that the user can do more on their computer without the software impacting performance</w:t>
+      </w:r>
+      <w:r>
+        <w:t>.</w:t>
+      </w:r>
+    </w:p>
+    <w:p>
+      <w:pPr>
+        <w:pStyle w:val="ListParagraph"/>
+        <w:numPr>
+          <w:ilvl w:val="0"/>
+          <w:numId w:val="18"/>
+        </w:numPr>
+      </w:pPr>
+      <w:r>
+        <w:t>The system must use no more than 5% CPU when GUI in use (adding backups etc)</w:t>
+      </w:r>
+      <w:r>
+        <w:t>, meaning that the user can do more on their computer without the software impacting performance</w:t>
+      </w:r>
+    </w:p>
+    <w:p>
+      <w:pPr>
+        <w:pStyle w:val="ListParagraph"/>
+        <w:numPr>
+          <w:ilvl w:val="0"/>
+          <w:numId w:val="18"/>
+        </w:numPr>
+      </w:pPr>
+      <w:bookmarkStart w:id="22" w:name="OLE_LINK5"/>
+      <w:bookmarkStart w:id="23" w:name="OLE_LINK6"/>
+      <w:bookmarkEnd w:id="18"/>
+      <w:bookmarkEnd w:id="19"/>
+      <w:r>
+        <w:t>The</w:t>
+      </w:r>
+      <w:r>
+        <w:t xml:space="preserve"> system must use no more than </w:t>
+      </w:r>
+      <w:r>
+        <w:t>30kb system memory when GUI in use (adding backups etc)</w:t>
+      </w:r>
+      <w:r>
+        <w:t>, meaning that the user can do more on their computer without the software impacting performance</w:t>
+      </w:r>
+    </w:p>
+    <w:bookmarkEnd w:id="22"/>
+    <w:bookmarkEnd w:id="23"/>
+    <w:p>
+      <w:pPr>
+        <w:pStyle w:val="ListParagraph"/>
+        <w:numPr>
+          <w:ilvl w:val="0"/>
+          <w:numId w:val="18"/>
+        </w:numPr>
+      </w:pPr>
+      <w:r>
+        <w:t>System must be protected so that no more than 1 backup is stored on the system per drive</w:t>
+      </w:r>
+      <w:r>
+        <w:t>, per user</w:t>
+      </w:r>
+      <w:r>
+        <w:t>.</w:t>
+      </w:r>
+      <w:r>
+        <w:t xml:space="preserve"> To remove redundant backups</w:t>
+      </w:r>
+      <w:r>
+        <w:t xml:space="preserve"> and save file space on their computers</w:t>
+      </w:r>
+      <w:r>
+        <w:t>.</w:t>
+      </w:r>
+    </w:p>
     <w:p>
       <w:pPr>
         <w:pStyle w:val="Heading2"/>
@@ -3086,366 +3472,11 @@
           <w:ilvl w:val="0"/>
           <w:numId w:val="12"/>
         </w:numPr>
-      </w:pPr>
-      <w:bookmarkStart w:id="15" w:name="_Toc368343407"/>
-      <w:r>
-        <w:t>O</w:t>
-      </w:r>
-      <w:r>
-        <w:t>bjectives</w:t>
-      </w:r>
-      <w:r>
-        <w:t xml:space="preserve"> for the proposed system</w:t>
-      </w:r>
-      <w:bookmarkEnd w:id="15"/>
-    </w:p>
-    <w:p>
-      <w:pPr>
-        <w:pStyle w:val="ListParagraph"/>
-        <w:numPr>
-          <w:ilvl w:val="0"/>
-          <w:numId w:val="18"/>
-        </w:numPr>
-      </w:pPr>
-      <w:r>
-        <w:t>Allow users to see what drives are connected</w:t>
-      </w:r>
-      <w:r>
-        <w:t xml:space="preserve"> in the main window</w:t>
-      </w:r>
-      <w:r>
-        <w:t xml:space="preserve"> of the application.</w:t>
-      </w:r>
-    </w:p>
-    <w:p>
-      <w:pPr>
-        <w:pStyle w:val="ListParagraph"/>
-        <w:numPr>
-          <w:ilvl w:val="0"/>
-          <w:numId w:val="18"/>
-        </w:numPr>
-      </w:pPr>
-      <w:r>
-        <w:t>Allo</w:t>
-      </w:r>
-      <w:r>
-        <w:t>w users to add drives for backup through the software</w:t>
-      </w:r>
-    </w:p>
-    <w:p>
-      <w:pPr>
-        <w:pStyle w:val="ListParagraph"/>
-        <w:numPr>
-          <w:ilvl w:val="0"/>
-          <w:numId w:val="18"/>
-        </w:numPr>
-      </w:pPr>
-      <w:r>
-        <w:t>Allow the user to backup content from the drive to their computer</w:t>
-      </w:r>
-    </w:p>
-    <w:p>
-      <w:pPr>
-        <w:pStyle w:val="ListParagraph"/>
-        <w:numPr>
-          <w:ilvl w:val="0"/>
-          <w:numId w:val="18"/>
-        </w:numPr>
-      </w:pPr>
-      <w:r>
-        <w:t>User can see per-file and ove</w:t>
-      </w:r>
-      <w:r>
-        <w:t>rall progress of backup process through a dialog from the software.</w:t>
-      </w:r>
-    </w:p>
-    <w:p>
-      <w:pPr>
-        <w:pStyle w:val="ListParagraph"/>
-        <w:numPr>
-          <w:ilvl w:val="0"/>
-          <w:numId w:val="18"/>
-        </w:numPr>
-      </w:pPr>
-      <w:bookmarkStart w:id="16" w:name="OLE_LINK1"/>
-      <w:bookmarkStart w:id="17" w:name="OLE_LINK2"/>
-      <w:r>
-        <w:t>Allow users to modify</w:t>
-      </w:r>
-      <w:r>
-        <w:t xml:space="preserve"> </w:t>
-      </w:r>
-      <w:r>
-        <w:t xml:space="preserve">details of </w:t>
-      </w:r>
-      <w:r>
-        <w:t>backup records</w:t>
-      </w:r>
-      <w:r>
-        <w:t xml:space="preserve"> on their computer</w:t>
-      </w:r>
-      <w:r>
-        <w:t xml:space="preserve"> in case of a directory change.</w:t>
-      </w:r>
-    </w:p>
-    <w:bookmarkEnd w:id="16"/>
-    <w:bookmarkEnd w:id="17"/>
-    <w:p>
-      <w:pPr>
-        <w:pStyle w:val="ListParagraph"/>
-        <w:numPr>
-          <w:ilvl w:val="0"/>
-          <w:numId w:val="18"/>
-        </w:numPr>
-      </w:pPr>
-      <w:r>
-        <w:t>Allow users to restore backups onto another drive</w:t>
-      </w:r>
-      <w:r>
-        <w:t xml:space="preserve"> </w:t>
-      </w:r>
-      <w:r>
-        <w:t>in case</w:t>
-      </w:r>
-      <w:r>
-        <w:t xml:space="preserve"> of data loss on the drive.</w:t>
-      </w:r>
-    </w:p>
-    <w:p>
-      <w:pPr>
-        <w:pStyle w:val="ListParagraph"/>
-        <w:numPr>
-          <w:ilvl w:val="0"/>
-          <w:numId w:val="18"/>
-        </w:numPr>
-      </w:pPr>
-      <w:r>
-        <w:t>Allow different users to have different backup rules on the same computer, for the same drive</w:t>
-      </w:r>
-    </w:p>
-    <w:p>
-      <w:pPr>
-        <w:pStyle w:val="ListParagraph"/>
-        <w:numPr>
-          <w:ilvl w:val="0"/>
-          <w:numId w:val="18"/>
-        </w:numPr>
-      </w:pPr>
-      <w:r>
-        <w:t>Allow users to delete backup records</w:t>
-      </w:r>
-      <w:r>
-        <w:t xml:space="preserve"> from their computer if a drive is lost or not needed.</w:t>
-      </w:r>
-    </w:p>
-    <w:p>
-      <w:pPr>
-        <w:pStyle w:val="ListParagraph"/>
-        <w:numPr>
-          <w:ilvl w:val="0"/>
-          <w:numId w:val="18"/>
-        </w:numPr>
-      </w:pPr>
-      <w:r>
-        <w:t>Use file compression to allow users to roll back through backups (compression needed to save file space)</w:t>
-      </w:r>
-    </w:p>
-    <w:p>
-      <w:pPr>
-        <w:pStyle w:val="ListParagraph"/>
-        <w:numPr>
-          <w:ilvl w:val="0"/>
-          <w:numId w:val="18"/>
-        </w:numPr>
-      </w:pPr>
-      <w:r>
-        <w:t>Allow backups to run at th</w:t>
-      </w:r>
-      <w:r>
-        <w:t>e same time to different drives.</w:t>
-      </w:r>
-    </w:p>
-    <w:p>
-      <w:pPr>
-        <w:pStyle w:val="ListParagraph"/>
-        <w:numPr>
-          <w:ilvl w:val="0"/>
-          <w:numId w:val="18"/>
-        </w:numPr>
-      </w:pPr>
-      <w:r>
-        <w:t>Use (some kind of) hash to calculate of drive has changed since last backup</w:t>
-      </w:r>
-      <w:r>
-        <w:t xml:space="preserve">, </w:t>
-      </w:r>
-      <w:r>
-        <w:t>save time backing up redundant data.</w:t>
-      </w:r>
-    </w:p>
-    <w:p>
-      <w:pPr>
-        <w:pStyle w:val="ListParagraph"/>
-        <w:numPr>
-          <w:ilvl w:val="0"/>
-          <w:numId w:val="18"/>
-        </w:numPr>
-      </w:pPr>
-      <w:r>
-        <w:t xml:space="preserve">The system should be </w:t>
-      </w:r>
-      <w:r>
-        <w:t>self-documenting</w:t>
-      </w:r>
-      <w:r>
-        <w:t xml:space="preserve">. It should be </w:t>
-      </w:r>
-      <w:r>
-        <w:t>self-explanatory</w:t>
-      </w:r>
-      <w:r>
-        <w:t xml:space="preserve"> and need little in the way of extra documentation.</w:t>
-      </w:r>
-    </w:p>
-    <w:p>
-      <w:pPr>
-        <w:pStyle w:val="ListParagraph"/>
-        <w:numPr>
-          <w:ilvl w:val="0"/>
-          <w:numId w:val="18"/>
-        </w:numPr>
-      </w:pPr>
-      <w:r>
-        <w:t>The system must be able to run on windows 7, 8.1, and XP (both 32 and 64-bit versions)</w:t>
-      </w:r>
-      <w:r>
-        <w:t xml:space="preserve">, to make sure as many people as possible can use the software. </w:t>
-      </w:r>
-    </w:p>
-    <w:p>
-      <w:pPr>
-        <w:pStyle w:val="ListParagraph"/>
-        <w:numPr>
-          <w:ilvl w:val="0"/>
-          <w:numId w:val="18"/>
-        </w:numPr>
-      </w:pPr>
-      <w:r>
-        <w:t>The user must be able to change its theme to match the users OS (</w:t>
-      </w:r>
-      <w:r>
-        <w:t>in case</w:t>
-      </w:r>
-      <w:r>
-        <w:t xml:space="preserve"> the dark theme isn’t liked)</w:t>
-      </w:r>
-    </w:p>
-    <w:p>
-      <w:pPr>
-        <w:pStyle w:val="ListParagraph"/>
-        <w:numPr>
-          <w:ilvl w:val="0"/>
-          <w:numId w:val="18"/>
-        </w:numPr>
-      </w:pPr>
-      <w:bookmarkStart w:id="18" w:name="OLE_LINK3"/>
-      <w:bookmarkStart w:id="19" w:name="OLE_LINK4"/>
-      <w:r>
-        <w:t xml:space="preserve">In order to be resource light, the system must use no more than </w:t>
-      </w:r>
-      <w:r>
-        <w:t>15</w:t>
-      </w:r>
-      <w:r>
-        <w:t>kb of system memory</w:t>
-      </w:r>
-      <w:r>
-        <w:t xml:space="preserve"> when completely idle (in tray).</w:t>
-      </w:r>
-    </w:p>
-    <w:p>
-      <w:pPr>
-        <w:pStyle w:val="ListParagraph"/>
-        <w:numPr>
-          <w:ilvl w:val="0"/>
-          <w:numId w:val="18"/>
-        </w:numPr>
-      </w:pPr>
-      <w:r>
-        <w:t>In order to be resource light, the system must use no more 1% CPU when completely idle (in tray).</w:t>
-      </w:r>
-    </w:p>
-    <w:p>
-      <w:pPr>
-        <w:pStyle w:val="ListParagraph"/>
-        <w:numPr>
-          <w:ilvl w:val="0"/>
-          <w:numId w:val="18"/>
-        </w:numPr>
-      </w:pPr>
-      <w:r>
-        <w:t>The system must use no more than 5% CPU when GUI in use (adding backups etc)</w:t>
-      </w:r>
-    </w:p>
-    <w:p>
-      <w:pPr>
-        <w:pStyle w:val="ListParagraph"/>
-        <w:numPr>
-          <w:ilvl w:val="0"/>
-          <w:numId w:val="18"/>
-        </w:numPr>
-      </w:pPr>
-      <w:bookmarkStart w:id="20" w:name="OLE_LINK5"/>
-      <w:bookmarkStart w:id="21" w:name="OLE_LINK6"/>
-      <w:bookmarkEnd w:id="18"/>
-      <w:bookmarkEnd w:id="19"/>
-      <w:r>
-        <w:t>The</w:t>
-      </w:r>
-      <w:r>
-        <w:t xml:space="preserve"> system must use no more than </w:t>
-      </w:r>
-      <w:r>
-        <w:t>30kb system memory when GUI in use (adding backups etc)</w:t>
-      </w:r>
-    </w:p>
-    <w:bookmarkEnd w:id="20"/>
-    <w:bookmarkEnd w:id="21"/>
-    <w:p>
-      <w:pPr>
-        <w:pStyle w:val="ListParagraph"/>
-        <w:numPr>
-          <w:ilvl w:val="0"/>
-          <w:numId w:val="18"/>
-        </w:numPr>
-      </w:pPr>
-      <w:r>
-        <w:t>System must be protected so that no more than 1 backup is stored on the system per drive</w:t>
-      </w:r>
-      <w:r>
-        <w:t>, per user</w:t>
-      </w:r>
-      <w:bookmarkStart w:id="22" w:name="_GoBack"/>
-      <w:bookmarkEnd w:id="22"/>
-      <w:r>
-        <w:t>.</w:t>
-      </w:r>
-      <w:r>
-        <w:t xml:space="preserve"> To remove redundant backups.</w:t>
-      </w:r>
-    </w:p>
-    <w:p>
-      <w:pPr>
-        <w:pStyle w:val="Heading2"/>
-        <w:numPr>
-          <w:ilvl w:val="0"/>
-          <w:numId w:val="12"/>
-        </w:numPr>
         <w:rPr>
           <w:caps w:val="0"/>
         </w:rPr>
       </w:pPr>
-      <w:bookmarkStart w:id="23" w:name="_Toc368343408"/>
+      <w:bookmarkStart w:id="24" w:name="_Toc368343408"/>
       <w:r>
         <w:t>R</w:t>
       </w:r>
@@ -3458,7 +3489,7 @@
       <w:r>
         <w:t xml:space="preserve"> of the feasibility of potential solutions</w:t>
       </w:r>
-      <w:bookmarkEnd w:id="23"/>
+      <w:bookmarkEnd w:id="24"/>
     </w:p>
     <w:p>
       <w:pPr>
@@ -4212,7 +4243,7 @@
           <w:szCs w:val="19"/>
         </w:rPr>
       </w:pPr>
-      <w:bookmarkStart w:id="24" w:name="_Toc368343409"/>
+      <w:bookmarkStart w:id="25" w:name="_Toc368343409"/>
       <w:r>
         <w:t>J</w:t>
       </w:r>
@@ -4225,7 +4256,7 @@
       <w:r>
         <w:t xml:space="preserve"> solution</w:t>
       </w:r>
-      <w:bookmarkEnd w:id="24"/>
+      <w:bookmarkEnd w:id="25"/>
     </w:p>
     <w:p>
       <w:pPr>

</xml_diff>